<commit_message>
Začetek 2. poglavja in shema
</commit_message>
<xml_diff>
--- a/Diploma.docx
+++ b/Diploma.docx
@@ -13,6 +13,7 @@
       <w:r>
         <w:rPr>
           <w:noProof/>
+          <w:lang w:val="en-US"/>
         </w:rPr>
         <w:drawing>
           <wp:anchor distT="0" distB="0" distL="114300" distR="114300" simplePos="0" relativeHeight="251661824" behindDoc="1" locked="0" layoutInCell="1" allowOverlap="1" wp14:anchorId="212C48E4" wp14:editId="6EEBC075">
@@ -81,6 +82,7 @@
         <w:rPr>
           <w:rFonts w:ascii="Arial Narrow" w:hAnsi="Arial Narrow"/>
           <w:noProof/>
+          <w:lang w:val="en-US"/>
         </w:rPr>
         <w:drawing>
           <wp:anchor distT="0" distB="0" distL="114300" distR="114300" simplePos="0" relativeHeight="251662848" behindDoc="0" locked="0" layoutInCell="1" allowOverlap="1" wp14:anchorId="187C6EEF" wp14:editId="3F8915D0">
@@ -2791,25 +2793,31 @@
     </w:p>
     <w:p>
       <w:r>
-        <w:t>Veliko je govora o pametnih napravah, s katerimi se srečujemo dnevno. Pametni telefon, pametna omrežja, pametne hiše ipd.</w:t>
-      </w:r>
-      <w:r>
-        <w:t xml:space="preserve"> Kategoriji teh naprav rečemo tudi IoT (Internet of Things). </w:t>
-      </w:r>
-      <w:r>
-        <w:t>Pametna hiša, je hiša v kateri na</w:t>
-      </w:r>
-      <w:r>
-        <w:t xml:space="preserve">j bi večino naprav upravljal enoten </w:t>
-      </w:r>
-      <w:r>
-        <w:t>sistem. Bistvo vsega je povezovanje, upravljanje in nadzor nad porabniki, s ciljem zviševanja nivoja</w:t>
-      </w:r>
-      <w:r>
-        <w:t xml:space="preserve"> udobja, varčnosti in varnosti. P</w:t>
-      </w:r>
-      <w:r>
-        <w:t>rimer tega bi bil, da ko zapustimo hišo, s pritiskom na eno tipko izključimo vsa svetila in druge naprave v hiši, vključimo alarm, znižamo nivo ogrevanja ter vključimo simulacijo prisotnosti.</w:t>
+        <w:t>Veliko je govora o pametnih napravah, s katerimi se srečujemo dnevno. Pametni telefon, pametna omrežja, pametne hiše ipd. Kategoriji teh naprav rečemo tudi IoT (Internet of Things). Pametna hiša, je hiša v kateri naj bi večino naprav upravljal enoten sistem. Bistvo vsega je povezovanje, upravljanje in nadzor nad porabniki, s ciljem zviševanja nivoja udobja, varčnosti in varnosti. Primer tega bi bil, da ko zapustimo hišo, s pritiskom na eno tipko izključimo vsa svetila in druge naprave v hiši, vključimo alarm, znižamo nivo ogrevanja ter vključimo simulacijo prisotnosti</w:t>
+      </w:r>
+      <w:r>
+        <w:t xml:space="preserve"> </w:t>
+      </w:r>
+      <w:r>
+        <w:fldChar w:fldCharType="begin" w:fldLock="1"/>
+      </w:r>
+      <w:r>
+        <w:instrText>ADDIN CSL_CITATION { "citationItems" : [ { "id" : "ITEM-1", "itemData" : { "id" : "ITEM-1", "issued" : { "date-parts" : [ [ "0" ] ] }, "title" : "VSE JE PAMETNO, TUDI HI\u0160E...", "type" : "article-journal" }, "uris" : [ "http://www.mendeley.com/documents/?uuid=7653a39e-f32f-3f7a-9dbc-26e9ab2f3f69" ] } ], "mendeley" : { "formattedCitation" : "[1]", "plainTextFormattedCitation" : "[1]", "previouslyFormattedCitation" : "(Anon n.d.)" }, "properties" : { "noteIndex" : 0 }, "schema" : "https://github.com/citation-style-language/schema/raw/master/csl-citation.json" }</w:instrText>
+      </w:r>
+      <w:r>
+        <w:fldChar w:fldCharType="separate"/>
+      </w:r>
+      <w:r>
+        <w:rPr>
+          <w:noProof/>
+        </w:rPr>
+        <w:t>[1]</w:t>
+      </w:r>
+      <w:r>
+        <w:fldChar w:fldCharType="end"/>
+      </w:r>
+      <w:r>
+        <w:t>.</w:t>
       </w:r>
       <w:bookmarkStart w:id="10" w:name="_Toc309712166"/>
       <w:bookmarkStart w:id="11" w:name="_Toc310788731"/>
@@ -2824,11 +2832,90 @@
     </w:p>
     <w:p>
       <w:r>
-        <w:t xml:space="preserve">Ker se na področju IoT še ni uveljavil noben iz med več medseboj nekompatibilnih standardov </w:t>
-      </w:r>
-      <w:bookmarkStart w:id="20" w:name="_GoBack"/>
-      <w:bookmarkEnd w:id="20"/>
-    </w:p>
+        <w:t>N</w:t>
+      </w:r>
+      <w:r>
+        <w:t xml:space="preserve">a področju IoT </w:t>
+      </w:r>
+      <w:r>
+        <w:t xml:space="preserve">obstaja </w:t>
+      </w:r>
+      <w:r>
+        <w:t>več</w:t>
+      </w:r>
+      <w:r>
+        <w:t xml:space="preserve"> medseboj nekompatibilnih standardov</w:t>
+      </w:r>
+      <w:r>
+        <w:t xml:space="preserve">. Nekateri </w:t>
+      </w:r>
+      <w:r>
+        <w:t>sistemi</w:t>
+      </w:r>
+      <w:r>
+        <w:t xml:space="preserve"> so</w:t>
+      </w:r>
+      <w:r>
+        <w:t xml:space="preserve"> v celoti</w:t>
+      </w:r>
+      <w:r>
+        <w:t xml:space="preserve"> odprtokodni</w:t>
+      </w:r>
+      <w:r>
+        <w:t xml:space="preserve"> spet drugi so lastniški in zaprtokodni</w:t>
+      </w:r>
+      <w:r>
+        <w:t>.</w:t>
+      </w:r>
+      <w:r>
+        <w:t xml:space="preserve"> </w:t>
+      </w:r>
+      <w:r>
+        <w:t xml:space="preserve">Nekateri odprtokodni sistemi imajo odprtokodno </w:t>
+      </w:r>
+      <w:r>
+        <w:t>tudi strojno opremo pametnih naprav.</w:t>
+      </w:r>
+      <w:r>
+        <w:t xml:space="preserve"> Uporabniška prednost takšnih sistemov je, da uporabnik ni vezan na enega proizvajalca strojne opreme.</w:t>
+      </w:r>
+      <w:r>
+        <w:t xml:space="preserve"> V nalogi se bomo posvet</w:t>
+      </w:r>
+      <w:r>
+        <w:t xml:space="preserve">ili odprtokodnim sistemom. Razvili bomo tudi lasten sistem za pametno hišo s pomočjo računalnika Raspberry pi in aplikacijo za Applovo mobilno platformo iOS. </w:t>
+      </w:r>
+    </w:p>
+    <w:p>
+      <w:r>
+        <w:t xml:space="preserve">V prvem poglavju si bomo pogledali obstoječe </w:t>
+      </w:r>
+      <w:r>
+        <w:t>rešitve za pametne hiše s po</w:t>
+      </w:r>
+      <w:r>
+        <w:t>u</w:t>
+      </w:r>
+      <w:r>
+        <w:t>darkom na odprtokodnih rešitvah.</w:t>
+      </w:r>
+    </w:p>
+    <w:p/>
+    <w:p>
+      <w:r>
+        <w:t>TODO opis poglavij</w:t>
+      </w:r>
+    </w:p>
+    <w:bookmarkEnd w:id="10"/>
+    <w:bookmarkEnd w:id="11"/>
+    <w:bookmarkEnd w:id="12"/>
+    <w:bookmarkEnd w:id="13"/>
+    <w:bookmarkEnd w:id="14"/>
+    <w:bookmarkEnd w:id="15"/>
+    <w:bookmarkEnd w:id="16"/>
+    <w:bookmarkEnd w:id="17"/>
+    <w:bookmarkEnd w:id="18"/>
+    <w:bookmarkEnd w:id="19"/>
     <w:p>
       <w:pPr>
         <w:pStyle w:val="Heading1"/>
@@ -2842,203 +2929,93 @@
           <w:b/>
           <w:lang w:val="sl-SI"/>
         </w:rPr>
-        <w:t>POVZETEK IN VSEBINA DIPLOMSKEGA DELA</w:t>
-      </w:r>
-      <w:bookmarkEnd w:id="10"/>
-      <w:bookmarkEnd w:id="11"/>
-      <w:bookmarkEnd w:id="12"/>
-      <w:bookmarkEnd w:id="13"/>
-      <w:bookmarkEnd w:id="14"/>
-      <w:bookmarkEnd w:id="15"/>
-      <w:bookmarkEnd w:id="16"/>
-      <w:bookmarkEnd w:id="17"/>
-      <w:bookmarkEnd w:id="18"/>
-      <w:bookmarkEnd w:id="19"/>
-    </w:p>
-    <w:p/>
-    <w:p>
-      <w:pPr>
-        <w:rPr>
-          <w:b/>
-        </w:rPr>
-      </w:pPr>
-      <w:r>
-        <w:rPr>
-          <w:b/>
-        </w:rPr>
-        <w:t>Povzetek</w:t>
-      </w:r>
-    </w:p>
-    <w:p>
-      <w:r>
-        <w:t>Povzetek naj vsebuje kratek opis vsebine diplomskega dela. Zajema naj namen dela, področje, na katero se delo nanaša, uporabljene metode, poglavitne rezultate dela, zaključke in priporočila. Napisan naj bo v slovenskem in angleškem jeziku in naj ne presega 100 besed. Ključne besede naj obsegajo 3 do 5 besed.</w:t>
-      </w:r>
-      <w:r>
-        <w:t xml:space="preserve"> Asdasd adasdasdasdasd </w:t>
-      </w:r>
-    </w:p>
-    <w:p/>
-    <w:p>
-      <w:r>
-        <w:rPr>
-          <w:b/>
-        </w:rPr>
-        <w:t>Vsebinski del diplomskega dela</w:t>
-      </w:r>
-      <w:r>
-        <w:t xml:space="preserve"> naj vsebuje uvod, glavni del in sklep. </w:t>
-      </w:r>
-    </w:p>
-    <w:p>
-      <w:pPr>
-        <w:rPr>
-          <w:b/>
-        </w:rPr>
-      </w:pPr>
-    </w:p>
-    <w:p>
-      <w:r>
-        <w:rPr>
-          <w:b/>
-        </w:rPr>
-        <w:t>Uvod</w:t>
-      </w:r>
-      <w:r>
-        <w:t xml:space="preserve"> je prvo poglavje diplomskega dela. Priporočeno je, da je vsebinsko razdeljen na tri dele:</w:t>
-      </w:r>
-    </w:p>
-    <w:p>
-      <w:pPr>
-        <w:numPr>
-          <w:ilvl w:val="0"/>
-          <w:numId w:val="2"/>
-        </w:numPr>
-      </w:pPr>
-      <w:r>
-        <w:t>v prvem delu naj bo na splošno opisano področje, obravnavano v diplomskem delu,</w:t>
-      </w:r>
-    </w:p>
-    <w:p>
-      <w:pPr>
-        <w:numPr>
-          <w:ilvl w:val="0"/>
-          <w:numId w:val="2"/>
-        </w:numPr>
-      </w:pPr>
-      <w:r>
-        <w:t xml:space="preserve">sledi naj opis namena, smisla diplomskega dela in </w:t>
-      </w:r>
-    </w:p>
-    <w:p>
-      <w:pPr>
-        <w:numPr>
-          <w:ilvl w:val="0"/>
-          <w:numId w:val="2"/>
-        </w:numPr>
-      </w:pPr>
-      <w:r>
-        <w:t>konča naj se s kratkim opisom sestave celotnega dela (v nekaj stavkih podajte vsebino posameznih poglavij).</w:t>
-      </w:r>
-    </w:p>
-    <w:p/>
-    <w:p>
-      <w:r>
-        <w:t>V drugem delu uvoda ali v začetku glavnega dela je priporočljivo podati kratek pregled stanja na obravnavanem področju. Navedejo se že znani dosežki drugih avtorjev, ki pomenijo izhodišče za diplomsko delo.</w:t>
-      </w:r>
-    </w:p>
-    <w:p/>
-    <w:p>
-      <w:r>
-        <w:rPr>
-          <w:b/>
+        <w:t>????</w:t>
+      </w:r>
+      <w:bookmarkStart w:id="20" w:name="_Toc309712167"/>
+      <w:bookmarkStart w:id="21" w:name="_Toc310788732"/>
+      <w:bookmarkStart w:id="22" w:name="_Toc310788965"/>
+      <w:bookmarkStart w:id="23" w:name="_Toc311024872"/>
+      <w:bookmarkStart w:id="24" w:name="_Toc313614924"/>
+      <w:bookmarkStart w:id="25" w:name="_Toc313865294"/>
+      <w:bookmarkStart w:id="26" w:name="_Toc313865421"/>
+      <w:bookmarkStart w:id="27" w:name="_Toc313871431"/>
+      <w:bookmarkStart w:id="28" w:name="_Toc318438939"/>
+      <w:bookmarkStart w:id="29" w:name="_Toc318439009"/>
+    </w:p>
+    <w:p>
+      <w:pPr>
+        <w:pStyle w:val="Heading2"/>
+      </w:pPr>
+      <w:r>
+        <w:t>Kaj je pametna hiša?</w:t>
+      </w:r>
+    </w:p>
+    <w:p>
+      <w:r>
+        <w:t xml:space="preserve">Pod pojmom pametna hiša se skriva množica pametnih naprav, ki jih kontrolira centralni sistem. Tipično se centralni sistem povezuje z računalniki v oblaku, nanj se pa prav tako povezujejo pametni telefoni. Tam se podatki shranjujejo in analizirajo z namenom optimiranja. </w:t>
+      </w:r>
+      <w:bookmarkStart w:id="30" w:name="_GoBack"/>
+      <w:bookmarkEnd w:id="30"/>
+    </w:p>
+    <w:p/>
+    <w:p>
+      <w:r>
+        <w:rPr>
+          <w:noProof/>
+          <w:lang w:val="en-US"/>
         </w:rPr>
         <w:lastRenderedPageBreak/>
-        <w:t>Glavni del</w:t>
-      </w:r>
-      <w:r>
-        <w:t xml:space="preserve"> je sestavljen iz več poglavij s smiselno izbranimi naslovi. V njem storimo naslednje:</w:t>
-      </w:r>
-    </w:p>
-    <w:p>
-      <w:pPr>
-        <w:numPr>
-          <w:ilvl w:val="0"/>
-          <w:numId w:val="3"/>
-        </w:numPr>
-      </w:pPr>
-      <w:r>
-        <w:t>podrobneje opišemo obravnavani problem ter predstavimo, kako se bomo lotili dela (način rešitve problema) in</w:t>
-      </w:r>
-    </w:p>
-    <w:p>
-      <w:pPr>
-        <w:numPr>
-          <w:ilvl w:val="0"/>
-          <w:numId w:val="3"/>
-        </w:numPr>
-      </w:pPr>
-      <w:r>
-        <w:t xml:space="preserve">podrobno opišemo reševanje problema in rezultate (s pomočjo modelov, formul, algoritmov, programov, fizične izvedbe …). </w:t>
-      </w:r>
-    </w:p>
-    <w:p/>
-    <w:p>
-      <w:r>
-        <w:t>Reševanje problema pogostokrat vsebuje eksperimentalni del. V diplomskem delu podamo podrobnosti o uporabljenih sredstvih in metodah, tako da  je eksperimente mogoče ponoviti in dobiti podobne rezultate. Standardnih metod (npr. statističnih) ne opisujemo podrobno. Če so metode opisane v lahko dostopni literaturi, jih citiramo in opišemo samo njihovo načelo. Druge metode in spremembe metod opišemo.</w:t>
-      </w:r>
-    </w:p>
-    <w:p>
-      <w:pPr>
-        <w:sectPr>
-          <w:headerReference w:type="default" r:id="rId12"/>
-          <w:headerReference w:type="first" r:id="rId13"/>
-          <w:footerReference w:type="first" r:id="rId14"/>
-          <w:pgSz w:w="11901" w:h="16834" w:code="9"/>
-          <w:pgMar w:top="1701" w:right="1418" w:bottom="1701" w:left="1701" w:header="851" w:footer="709" w:gutter="0"/>
-          <w:cols w:space="708"/>
-          <w:titlePg/>
-          <w:docGrid w:linePitch="299"/>
-        </w:sectPr>
-      </w:pPr>
-    </w:p>
-    <w:p>
-      <w:pPr>
-        <w:pStyle w:val="BodyText"/>
-        <w:jc w:val="both"/>
-      </w:pPr>
-      <w:r>
-        <w:lastRenderedPageBreak/>
-        <w:t>Opis rezultatov je bistveni del diplomskega dela. Prikažemo samo glavne, neizpodbitne rezultate, brez ponavljanja. Pišemo v preteklem času, jasno in natančno, po logičnem zaporedju (ne po zaporedju resničnega dela). Opis rezultatov naj spremlja ali pa mu sledi diskusija. V njej opišemo pomen posameznih rezultatov. Tu ni dobro ponavljati rezultatov drugih avtorjev, kakor tudi ne lastnih vmesnih rezultatov. Pomembno je opozoriti na tiste ugotovitve, ki odpirajo nova, še neraziskana področja.</w:t>
-      </w:r>
-    </w:p>
-    <w:p/>
-    <w:p>
-      <w:r>
-        <w:rPr>
-          <w:b/>
-        </w:rPr>
-        <w:t xml:space="preserve">Sklep </w:t>
-      </w:r>
-      <w:r>
-        <w:t>je zadnje poglavje diplomskega dela. V njem podamo objektivno oceno rezultatov in jih povežemo s problemom, zastavljenim v uvodu. Če se nam zdi ustrezneje, lahko opis rezultatov in diskusijo podamo v sklepu namesto v glavnem delu. Nakažemo morebitne težave in opažanja, ki so se nam pojavila med delom, ter podamo napotke za nadaljnje delo.</w:t>
-      </w:r>
-    </w:p>
-    <w:p/>
-    <w:p>
-      <w:pPr>
-        <w:pStyle w:val="Heading1"/>
-        <w:rPr>
-          <w:lang w:val="sl-SI"/>
-        </w:rPr>
-        <w:sectPr>
-          <w:pgSz w:w="11901" w:h="16834" w:code="9"/>
-          <w:pgMar w:top="851" w:right="1418" w:bottom="1701" w:left="1701" w:header="851" w:footer="709" w:gutter="0"/>
-          <w:cols w:space="708"/>
-          <w:titlePg/>
-          <w:docGrid w:linePitch="299"/>
-        </w:sectPr>
-      </w:pPr>
-    </w:p>
+        <w:drawing>
+          <wp:inline distT="0" distB="0" distL="0" distR="0" wp14:anchorId="3EEF6F6F" wp14:editId="6E5AC688">
+            <wp:extent cx="5378320" cy="3921139"/>
+            <wp:effectExtent l="0" t="0" r="6985" b="0"/>
+            <wp:docPr id="1" name="Picture 1"/>
+            <wp:cNvGraphicFramePr>
+              <a:graphicFrameLocks xmlns:a="http://schemas.openxmlformats.org/drawingml/2006/main" noChangeAspect="1"/>
+            </wp:cNvGraphicFramePr>
+            <a:graphic xmlns:a="http://schemas.openxmlformats.org/drawingml/2006/main">
+              <a:graphicData uri="http://schemas.openxmlformats.org/drawingml/2006/picture">
+                <pic:pic xmlns:pic="http://schemas.openxmlformats.org/drawingml/2006/picture">
+                  <pic:nvPicPr>
+                    <pic:cNvPr id="0" name="Picture 3" descr="../../Downloads/shema%20pametne%20hise.pdf"/>
+                    <pic:cNvPicPr>
+                      <a:picLocks noChangeAspect="1" noChangeArrowheads="1"/>
+                    </pic:cNvPicPr>
+                  </pic:nvPicPr>
+                  <pic:blipFill>
+                    <a:blip r:embed="rId12">
+                      <a:extLst>
+                        <a:ext uri="{28A0092B-C50C-407E-A947-70E740481C1C}">
+                          <a14:useLocalDpi xmlns:a14="http://schemas.microsoft.com/office/drawing/2010/main" val="0"/>
+                        </a:ext>
+                      </a:extLst>
+                    </a:blip>
+                    <a:stretch>
+                      <a:fillRect/>
+                    </a:stretch>
+                  </pic:blipFill>
+                  <pic:spPr bwMode="auto">
+                    <a:xfrm>
+                      <a:off x="0" y="0"/>
+                      <a:ext cx="5378320" cy="3921139"/>
+                    </a:xfrm>
+                    <a:prstGeom prst="rect">
+                      <a:avLst/>
+                    </a:prstGeom>
+                    <a:noFill/>
+                    <a:ln>
+                      <a:noFill/>
+                    </a:ln>
+                  </pic:spPr>
+                </pic:pic>
+              </a:graphicData>
+            </a:graphic>
+          </wp:inline>
+        </w:drawing>
+      </w:r>
+    </w:p>
+    <w:p/>
+    <w:p/>
     <w:p>
       <w:pPr>
         <w:pStyle w:val="Heading1"/>
@@ -3047,24 +3024,14 @@
           <w:lang w:val="sl-SI"/>
         </w:rPr>
       </w:pPr>
-      <w:bookmarkStart w:id="21" w:name="_Toc309712167"/>
-      <w:bookmarkStart w:id="22" w:name="_Toc310788732"/>
-      <w:bookmarkStart w:id="23" w:name="_Toc310788965"/>
-      <w:bookmarkStart w:id="24" w:name="_Toc311024872"/>
-      <w:bookmarkStart w:id="25" w:name="_Toc313614924"/>
-      <w:bookmarkStart w:id="26" w:name="_Toc313865294"/>
-      <w:bookmarkStart w:id="27" w:name="_Toc313865421"/>
-      <w:bookmarkStart w:id="28" w:name="_Toc313871431"/>
-      <w:bookmarkStart w:id="29" w:name="_Toc318438939"/>
-      <w:bookmarkStart w:id="30" w:name="_Toc318439009"/>
       <w:r>
         <w:rPr>
           <w:b/>
           <w:lang w:val="sl-SI"/>
         </w:rPr>
-        <w:lastRenderedPageBreak/>
         <w:t>JEZIK DIPLOMSKEGA DELA</w:t>
       </w:r>
+      <w:bookmarkEnd w:id="20"/>
       <w:bookmarkEnd w:id="21"/>
       <w:bookmarkEnd w:id="22"/>
       <w:bookmarkEnd w:id="23"/>
@@ -3074,7 +3041,6 @@
       <w:bookmarkEnd w:id="27"/>
       <w:bookmarkEnd w:id="28"/>
       <w:bookmarkEnd w:id="29"/>
-      <w:bookmarkEnd w:id="30"/>
     </w:p>
     <w:p/>
     <w:p>
@@ -3235,6 +3201,9 @@
           <w:lang w:val="sl-SI"/>
         </w:rPr>
         <w:sectPr>
+          <w:headerReference w:type="default" r:id="rId13"/>
+          <w:headerReference w:type="first" r:id="rId14"/>
+          <w:footerReference w:type="first" r:id="rId15"/>
           <w:pgSz w:w="11901" w:h="16834" w:code="9"/>
           <w:pgMar w:top="1701" w:right="1418" w:bottom="1701" w:left="1701" w:header="851" w:footer="709" w:gutter="0"/>
           <w:cols w:space="708"/>
@@ -5410,8 +5379,8 @@
             <v:path o:extrusionok="f" gradientshapeok="t" o:connecttype="rect"/>
             <o:lock v:ext="edit" aspectratio="t"/>
           </v:shapetype>
-          <v:shape id="_x0000_i1025" type="#_x0000_t75" style="width:434.15pt;height:173.95pt" o:bordertopcolor="this" o:borderleftcolor="this" o:borderbottomcolor="this" o:borderrightcolor="this">
-            <v:imagedata r:id="rId15" o:title=""/>
+          <v:shape id="_x0000_i1025" type="#_x0000_t75" style="width:434.3pt;height:173.95pt" o:bordertopcolor="this" o:borderleftcolor="this" o:borderbottomcolor="this" o:borderrightcolor="this">
+            <v:imagedata r:id="rId16" o:title=""/>
             <w10:bordertop type="single" width="6"/>
             <w10:borderleft type="single" width="6"/>
             <w10:borderbottom type="single" width="6"/>
@@ -5551,7 +5520,6 @@
       <w:bookmarkStart w:id="118" w:name="_Toc318438949"/>
       <w:bookmarkStart w:id="119" w:name="_Toc318439019"/>
       <w:r>
-        <w:lastRenderedPageBreak/>
         <w:t>Pisanje okrajšav in kratic</w:t>
       </w:r>
       <w:bookmarkEnd w:id="107"/>
@@ -5571,6 +5539,7 @@
     <w:p/>
     <w:p>
       <w:r>
+        <w:lastRenderedPageBreak/>
         <w:t>Pri pisanju ključnih besed in povzetka se izogibajte uporabi okrajšav in kratic. Če niso zelo uveljavljene, jih tudi v naslovih ne uporabljajte. Pomen okrajšav in kratic navedite, ko se prvič pojavijo v besedilu (tudi, če ste ga navedli v povzetku). V seznamu kratic navedite dobesedni pomen vsake kratice, ne pa razlage pojma, ki ga kratica predstavlja. Če kratica izvira iz tujega jezika, navedite tudi čim verodostojnejši prevod njenega pomena v slovenskem jeziku, tako v seznamu kratic kot ob prvi navedbi kratice v besedilu.</w:t>
       </w:r>
     </w:p>
@@ -5618,7 +5587,7 @@
       <w:r>
         <w:t>Enačbe številčite v vsakem poglavju zaporedno, z desno poravnanimi številkami v oklepaju, kot je prikazano v (5.1). Fizikalne enačbe in matematične izraze pišite strnjeno in skladno s standardom ISO 80000 (</w:t>
       </w:r>
-      <w:hyperlink r:id="rId16" w:history="1">
+      <w:hyperlink r:id="rId17" w:history="1">
         <w:r>
           <w:rPr>
             <w:rStyle w:val="Hyperlink"/>
@@ -5630,7 +5599,7 @@
       <w:r>
         <w:t>), ki definira uporabo znakov in simbolov v naravoslovju, tehniki in matematiki. Fizikalne enačbe oziroma izračuni morajo biti vedno opremljeni z  enotami, skladno s sistemom SI (</w:t>
       </w:r>
-      <w:hyperlink r:id="rId17" w:history="1">
+      <w:hyperlink r:id="rId18" w:history="1">
         <w:r>
           <w:rPr>
             <w:rStyle w:val="Hyperlink"/>
@@ -5668,8 +5637,8 @@
           <w:szCs w:val="22"/>
         </w:rPr>
         <w:pict w14:anchorId="40A3B41F">
-          <v:shape id="_x0000_i1026" type="#_x0000_t75" style="width:59.85pt;height:32.1pt">
-            <v:imagedata r:id="rId18" o:title=""/>
+          <v:shape id="_x0000_i1026" type="#_x0000_t75" style="width:59.9pt;height:31.7pt">
+            <v:imagedata r:id="rId19" o:title=""/>
           </v:shape>
         </w:pict>
       </w:r>
@@ -5849,7 +5818,6 @@
       <w:bookmarkStart w:id="141" w:name="_Toc318438951"/>
       <w:bookmarkStart w:id="142" w:name="_Toc318439021"/>
       <w:r>
-        <w:lastRenderedPageBreak/>
         <w:t>Številčenje strani</w:t>
       </w:r>
       <w:bookmarkEnd w:id="133"/>
@@ -5869,6 +5837,7 @@
     <w:p/>
     <w:p>
       <w:r>
+        <w:lastRenderedPageBreak/>
         <w:t>Začetne strani diplomskega dela (razen naslovne in prve notranje strani, ki naj ne bosta oštevilčeni), vse do izključno prvega poglavja (Uvod), naj bodo oštevilčene spodaj (v nogi), zaporedoma z rimskimi številkami (i, ii, iii, iv …), vse nadaljnje strani pa z zaporednimi arabskimi številkami, začenši z 1.</w:t>
       </w:r>
     </w:p>
@@ -5982,7 +5951,6 @@
       <w:bookmarkStart w:id="171" w:name="_Toc318438954"/>
       <w:bookmarkStart w:id="172" w:name="_Toc318439024"/>
       <w:r>
-        <w:lastRenderedPageBreak/>
         <w:t>Številčenje opomb in virov</w:t>
       </w:r>
       <w:bookmarkEnd w:id="163"/>
@@ -5999,6 +5967,7 @@
     <w:p/>
     <w:p>
       <w:r>
+        <w:lastRenderedPageBreak/>
         <w:t>Opombe naj bodo oštevilčene nadpisano</w:t>
       </w:r>
       <w:r>
@@ -6844,6 +6813,7 @@
         <w:rPr>
           <w:i/>
         </w:rPr>
+        <w:lastRenderedPageBreak/>
         <w:t xml:space="preserve">Naslov zakona. </w:t>
       </w:r>
       <w:r>
@@ -7216,7 +7186,7 @@
       <w:r>
         <w:t xml:space="preserve">Dogša, T. CAE/CAD. Simulacija in modeliranje analognih vezij. Maribor: Fakulteta za elektrotehniko, računalništvo in informatiko, 2010. Dostopno na: </w:t>
       </w:r>
-      <w:hyperlink r:id="rId19" w:history="1">
+      <w:hyperlink r:id="rId20" w:history="1">
         <w:r>
           <w:rPr>
             <w:rStyle w:val="Hyperlink"/>
@@ -7395,7 +7365,7 @@
         </w:rPr>
         <w:t xml:space="preserve">redloga za zagovor diplomskega dela je objavljena na spletni strani </w:t>
       </w:r>
-      <w:hyperlink r:id="rId20" w:history="1">
+      <w:hyperlink r:id="rId21" w:history="1">
         <w:r>
           <w:rPr>
             <w:rStyle w:val="Hyperlink"/>
@@ -7487,9 +7457,9 @@
           <w:sz w:val="32"/>
         </w:rPr>
         <w:sectPr>
-          <w:headerReference w:type="even" r:id="rId21"/>
-          <w:headerReference w:type="default" r:id="rId22"/>
-          <w:footerReference w:type="default" r:id="rId23"/>
+          <w:headerReference w:type="even" r:id="rId22"/>
+          <w:headerReference w:type="default" r:id="rId23"/>
+          <w:footerReference w:type="default" r:id="rId24"/>
           <w:pgSz w:w="11901" w:h="16834" w:code="9"/>
           <w:pgMar w:top="1701" w:right="1418" w:bottom="1701" w:left="1701" w:header="708" w:footer="708" w:gutter="0"/>
           <w:pgNumType w:fmt="upperRoman" w:start="1"/>
@@ -7677,205 +7647,6 @@
     <w:p>
       <w:pPr>
         <w:pStyle w:val="Subtitle"/>
-        <w:sectPr>
-          <w:headerReference w:type="default" r:id="rId24"/>
-          <w:type w:val="continuous"/>
-          <w:pgSz w:w="11901" w:h="16834" w:code="9"/>
-          <w:pgMar w:top="1701" w:right="1418" w:bottom="1701" w:left="1701" w:header="708" w:footer="708" w:gutter="0"/>
-          <w:pgNumType w:fmt="upperRoman" w:start="1"/>
-          <w:cols w:space="708"/>
-        </w:sectPr>
-      </w:pPr>
-    </w:p>
-    <w:p>
-      <w:pPr>
-        <w:pStyle w:val="Subtitle"/>
-      </w:pPr>
-    </w:p>
-    <w:p>
-      <w:pPr>
-        <w:pStyle w:val="Subtitle"/>
-        <w:spacing w:line="360" w:lineRule="auto"/>
-        <w:rPr>
-          <w:szCs w:val="32"/>
-        </w:rPr>
-      </w:pPr>
-    </w:p>
-    <w:p>
-      <w:pPr>
-        <w:pStyle w:val="Subtitle"/>
-        <w:spacing w:line="360" w:lineRule="auto"/>
-        <w:rPr>
-          <w:szCs w:val="32"/>
-        </w:rPr>
-      </w:pPr>
-      <w:r>
-        <w:rPr>
-          <w:szCs w:val="32"/>
-        </w:rPr>
-        <w:t>UNIVERZA V MARIBORU</w:t>
-      </w:r>
-    </w:p>
-    <w:p>
-      <w:pPr>
-        <w:pStyle w:val="Header"/>
-        <w:spacing w:line="360" w:lineRule="auto"/>
-        <w:jc w:val="center"/>
-        <w:rPr>
-          <w:rFonts w:cs="Arial"/>
-          <w:color w:val="auto"/>
-          <w:sz w:val="32"/>
-          <w:szCs w:val="32"/>
-          <w:lang w:val="sl-SI"/>
-        </w:rPr>
-      </w:pPr>
-      <w:r>
-        <w:rPr>
-          <w:rFonts w:cs="Arial"/>
-          <w:color w:val="auto"/>
-          <w:sz w:val="32"/>
-          <w:szCs w:val="32"/>
-          <w:lang w:val="sl-SI"/>
-        </w:rPr>
-        <w:lastRenderedPageBreak/>
-        <w:t>FAKULTETA ZA ELEKTROTEHNIKO,</w:t>
-      </w:r>
-      <w:r>
-        <w:rPr>
-          <w:rFonts w:cs="Arial"/>
-          <w:color w:val="auto"/>
-          <w:sz w:val="32"/>
-          <w:szCs w:val="32"/>
-          <w:lang w:val="sl-SI"/>
-        </w:rPr>
-        <w:br/>
-        <w:t>RAČUNALNIŠTVO IN INFORMATIKO</w:t>
-      </w:r>
-    </w:p>
-    <w:p>
-      <w:pPr>
-        <w:pStyle w:val="Header"/>
-        <w:spacing w:line="360" w:lineRule="auto"/>
-        <w:jc w:val="center"/>
-        <w:rPr>
-          <w:rFonts w:ascii="Calibri" w:hAnsi="Calibri"/>
-          <w:color w:val="006A8E"/>
-          <w:sz w:val="22"/>
-          <w:lang w:val="sl-SI"/>
-        </w:rPr>
-      </w:pPr>
-      <w:r>
-        <w:rPr>
-          <w:rFonts w:cs="Arial"/>
-          <w:color w:val="auto"/>
-          <w:sz w:val="32"/>
-          <w:szCs w:val="32"/>
-          <w:lang w:val="sl-SI"/>
-        </w:rPr>
-        <w:t>FAKULTETA ZA STROJNIŠTVO</w:t>
-      </w:r>
-      <w:r>
-        <w:rPr>
-          <w:rFonts w:ascii="Calibri" w:hAnsi="Calibri"/>
-          <w:color w:val="006A8E"/>
-          <w:sz w:val="22"/>
-          <w:lang w:val="sl-SI"/>
-        </w:rPr>
-        <w:br/>
-      </w:r>
-    </w:p>
-    <w:p/>
-    <w:p>
-      <w:pPr>
-        <w:rPr>
-          <w:sz w:val="28"/>
-          <w:u w:val="single"/>
-        </w:rPr>
-      </w:pPr>
-    </w:p>
-    <w:p/>
-    <w:p/>
-    <w:p/>
-    <w:p/>
-    <w:p>
-      <w:pPr>
-        <w:pStyle w:val="Subtitle"/>
-      </w:pPr>
-    </w:p>
-    <w:p>
-      <w:pPr>
-        <w:pStyle w:val="Subtitle"/>
-      </w:pPr>
-    </w:p>
-    <w:p>
-      <w:pPr>
-        <w:pStyle w:val="Subtitle"/>
-      </w:pPr>
-    </w:p>
-    <w:p>
-      <w:pPr>
-        <w:pStyle w:val="Subtitle"/>
-      </w:pPr>
-    </w:p>
-    <w:p>
-      <w:pPr>
-        <w:pStyle w:val="Subtitle"/>
-      </w:pPr>
-      <w:r>
-        <w:t>Ime in priimek študenta</w:t>
-      </w:r>
-    </w:p>
-    <w:p/>
-    <w:p>
-      <w:pPr>
-        <w:pStyle w:val="Title"/>
-      </w:pPr>
-      <w:r>
-        <w:t>NASLOV DIPLOMSKEGA DELA</w:t>
-      </w:r>
-    </w:p>
-    <w:p/>
-    <w:p>
-      <w:pPr>
-        <w:pStyle w:val="Subtitle"/>
-      </w:pPr>
-      <w:r>
-        <w:t>Diplomsko delo</w:t>
-      </w:r>
-    </w:p>
-    <w:p/>
-    <w:p/>
-    <w:p/>
-    <w:p/>
-    <w:p/>
-    <w:p/>
-    <w:p/>
-    <w:p/>
-    <w:p/>
-    <w:p>
-      <w:pPr>
-        <w:pStyle w:val="Subtitle"/>
-      </w:pPr>
-    </w:p>
-    <w:p>
-      <w:pPr>
-        <w:pStyle w:val="Subtitle"/>
-      </w:pPr>
-      <w:r>
-        <w:t>Maribor, mesec LETO</w:t>
-      </w:r>
-    </w:p>
-    <w:p>
-      <w:pPr>
-        <w:pStyle w:val="Header"/>
-        <w:jc w:val="center"/>
-        <w:rPr>
-          <w:rFonts w:cs="Arial"/>
-          <w:color w:val="006A8E"/>
-          <w:sz w:val="32"/>
-          <w:szCs w:val="32"/>
-          <w:lang w:val="sl-SI"/>
-        </w:rPr>
         <w:sectPr>
           <w:headerReference w:type="default" r:id="rId25"/>
           <w:type w:val="continuous"/>
@@ -7888,6 +7659,184 @@
     </w:p>
     <w:p>
       <w:pPr>
+        <w:pStyle w:val="Subtitle"/>
+      </w:pPr>
+    </w:p>
+    <w:p>
+      <w:pPr>
+        <w:pStyle w:val="Subtitle"/>
+        <w:spacing w:line="360" w:lineRule="auto"/>
+        <w:rPr>
+          <w:szCs w:val="32"/>
+        </w:rPr>
+      </w:pPr>
+    </w:p>
+    <w:p>
+      <w:pPr>
+        <w:pStyle w:val="Subtitle"/>
+        <w:spacing w:line="360" w:lineRule="auto"/>
+        <w:rPr>
+          <w:szCs w:val="32"/>
+        </w:rPr>
+      </w:pPr>
+      <w:r>
+        <w:rPr>
+          <w:szCs w:val="32"/>
+        </w:rPr>
+        <w:t>UNIVERZA V MARIBORU</w:t>
+      </w:r>
+    </w:p>
+    <w:p>
+      <w:pPr>
+        <w:pStyle w:val="Header"/>
+        <w:spacing w:line="360" w:lineRule="auto"/>
+        <w:jc w:val="center"/>
+        <w:rPr>
+          <w:rFonts w:cs="Arial"/>
+          <w:color w:val="auto"/>
+          <w:sz w:val="32"/>
+          <w:szCs w:val="32"/>
+          <w:lang w:val="sl-SI"/>
+        </w:rPr>
+      </w:pPr>
+      <w:r>
+        <w:rPr>
+          <w:rFonts w:cs="Arial"/>
+          <w:color w:val="auto"/>
+          <w:sz w:val="32"/>
+          <w:szCs w:val="32"/>
+          <w:lang w:val="sl-SI"/>
+        </w:rPr>
+        <w:lastRenderedPageBreak/>
+        <w:t>FAKULTETA ZA ELEKTROTEHNIKO,</w:t>
+      </w:r>
+      <w:r>
+        <w:rPr>
+          <w:rFonts w:cs="Arial"/>
+          <w:color w:val="auto"/>
+          <w:sz w:val="32"/>
+          <w:szCs w:val="32"/>
+          <w:lang w:val="sl-SI"/>
+        </w:rPr>
+        <w:br/>
+        <w:t>RAČUNALNIŠTVO IN INFORMATIKO</w:t>
+      </w:r>
+    </w:p>
+    <w:p>
+      <w:pPr>
+        <w:pStyle w:val="Header"/>
+        <w:spacing w:line="360" w:lineRule="auto"/>
+        <w:jc w:val="center"/>
+        <w:rPr>
+          <w:rFonts w:ascii="Calibri" w:hAnsi="Calibri"/>
+          <w:color w:val="006A8E"/>
+          <w:sz w:val="22"/>
+          <w:lang w:val="sl-SI"/>
+        </w:rPr>
+      </w:pPr>
+      <w:r>
+        <w:rPr>
+          <w:rFonts w:cs="Arial"/>
+          <w:color w:val="auto"/>
+          <w:sz w:val="32"/>
+          <w:szCs w:val="32"/>
+          <w:lang w:val="sl-SI"/>
+        </w:rPr>
+        <w:t>FAKULTETA ZA STROJNIŠTVO</w:t>
+      </w:r>
+      <w:r>
+        <w:rPr>
+          <w:rFonts w:ascii="Calibri" w:hAnsi="Calibri"/>
+          <w:color w:val="006A8E"/>
+          <w:sz w:val="22"/>
+          <w:lang w:val="sl-SI"/>
+        </w:rPr>
+        <w:br/>
+      </w:r>
+    </w:p>
+    <w:p/>
+    <w:p>
+      <w:pPr>
+        <w:rPr>
+          <w:sz w:val="28"/>
+          <w:u w:val="single"/>
+        </w:rPr>
+      </w:pPr>
+    </w:p>
+    <w:p/>
+    <w:p/>
+    <w:p/>
+    <w:p/>
+    <w:p>
+      <w:pPr>
+        <w:pStyle w:val="Subtitle"/>
+      </w:pPr>
+    </w:p>
+    <w:p>
+      <w:pPr>
+        <w:pStyle w:val="Subtitle"/>
+      </w:pPr>
+    </w:p>
+    <w:p>
+      <w:pPr>
+        <w:pStyle w:val="Subtitle"/>
+      </w:pPr>
+    </w:p>
+    <w:p>
+      <w:pPr>
+        <w:pStyle w:val="Subtitle"/>
+      </w:pPr>
+    </w:p>
+    <w:p>
+      <w:pPr>
+        <w:pStyle w:val="Subtitle"/>
+      </w:pPr>
+      <w:r>
+        <w:t>Ime in priimek študenta</w:t>
+      </w:r>
+    </w:p>
+    <w:p/>
+    <w:p>
+      <w:pPr>
+        <w:pStyle w:val="Title"/>
+      </w:pPr>
+      <w:r>
+        <w:t>NASLOV DIPLOMSKEGA DELA</w:t>
+      </w:r>
+    </w:p>
+    <w:p/>
+    <w:p>
+      <w:pPr>
+        <w:pStyle w:val="Subtitle"/>
+      </w:pPr>
+      <w:r>
+        <w:t>Diplomsko delo</w:t>
+      </w:r>
+    </w:p>
+    <w:p/>
+    <w:p/>
+    <w:p/>
+    <w:p/>
+    <w:p/>
+    <w:p/>
+    <w:p/>
+    <w:p/>
+    <w:p/>
+    <w:p>
+      <w:pPr>
+        <w:pStyle w:val="Subtitle"/>
+      </w:pPr>
+    </w:p>
+    <w:p>
+      <w:pPr>
+        <w:pStyle w:val="Subtitle"/>
+      </w:pPr>
+      <w:r>
+        <w:t>Maribor, mesec LETO</w:t>
+      </w:r>
+    </w:p>
+    <w:p>
+      <w:pPr>
         <w:pStyle w:val="Header"/>
         <w:jc w:val="center"/>
         <w:rPr>
@@ -7897,205 +7846,6 @@
           <w:szCs w:val="32"/>
           <w:lang w:val="sl-SI"/>
         </w:rPr>
-      </w:pPr>
-    </w:p>
-    <w:p>
-      <w:pPr>
-        <w:pStyle w:val="Header"/>
-        <w:jc w:val="center"/>
-        <w:rPr>
-          <w:rFonts w:cs="Arial"/>
-          <w:color w:val="006A8E"/>
-          <w:sz w:val="32"/>
-          <w:szCs w:val="32"/>
-          <w:lang w:val="sl-SI"/>
-        </w:rPr>
-      </w:pPr>
-    </w:p>
-    <w:p>
-      <w:pPr>
-        <w:pStyle w:val="Header"/>
-        <w:spacing w:line="360" w:lineRule="auto"/>
-        <w:jc w:val="center"/>
-        <w:rPr>
-          <w:rFonts w:cs="Arial"/>
-          <w:color w:val="auto"/>
-          <w:sz w:val="32"/>
-          <w:szCs w:val="32"/>
-          <w:lang w:val="sl-SI"/>
-        </w:rPr>
-      </w:pPr>
-      <w:r>
-        <w:rPr>
-          <w:rFonts w:cs="Arial"/>
-          <w:color w:val="auto"/>
-          <w:sz w:val="32"/>
-          <w:szCs w:val="32"/>
-          <w:lang w:val="sl-SI"/>
-        </w:rPr>
-        <w:t>UNIVERZA V MARIBORU</w:t>
-      </w:r>
-    </w:p>
-    <w:p>
-      <w:pPr>
-        <w:pStyle w:val="Header"/>
-        <w:spacing w:line="360" w:lineRule="auto"/>
-        <w:jc w:val="center"/>
-        <w:rPr>
-          <w:rFonts w:cs="Arial"/>
-          <w:color w:val="auto"/>
-          <w:sz w:val="32"/>
-          <w:szCs w:val="32"/>
-          <w:lang w:val="sl-SI"/>
-        </w:rPr>
-      </w:pPr>
-      <w:r>
-        <w:rPr>
-          <w:rFonts w:cs="Arial"/>
-          <w:color w:val="auto"/>
-          <w:sz w:val="32"/>
-          <w:szCs w:val="32"/>
-          <w:lang w:val="sl-SI"/>
-        </w:rPr>
-        <w:lastRenderedPageBreak/>
-        <w:t>FAKULTETA ZA ELEKTROTEHNIKO,</w:t>
-      </w:r>
-      <w:r>
-        <w:rPr>
-          <w:rFonts w:cs="Arial"/>
-          <w:color w:val="auto"/>
-          <w:sz w:val="32"/>
-          <w:szCs w:val="32"/>
-          <w:lang w:val="sl-SI"/>
-        </w:rPr>
-        <w:br/>
-        <w:t>RAČUNALNIŠTVO IN INFORMATIKO</w:t>
-      </w:r>
-    </w:p>
-    <w:p>
-      <w:pPr>
-        <w:pStyle w:val="Header"/>
-        <w:spacing w:line="360" w:lineRule="auto"/>
-        <w:jc w:val="center"/>
-        <w:rPr>
-          <w:rFonts w:ascii="Calibri" w:hAnsi="Calibri"/>
-          <w:color w:val="006A8E"/>
-          <w:sz w:val="22"/>
-          <w:lang w:val="sl-SI"/>
-        </w:rPr>
-      </w:pPr>
-      <w:r>
-        <w:rPr>
-          <w:rFonts w:cs="Arial"/>
-          <w:color w:val="auto"/>
-          <w:sz w:val="32"/>
-          <w:szCs w:val="32"/>
-          <w:lang w:val="sl-SI"/>
-        </w:rPr>
-        <w:t>EKONOMSKO-POSLOVNA FAKULTETA</w:t>
-      </w:r>
-      <w:r>
-        <w:rPr>
-          <w:rFonts w:ascii="Calibri" w:hAnsi="Calibri"/>
-          <w:color w:val="006A8E"/>
-          <w:sz w:val="22"/>
-          <w:lang w:val="sl-SI"/>
-        </w:rPr>
-        <w:br/>
-      </w:r>
-    </w:p>
-    <w:p/>
-    <w:p>
-      <w:pPr>
-        <w:rPr>
-          <w:sz w:val="28"/>
-          <w:u w:val="single"/>
-        </w:rPr>
-      </w:pPr>
-    </w:p>
-    <w:p/>
-    <w:p/>
-    <w:p/>
-    <w:p/>
-    <w:p>
-      <w:pPr>
-        <w:pStyle w:val="Subtitle"/>
-      </w:pPr>
-    </w:p>
-    <w:p>
-      <w:pPr>
-        <w:pStyle w:val="Subtitle"/>
-      </w:pPr>
-    </w:p>
-    <w:p>
-      <w:pPr>
-        <w:pStyle w:val="Subtitle"/>
-      </w:pPr>
-    </w:p>
-    <w:p>
-      <w:pPr>
-        <w:pStyle w:val="Subtitle"/>
-      </w:pPr>
-    </w:p>
-    <w:p>
-      <w:pPr>
-        <w:pStyle w:val="Subtitle"/>
-      </w:pPr>
-      <w:r>
-        <w:t>Ime in priimek študenta</w:t>
-      </w:r>
-    </w:p>
-    <w:p/>
-    <w:p>
-      <w:pPr>
-        <w:pStyle w:val="Title"/>
-      </w:pPr>
-      <w:r>
-        <w:t>NASLOV DIPLOMSKEGA DELA</w:t>
-      </w:r>
-    </w:p>
-    <w:p/>
-    <w:p>
-      <w:pPr>
-        <w:pStyle w:val="Subtitle"/>
-      </w:pPr>
-      <w:r>
-        <w:t>Diplomsko delo</w:t>
-      </w:r>
-    </w:p>
-    <w:p/>
-    <w:p/>
-    <w:p/>
-    <w:p/>
-    <w:p/>
-    <w:p/>
-    <w:p/>
-    <w:p>
-      <w:pPr>
-        <w:pStyle w:val="Subtitle"/>
-      </w:pPr>
-    </w:p>
-    <w:p>
-      <w:pPr>
-        <w:pStyle w:val="Subtitle"/>
-      </w:pPr>
-    </w:p>
-    <w:p>
-      <w:pPr>
-        <w:pStyle w:val="Subtitle"/>
-      </w:pPr>
-    </w:p>
-    <w:p>
-      <w:pPr>
-        <w:pStyle w:val="Subtitle"/>
-      </w:pPr>
-      <w:r>
-        <w:t>Maribor, mesec LETO</w:t>
-      </w:r>
-    </w:p>
-    <w:p>
-      <w:pPr>
-        <w:pStyle w:val="Subtitle"/>
         <w:sectPr>
           <w:headerReference w:type="default" r:id="rId26"/>
           <w:type w:val="continuous"/>
@@ -8108,14 +7858,28 @@
     </w:p>
     <w:p>
       <w:pPr>
-        <w:pStyle w:val="Subtitle"/>
-        <w:sectPr>
-          <w:type w:val="continuous"/>
-          <w:pgSz w:w="11901" w:h="16834" w:code="9"/>
-          <w:pgMar w:top="1701" w:right="1418" w:bottom="1701" w:left="1701" w:header="708" w:footer="708" w:gutter="0"/>
-          <w:pgNumType w:fmt="upperRoman" w:start="1"/>
-          <w:cols w:space="708"/>
-        </w:sectPr>
+        <w:pStyle w:val="Header"/>
+        <w:jc w:val="center"/>
+        <w:rPr>
+          <w:rFonts w:cs="Arial"/>
+          <w:color w:val="006A8E"/>
+          <w:sz w:val="32"/>
+          <w:szCs w:val="32"/>
+          <w:lang w:val="sl-SI"/>
+        </w:rPr>
+      </w:pPr>
+    </w:p>
+    <w:p>
+      <w:pPr>
+        <w:pStyle w:val="Header"/>
+        <w:jc w:val="center"/>
+        <w:rPr>
+          <w:rFonts w:cs="Arial"/>
+          <w:color w:val="006A8E"/>
+          <w:sz w:val="32"/>
+          <w:szCs w:val="32"/>
+          <w:lang w:val="sl-SI"/>
+        </w:rPr>
       </w:pPr>
     </w:p>
     <w:p>
@@ -8133,20 +7897,12 @@
       </w:pPr>
       <w:r>
         <w:rPr>
-          <w:lang w:val="sl-SI"/>
-        </w:rPr>
-        <w:lastRenderedPageBreak/>
-        <w:br w:type="page"/>
-      </w:r>
-      <w:r>
-        <w:rPr>
           <w:rFonts w:cs="Arial"/>
           <w:color w:val="auto"/>
           <w:sz w:val="32"/>
           <w:szCs w:val="32"/>
           <w:lang w:val="sl-SI"/>
         </w:rPr>
-        <w:lastRenderedPageBreak/>
         <w:t>UNIVERZA V MARIBORU</w:t>
       </w:r>
     </w:p>
@@ -8155,14 +7911,6 @@
         <w:pStyle w:val="Header"/>
         <w:spacing w:line="360" w:lineRule="auto"/>
         <w:jc w:val="center"/>
-        <w:rPr>
-          <w:rFonts w:ascii="Calibri" w:hAnsi="Calibri"/>
-          <w:color w:val="006A8E"/>
-          <w:sz w:val="22"/>
-          <w:lang w:val="sl-SI"/>
-        </w:rPr>
-      </w:pPr>
-      <w:r>
         <w:rPr>
           <w:rFonts w:cs="Arial"/>
           <w:color w:val="auto"/>
@@ -8170,8 +7918,7 @@
           <w:szCs w:val="32"/>
           <w:lang w:val="sl-SI"/>
         </w:rPr>
-        <w:t>FAKULTETA ZA ELEKTROTEHNIKO,</w:t>
-      </w:r>
+      </w:pPr>
       <w:r>
         <w:rPr>
           <w:rFonts w:cs="Arial"/>
@@ -8180,16 +7927,50 @@
           <w:szCs w:val="32"/>
           <w:lang w:val="sl-SI"/>
         </w:rPr>
+        <w:lastRenderedPageBreak/>
+        <w:t>FAKULTETA ZA ELEKTROTEHNIKO,</w:t>
+      </w:r>
+      <w:r>
+        <w:rPr>
+          <w:rFonts w:cs="Arial"/>
+          <w:color w:val="auto"/>
+          <w:sz w:val="32"/>
+          <w:szCs w:val="32"/>
+          <w:lang w:val="sl-SI"/>
+        </w:rPr>
         <w:br/>
         <w:t>RAČUNALNIŠTVO IN INFORMATIKO</w:t>
       </w:r>
-      <w:r>
+    </w:p>
+    <w:p>
+      <w:pPr>
+        <w:pStyle w:val="Header"/>
+        <w:spacing w:line="360" w:lineRule="auto"/>
+        <w:jc w:val="center"/>
         <w:rPr>
           <w:rFonts w:ascii="Calibri" w:hAnsi="Calibri"/>
           <w:color w:val="006A8E"/>
           <w:sz w:val="22"/>
           <w:lang w:val="sl-SI"/>
         </w:rPr>
+      </w:pPr>
+      <w:r>
+        <w:rPr>
+          <w:rFonts w:cs="Arial"/>
+          <w:color w:val="auto"/>
+          <w:sz w:val="32"/>
+          <w:szCs w:val="32"/>
+          <w:lang w:val="sl-SI"/>
+        </w:rPr>
+        <w:t>EKONOMSKO-POSLOVNA FAKULTETA</w:t>
+      </w:r>
+      <w:r>
+        <w:rPr>
+          <w:rFonts w:ascii="Calibri" w:hAnsi="Calibri"/>
+          <w:color w:val="006A8E"/>
+          <w:sz w:val="22"/>
+          <w:lang w:val="sl-SI"/>
+        </w:rPr>
         <w:br/>
       </w:r>
     </w:p>
@@ -8230,46 +8011,45 @@
       <w:pPr>
         <w:pStyle w:val="Subtitle"/>
       </w:pPr>
-    </w:p>
+      <w:r>
+        <w:t>Ime in priimek študenta</w:t>
+      </w:r>
+    </w:p>
+    <w:p/>
+    <w:p>
+      <w:pPr>
+        <w:pStyle w:val="Title"/>
+      </w:pPr>
+      <w:r>
+        <w:t>NASLOV DIPLOMSKEGA DELA</w:t>
+      </w:r>
+    </w:p>
+    <w:p/>
     <w:p>
       <w:pPr>
         <w:pStyle w:val="Subtitle"/>
       </w:pPr>
-    </w:p>
+      <w:r>
+        <w:t>Diplomsko delo</w:t>
+      </w:r>
+    </w:p>
+    <w:p/>
+    <w:p/>
+    <w:p/>
+    <w:p/>
+    <w:p/>
+    <w:p/>
+    <w:p/>
     <w:p>
       <w:pPr>
         <w:pStyle w:val="Subtitle"/>
       </w:pPr>
-      <w:r>
-        <w:t>Ime in priimek študenta</w:t>
-      </w:r>
-    </w:p>
-    <w:p/>
-    <w:p>
-      <w:pPr>
-        <w:pStyle w:val="Title"/>
-      </w:pPr>
-      <w:r>
-        <w:t>NASLOV DIPLOMSKEGA DELA</w:t>
-      </w:r>
-    </w:p>
-    <w:p/>
+    </w:p>
     <w:p>
       <w:pPr>
         <w:pStyle w:val="Subtitle"/>
       </w:pPr>
-      <w:r>
-        <w:t>Diplomsko delo</w:t>
-      </w:r>
-    </w:p>
-    <w:p/>
-    <w:p/>
-    <w:p/>
-    <w:p/>
-    <w:p/>
-    <w:p/>
-    <w:p/>
-    <w:p/>
+    </w:p>
     <w:p>
       <w:pPr>
         <w:pStyle w:val="Subtitle"/>
@@ -8282,11 +8062,6 @@
       <w:r>
         <w:t>Maribor, mesec LETO</w:t>
       </w:r>
-    </w:p>
-    <w:p>
-      <w:pPr>
-        <w:pStyle w:val="Subtitle"/>
-      </w:pPr>
     </w:p>
     <w:p>
       <w:pPr>
@@ -8315,22 +8090,6 @@
     </w:p>
     <w:p>
       <w:pPr>
-        <w:pStyle w:val="Subtitle"/>
-        <w:spacing w:line="360" w:lineRule="auto"/>
-        <w:rPr>
-          <w:szCs w:val="32"/>
-        </w:rPr>
-      </w:pPr>
-      <w:r>
-        <w:rPr>
-          <w:szCs w:val="32"/>
-        </w:rPr>
-        <w:lastRenderedPageBreak/>
-        <w:t>UNIVERZA V MARIBORU</w:t>
-      </w:r>
-    </w:p>
-    <w:p>
-      <w:pPr>
         <w:pStyle w:val="Header"/>
         <w:spacing w:line="360" w:lineRule="auto"/>
         <w:jc w:val="center"/>
@@ -8344,14 +8103,35 @@
       </w:pPr>
       <w:r>
         <w:rPr>
+          <w:lang w:val="sl-SI"/>
+        </w:rPr>
+        <w:lastRenderedPageBreak/>
+        <w:br w:type="page"/>
+      </w:r>
+      <w:r>
+        <w:rPr>
           <w:rFonts w:cs="Arial"/>
           <w:color w:val="auto"/>
           <w:sz w:val="32"/>
           <w:szCs w:val="32"/>
           <w:lang w:val="sl-SI"/>
         </w:rPr>
-        <w:t>FAKULTETA ZA ELEKTROTEHNIKO,</w:t>
-      </w:r>
+        <w:lastRenderedPageBreak/>
+        <w:t>UNIVERZA V MARIBORU</w:t>
+      </w:r>
+    </w:p>
+    <w:p>
+      <w:pPr>
+        <w:pStyle w:val="Header"/>
+        <w:spacing w:line="360" w:lineRule="auto"/>
+        <w:jc w:val="center"/>
+        <w:rPr>
+          <w:rFonts w:ascii="Calibri" w:hAnsi="Calibri"/>
+          <w:color w:val="006A8E"/>
+          <w:sz w:val="22"/>
+          <w:lang w:val="sl-SI"/>
+        </w:rPr>
+      </w:pPr>
       <w:r>
         <w:rPr>
           <w:rFonts w:cs="Arial"/>
@@ -8360,22 +8140,8 @@
           <w:szCs w:val="32"/>
           <w:lang w:val="sl-SI"/>
         </w:rPr>
-        <w:br/>
-        <w:t>RAČUNALNIŠTVO IN INFORMATIKO</w:t>
-      </w:r>
-    </w:p>
-    <w:p>
-      <w:pPr>
-        <w:pStyle w:val="Header"/>
-        <w:spacing w:line="360" w:lineRule="auto"/>
-        <w:jc w:val="center"/>
-        <w:rPr>
-          <w:rFonts w:ascii="Calibri" w:hAnsi="Calibri"/>
-          <w:color w:val="006A8E"/>
-          <w:sz w:val="22"/>
-          <w:lang w:val="sl-SI"/>
-        </w:rPr>
-      </w:pPr>
+        <w:t>FAKULTETA ZA ELEKTROTEHNIKO,</w:t>
+      </w:r>
       <w:r>
         <w:rPr>
           <w:rFonts w:cs="Arial"/>
@@ -8384,7 +8150,8 @@
           <w:szCs w:val="32"/>
           <w:lang w:val="sl-SI"/>
         </w:rPr>
-        <w:t>FAKULTETA ZA STROJNIŠTVO</w:t>
+        <w:br/>
+        <w:t>RAČUNALNIŠTVO IN INFORMATIKO</w:t>
       </w:r>
       <w:r>
         <w:rPr>
@@ -8438,6 +8205,11 @@
       <w:pPr>
         <w:pStyle w:val="Subtitle"/>
       </w:pPr>
+    </w:p>
+    <w:p>
+      <w:pPr>
+        <w:pStyle w:val="Subtitle"/>
+      </w:pPr>
       <w:r>
         <w:t>Ime in priimek študenta</w:t>
       </w:r>
@@ -8483,15 +8255,12 @@
     </w:p>
     <w:p>
       <w:pPr>
-        <w:pStyle w:val="Header"/>
-        <w:jc w:val="center"/>
-        <w:rPr>
-          <w:rFonts w:cs="Arial"/>
-          <w:color w:val="006A8E"/>
-          <w:sz w:val="32"/>
-          <w:szCs w:val="32"/>
-          <w:lang w:val="sl-SI"/>
-        </w:rPr>
+        <w:pStyle w:val="Subtitle"/>
+      </w:pPr>
+    </w:p>
+    <w:p>
+      <w:pPr>
+        <w:pStyle w:val="Subtitle"/>
         <w:sectPr>
           <w:headerReference w:type="default" r:id="rId28"/>
           <w:type w:val="continuous"/>
@@ -8504,16 +8273,183 @@
     </w:p>
     <w:p>
       <w:pPr>
+        <w:pStyle w:val="Subtitle"/>
+        <w:sectPr>
+          <w:type w:val="continuous"/>
+          <w:pgSz w:w="11901" w:h="16834" w:code="9"/>
+          <w:pgMar w:top="1701" w:right="1418" w:bottom="1701" w:left="1701" w:header="708" w:footer="708" w:gutter="0"/>
+          <w:pgNumType w:fmt="upperRoman" w:start="1"/>
+          <w:cols w:space="708"/>
+        </w:sectPr>
+      </w:pPr>
+    </w:p>
+    <w:p>
+      <w:pPr>
+        <w:pStyle w:val="Subtitle"/>
+        <w:spacing w:line="360" w:lineRule="auto"/>
+        <w:rPr>
+          <w:szCs w:val="32"/>
+        </w:rPr>
+      </w:pPr>
+      <w:r>
+        <w:rPr>
+          <w:szCs w:val="32"/>
+        </w:rPr>
+        <w:lastRenderedPageBreak/>
+        <w:t>UNIVERZA V MARIBORU</w:t>
+      </w:r>
+    </w:p>
+    <w:p>
+      <w:pPr>
         <w:pStyle w:val="Header"/>
+        <w:spacing w:line="360" w:lineRule="auto"/>
         <w:jc w:val="center"/>
         <w:rPr>
           <w:rFonts w:cs="Arial"/>
-          <w:color w:val="006A8E"/>
+          <w:color w:val="auto"/>
           <w:sz w:val="32"/>
           <w:szCs w:val="32"/>
           <w:lang w:val="sl-SI"/>
         </w:rPr>
       </w:pPr>
+      <w:r>
+        <w:rPr>
+          <w:rFonts w:cs="Arial"/>
+          <w:color w:val="auto"/>
+          <w:sz w:val="32"/>
+          <w:szCs w:val="32"/>
+          <w:lang w:val="sl-SI"/>
+        </w:rPr>
+        <w:t>FAKULTETA ZA ELEKTROTEHNIKO,</w:t>
+      </w:r>
+      <w:r>
+        <w:rPr>
+          <w:rFonts w:cs="Arial"/>
+          <w:color w:val="auto"/>
+          <w:sz w:val="32"/>
+          <w:szCs w:val="32"/>
+          <w:lang w:val="sl-SI"/>
+        </w:rPr>
+        <w:br/>
+        <w:t>RAČUNALNIŠTVO IN INFORMATIKO</w:t>
+      </w:r>
+    </w:p>
+    <w:p>
+      <w:pPr>
+        <w:pStyle w:val="Header"/>
+        <w:spacing w:line="360" w:lineRule="auto"/>
+        <w:jc w:val="center"/>
+        <w:rPr>
+          <w:rFonts w:ascii="Calibri" w:hAnsi="Calibri"/>
+          <w:color w:val="006A8E"/>
+          <w:sz w:val="22"/>
+          <w:lang w:val="sl-SI"/>
+        </w:rPr>
+      </w:pPr>
+      <w:r>
+        <w:rPr>
+          <w:rFonts w:cs="Arial"/>
+          <w:color w:val="auto"/>
+          <w:sz w:val="32"/>
+          <w:szCs w:val="32"/>
+          <w:lang w:val="sl-SI"/>
+        </w:rPr>
+        <w:t>FAKULTETA ZA STROJNIŠTVO</w:t>
+      </w:r>
+      <w:r>
+        <w:rPr>
+          <w:rFonts w:ascii="Calibri" w:hAnsi="Calibri"/>
+          <w:color w:val="006A8E"/>
+          <w:sz w:val="22"/>
+          <w:lang w:val="sl-SI"/>
+        </w:rPr>
+        <w:br/>
+      </w:r>
+    </w:p>
+    <w:p/>
+    <w:p>
+      <w:pPr>
+        <w:rPr>
+          <w:sz w:val="28"/>
+          <w:u w:val="single"/>
+        </w:rPr>
+      </w:pPr>
+    </w:p>
+    <w:p/>
+    <w:p/>
+    <w:p/>
+    <w:p/>
+    <w:p>
+      <w:pPr>
+        <w:pStyle w:val="Subtitle"/>
+      </w:pPr>
+    </w:p>
+    <w:p>
+      <w:pPr>
+        <w:pStyle w:val="Subtitle"/>
+      </w:pPr>
+    </w:p>
+    <w:p>
+      <w:pPr>
+        <w:pStyle w:val="Subtitle"/>
+      </w:pPr>
+    </w:p>
+    <w:p>
+      <w:pPr>
+        <w:pStyle w:val="Subtitle"/>
+      </w:pPr>
+    </w:p>
+    <w:p>
+      <w:pPr>
+        <w:pStyle w:val="Subtitle"/>
+      </w:pPr>
+    </w:p>
+    <w:p>
+      <w:pPr>
+        <w:pStyle w:val="Subtitle"/>
+      </w:pPr>
+      <w:r>
+        <w:t>Ime in priimek študenta</w:t>
+      </w:r>
+    </w:p>
+    <w:p/>
+    <w:p>
+      <w:pPr>
+        <w:pStyle w:val="Title"/>
+      </w:pPr>
+      <w:r>
+        <w:t>NASLOV DIPLOMSKEGA DELA</w:t>
+      </w:r>
+    </w:p>
+    <w:p/>
+    <w:p>
+      <w:pPr>
+        <w:pStyle w:val="Subtitle"/>
+      </w:pPr>
+      <w:r>
+        <w:t>Diplomsko delo</w:t>
+      </w:r>
+    </w:p>
+    <w:p/>
+    <w:p/>
+    <w:p/>
+    <w:p/>
+    <w:p/>
+    <w:p/>
+    <w:p/>
+    <w:p/>
+    <w:p>
+      <w:pPr>
+        <w:pStyle w:val="Subtitle"/>
+      </w:pPr>
+    </w:p>
+    <w:p>
+      <w:pPr>
+        <w:pStyle w:val="Subtitle"/>
+      </w:pPr>
+      <w:r>
+        <w:t>Maribor, mesec LETO</w:t>
+      </w:r>
     </w:p>
     <w:p>
       <w:pPr>
@@ -8552,6 +8488,40 @@
     <w:p>
       <w:pPr>
         <w:pStyle w:val="Header"/>
+        <w:jc w:val="center"/>
+        <w:rPr>
+          <w:rFonts w:cs="Arial"/>
+          <w:color w:val="006A8E"/>
+          <w:sz w:val="32"/>
+          <w:szCs w:val="32"/>
+          <w:lang w:val="sl-SI"/>
+        </w:rPr>
+        <w:sectPr>
+          <w:headerReference w:type="default" r:id="rId30"/>
+          <w:type w:val="continuous"/>
+          <w:pgSz w:w="11901" w:h="16834" w:code="9"/>
+          <w:pgMar w:top="1701" w:right="1418" w:bottom="1701" w:left="1701" w:header="708" w:footer="708" w:gutter="0"/>
+          <w:pgNumType w:fmt="upperRoman" w:start="1"/>
+          <w:cols w:space="708"/>
+        </w:sectPr>
+      </w:pPr>
+    </w:p>
+    <w:p>
+      <w:pPr>
+        <w:pStyle w:val="Header"/>
+        <w:jc w:val="center"/>
+        <w:rPr>
+          <w:rFonts w:cs="Arial"/>
+          <w:color w:val="006A8E"/>
+          <w:sz w:val="32"/>
+          <w:szCs w:val="32"/>
+          <w:lang w:val="sl-SI"/>
+        </w:rPr>
+      </w:pPr>
+    </w:p>
+    <w:p>
+      <w:pPr>
+        <w:pStyle w:val="Header"/>
         <w:spacing w:line="360" w:lineRule="auto"/>
         <w:jc w:val="center"/>
         <w:rPr>
@@ -8734,7 +8704,7 @@
       <w:pPr>
         <w:pStyle w:val="Subtitle"/>
         <w:sectPr>
-          <w:headerReference w:type="default" r:id="rId30"/>
+          <w:headerReference w:type="default" r:id="rId31"/>
           <w:type w:val="continuous"/>
           <w:pgSz w:w="11901" w:h="16834" w:code="9"/>
           <w:pgMar w:top="1701" w:right="1418" w:bottom="1701" w:left="1701" w:header="708" w:footer="708" w:gutter="0"/>
@@ -9023,7 +8993,7 @@
     <w:p>
       <w:pPr>
         <w:sectPr>
-          <w:headerReference w:type="default" r:id="rId31"/>
+          <w:headerReference w:type="default" r:id="rId32"/>
           <w:type w:val="continuous"/>
           <w:pgSz w:w="11901" w:h="16834" w:code="9"/>
           <w:pgMar w:top="1701" w:right="1418" w:bottom="1701" w:left="1701" w:header="708" w:footer="708" w:gutter="0"/>
@@ -9329,7 +9299,7 @@
     <w:p>
       <w:pPr>
         <w:sectPr>
-          <w:headerReference w:type="default" r:id="rId32"/>
+          <w:headerReference w:type="default" r:id="rId33"/>
           <w:pgSz w:w="11901" w:h="16834" w:code="9"/>
           <w:pgMar w:top="1701" w:right="1418" w:bottom="1701" w:left="1701" w:header="708" w:footer="708" w:gutter="0"/>
           <w:pgNumType w:fmt="upperRoman" w:start="1"/>
@@ -9645,30 +9615,7 @@
     <w:p>
       <w:pPr>
         <w:sectPr>
-          <w:headerReference w:type="default" r:id="rId33"/>
-          <w:pgSz w:w="11901" w:h="16834" w:code="9"/>
-          <w:pgMar w:top="1701" w:right="1418" w:bottom="1701" w:left="1701" w:header="708" w:footer="708" w:gutter="0"/>
-          <w:pgNumType w:fmt="upperRoman" w:start="1"/>
-          <w:cols w:space="708"/>
-        </w:sectPr>
-      </w:pPr>
-    </w:p>
-    <w:p>
-      <w:pPr>
-        <w:sectPr>
-          <w:type w:val="continuous"/>
-          <w:pgSz w:w="11901" w:h="16834" w:code="9"/>
-          <w:pgMar w:top="1701" w:right="1418" w:bottom="1701" w:left="1701" w:header="708" w:footer="708" w:gutter="0"/>
-          <w:pgNumType w:fmt="upperRoman" w:start="1"/>
-          <w:cols w:space="708"/>
-        </w:sectPr>
-      </w:pPr>
-    </w:p>
-    <w:p>
-      <w:pPr>
-        <w:sectPr>
           <w:headerReference w:type="default" r:id="rId34"/>
-          <w:type w:val="continuous"/>
           <w:pgSz w:w="11901" w:h="16834" w:code="9"/>
           <w:pgMar w:top="1701" w:right="1418" w:bottom="1701" w:left="1701" w:header="708" w:footer="708" w:gutter="0"/>
           <w:pgNumType w:fmt="upperRoman" w:start="1"/>
@@ -9712,6 +9659,29 @@
     </w:p>
     <w:p>
       <w:pPr>
+        <w:sectPr>
+          <w:headerReference w:type="default" r:id="rId36"/>
+          <w:type w:val="continuous"/>
+          <w:pgSz w:w="11901" w:h="16834" w:code="9"/>
+          <w:pgMar w:top="1701" w:right="1418" w:bottom="1701" w:left="1701" w:header="708" w:footer="708" w:gutter="0"/>
+          <w:pgNumType w:fmt="upperRoman" w:start="1"/>
+          <w:cols w:space="708"/>
+        </w:sectPr>
+      </w:pPr>
+    </w:p>
+    <w:p>
+      <w:pPr>
+        <w:sectPr>
+          <w:type w:val="continuous"/>
+          <w:pgSz w:w="11901" w:h="16834" w:code="9"/>
+          <w:pgMar w:top="1701" w:right="1418" w:bottom="1701" w:left="1701" w:header="708" w:footer="708" w:gutter="0"/>
+          <w:pgNumType w:fmt="upperRoman" w:start="1"/>
+          <w:cols w:space="708"/>
+        </w:sectPr>
+      </w:pPr>
+    </w:p>
+    <w:p>
+      <w:pPr>
         <w:jc w:val="center"/>
         <w:rPr>
           <w:rFonts w:ascii="Arial Narrow" w:hAnsi="Arial Narrow"/>
@@ -9721,6 +9691,7 @@
       <w:r>
         <w:rPr>
           <w:noProof/>
+          <w:lang w:val="en-US"/>
         </w:rPr>
         <w:lastRenderedPageBreak/>
         <w:drawing>
@@ -9790,6 +9761,7 @@
         <w:rPr>
           <w:rFonts w:ascii="Arial Narrow" w:hAnsi="Arial Narrow"/>
           <w:noProof/>
+          <w:lang w:val="en-US"/>
         </w:rPr>
         <w:drawing>
           <wp:inline distT="0" distB="0" distL="0" distR="0" wp14:anchorId="5FE13883" wp14:editId="1EDD6FE3">
@@ -10629,7 +10601,7 @@
           <w:rFonts w:ascii="Calibri" w:hAnsi="Calibri"/>
         </w:rPr>
         <w:sectPr>
-          <w:headerReference w:type="default" r:id="rId36"/>
+          <w:headerReference w:type="default" r:id="rId37"/>
           <w:pgSz w:w="11901" w:h="16834" w:code="9"/>
           <w:pgMar w:top="709" w:right="1418" w:bottom="1701" w:left="1701" w:header="708" w:footer="708" w:gutter="0"/>
           <w:pgNumType w:fmt="upperRoman" w:start="1"/>
@@ -10676,7 +10648,6 @@
           <w:color w:val="006A8E"/>
           <w:sz w:val="8"/>
           <w:szCs w:val="8"/>
-          <w:lang w:val="sl-SI"/>
         </w:rPr>
         <w:lastRenderedPageBreak/>
         <w:drawing>
@@ -10697,7 +10668,7 @@
                     </pic:cNvPicPr>
                   </pic:nvPicPr>
                   <pic:blipFill>
-                    <a:blip r:embed="rId37">
+                    <a:blip r:embed="rId38">
                       <a:extLst>
                         <a:ext uri="{28A0092B-C50C-407E-A947-70E740481C1C}">
                           <a14:useLocalDpi xmlns:a14="http://schemas.microsoft.com/office/drawing/2010/main" val="0"/>
@@ -11625,7 +11596,7 @@
           <w:rFonts w:ascii="Calibri" w:hAnsi="Calibri"/>
         </w:rPr>
         <w:sectPr>
-          <w:headerReference w:type="default" r:id="rId38"/>
+          <w:headerReference w:type="default" r:id="rId39"/>
           <w:type w:val="continuous"/>
           <w:pgSz w:w="11901" w:h="16834" w:code="9"/>
           <w:pgMar w:top="709" w:right="1418" w:bottom="1701" w:left="1701" w:header="708" w:footer="708" w:gutter="0"/>
@@ -11666,6 +11637,7 @@
         <w:rPr>
           <w:b/>
           <w:noProof/>
+          <w:lang w:val="en-US"/>
         </w:rPr>
         <w:lastRenderedPageBreak/>
         <w:drawing>
@@ -11686,7 +11658,7 @@
                     </pic:cNvPicPr>
                   </pic:nvPicPr>
                   <pic:blipFill>
-                    <a:blip r:embed="rId39" cstate="print">
+                    <a:blip r:embed="rId40" cstate="print">
                       <a:extLst>
                         <a:ext uri="{28A0092B-C50C-407E-A947-70E740481C1C}">
                           <a14:useLocalDpi xmlns:a14="http://schemas.microsoft.com/office/drawing/2010/main" val="0"/>
@@ -12693,372 +12665,6 @@
           <w:rFonts w:ascii="Calibri" w:hAnsi="Calibri"/>
         </w:rPr>
         <w:sectPr>
-          <w:headerReference w:type="default" r:id="rId40"/>
-          <w:type w:val="continuous"/>
-          <w:pgSz w:w="11901" w:h="16834" w:code="9"/>
-          <w:pgMar w:top="709" w:right="1418" w:bottom="1701" w:left="1701" w:header="708" w:footer="708" w:gutter="0"/>
-          <w:pgNumType w:fmt="upperRoman" w:start="1"/>
-          <w:cols w:space="708"/>
-        </w:sectPr>
-      </w:pPr>
-    </w:p>
-    <w:p>
-      <w:pPr>
-        <w:spacing w:line="240" w:lineRule="auto"/>
-        <w:ind w:left="720"/>
-        <w:jc w:val="left"/>
-        <w:rPr>
-          <w:rFonts w:ascii="Calibri" w:hAnsi="Calibri"/>
-        </w:rPr>
-      </w:pPr>
-    </w:p>
-    <w:p>
-      <w:pPr>
-        <w:spacing w:line="240" w:lineRule="auto"/>
-        <w:jc w:val="center"/>
-        <w:rPr>
-          <w:rFonts w:ascii="Calibri" w:hAnsi="Calibri"/>
-          <w:color w:val="006A8E"/>
-          <w:sz w:val="18"/>
-          <w:szCs w:val="18"/>
-        </w:rPr>
-      </w:pPr>
-    </w:p>
-    <w:p>
-      <w:pPr>
-        <w:spacing w:line="240" w:lineRule="auto"/>
-        <w:jc w:val="center"/>
-        <w:rPr>
-          <w:rFonts w:ascii="Calibri" w:hAnsi="Calibri"/>
-        </w:rPr>
-      </w:pPr>
-    </w:p>
-    <w:p>
-      <w:pPr>
-        <w:jc w:val="left"/>
-      </w:pPr>
-    </w:p>
-    <w:p>
-      <w:pPr>
-        <w:pStyle w:val="BodyText"/>
-        <w:spacing w:line="240" w:lineRule="auto"/>
-        <w:rPr>
-          <w:sz w:val="40"/>
-          <w:szCs w:val="40"/>
-        </w:rPr>
-      </w:pPr>
-    </w:p>
-    <w:p>
-      <w:pPr>
-        <w:pStyle w:val="BodyText"/>
-        <w:spacing w:line="240" w:lineRule="auto"/>
-        <w:rPr>
-          <w:sz w:val="40"/>
-          <w:szCs w:val="40"/>
-        </w:rPr>
-      </w:pPr>
-    </w:p>
-    <w:p>
-      <w:pPr>
-        <w:pStyle w:val="BodyText"/>
-        <w:spacing w:line="240" w:lineRule="auto"/>
-        <w:rPr>
-          <w:sz w:val="40"/>
-          <w:szCs w:val="40"/>
-        </w:rPr>
-      </w:pPr>
-      <w:r>
-        <w:rPr>
-          <w:sz w:val="40"/>
-          <w:szCs w:val="40"/>
-        </w:rPr>
-        <w:t>Naslov diplomskega dela</w:t>
-      </w:r>
-    </w:p>
-    <w:p/>
-    <w:p>
-      <w:pPr>
-        <w:tabs>
-          <w:tab w:val="left" w:pos="1985"/>
-          <w:tab w:val="left" w:pos="2835"/>
-        </w:tabs>
-        <w:rPr>
-          <w:b/>
-        </w:rPr>
-      </w:pPr>
-      <w:r>
-        <w:rPr>
-          <w:b/>
-        </w:rPr>
-        <w:t xml:space="preserve">Ključne besede: </w:t>
-      </w:r>
-      <w:r>
-        <w:t>beseda1, beseda2, beseda3</w:t>
-      </w:r>
-      <w:r>
-        <w:rPr>
-          <w:b/>
-        </w:rPr>
-        <w:tab/>
-      </w:r>
-    </w:p>
-    <w:p>
-      <w:pPr>
-        <w:tabs>
-          <w:tab w:val="left" w:pos="1985"/>
-        </w:tabs>
-        <w:rPr>
-          <w:b/>
-          <w:caps/>
-        </w:rPr>
-      </w:pPr>
-    </w:p>
-    <w:p>
-      <w:pPr>
-        <w:tabs>
-          <w:tab w:val="left" w:pos="1985"/>
-        </w:tabs>
-      </w:pPr>
-      <w:r>
-        <w:rPr>
-          <w:b/>
-          <w:caps/>
-        </w:rPr>
-        <w:t>UDK</w:t>
-      </w:r>
-      <w:r>
-        <w:rPr>
-          <w:b/>
-        </w:rPr>
-        <w:t xml:space="preserve">:                      </w:t>
-      </w:r>
-      <w:r>
-        <w:t>xxxxxx</w:t>
-      </w:r>
-    </w:p>
-    <w:p/>
-    <w:p/>
-    <w:p/>
-    <w:p/>
-    <w:p>
-      <w:pPr>
-        <w:pStyle w:val="naspovz"/>
-        <w:spacing w:before="0" w:after="0"/>
-        <w:rPr>
-          <w:caps/>
-          <w:sz w:val="22"/>
-          <w:szCs w:val="22"/>
-          <w:lang w:val="sl-SI"/>
-        </w:rPr>
-      </w:pPr>
-      <w:r>
-        <w:rPr>
-          <w:sz w:val="22"/>
-          <w:szCs w:val="22"/>
-          <w:lang w:val="sl-SI"/>
-        </w:rPr>
-        <w:t>Povzetek</w:t>
-      </w:r>
-    </w:p>
-    <w:p/>
-    <w:p>
-      <w:pPr>
-        <w:pStyle w:val="text"/>
-        <w:ind w:firstLine="0"/>
-        <w:rPr>
-          <w:rFonts w:ascii="Arial" w:hAnsi="Arial" w:cs="Arial"/>
-          <w:i/>
-          <w:sz w:val="22"/>
-          <w:szCs w:val="22"/>
-          <w:lang w:val="sl-SI"/>
-        </w:rPr>
-      </w:pPr>
-      <w:r>
-        <w:rPr>
-          <w:rFonts w:ascii="Arial" w:hAnsi="Arial" w:cs="Arial"/>
-          <w:i/>
-          <w:sz w:val="22"/>
-          <w:szCs w:val="22"/>
-          <w:lang w:val="sl-SI"/>
-        </w:rPr>
-        <w:t>Pred vrstilcem UDK navedite 3 do 5 ključnih besed. Dolžina povzetka naj ne presega 100 besed. Ta stran mora biti v diplomskem delu seveda oštevilčena z ustrezno rimsko številko.</w:t>
-      </w:r>
-    </w:p>
-    <w:p>
-      <w:pPr>
-        <w:pStyle w:val="text"/>
-        <w:rPr>
-          <w:i/>
-          <w:lang w:val="sl-SI"/>
-        </w:rPr>
-      </w:pPr>
-    </w:p>
-    <w:p>
-      <w:pPr>
-        <w:pStyle w:val="BodyText"/>
-        <w:spacing w:line="240" w:lineRule="auto"/>
-        <w:rPr>
-          <w:sz w:val="40"/>
-          <w:szCs w:val="40"/>
-        </w:rPr>
-      </w:pPr>
-      <w:r>
-        <w:br w:type="page"/>
-      </w:r>
-    </w:p>
-    <w:p/>
-    <w:p/>
-    <w:p/>
-    <w:p>
-      <w:pPr>
-        <w:pStyle w:val="BodyText"/>
-        <w:spacing w:line="240" w:lineRule="auto"/>
-        <w:rPr>
-          <w:sz w:val="40"/>
-          <w:szCs w:val="40"/>
-        </w:rPr>
-      </w:pPr>
-      <w:r>
-        <w:rPr>
-          <w:sz w:val="40"/>
-          <w:szCs w:val="40"/>
-        </w:rPr>
-        <w:t xml:space="preserve">Naslov diplomskega dela v angleškem jeziku </w:t>
-      </w:r>
-    </w:p>
-    <w:p/>
-    <w:p>
-      <w:pPr>
-        <w:tabs>
-          <w:tab w:val="left" w:pos="1418"/>
-          <w:tab w:val="left" w:pos="2835"/>
-        </w:tabs>
-      </w:pPr>
-      <w:r>
-        <w:rPr>
-          <w:b/>
-        </w:rPr>
-        <w:t>Key words:</w:t>
-      </w:r>
-      <w:r>
-        <w:t xml:space="preserve"> word1, word2, word3</w:t>
-      </w:r>
-      <w:r>
-        <w:tab/>
-      </w:r>
-    </w:p>
-    <w:p>
-      <w:pPr>
-        <w:tabs>
-          <w:tab w:val="left" w:pos="1418"/>
-        </w:tabs>
-        <w:rPr>
-          <w:b/>
-          <w:caps/>
-        </w:rPr>
-      </w:pPr>
-    </w:p>
-    <w:p>
-      <w:pPr>
-        <w:tabs>
-          <w:tab w:val="left" w:pos="1418"/>
-        </w:tabs>
-      </w:pPr>
-      <w:r>
-        <w:rPr>
-          <w:b/>
-          <w:caps/>
-        </w:rPr>
-        <w:t>UDK</w:t>
-      </w:r>
-      <w:r>
-        <w:rPr>
-          <w:b/>
-        </w:rPr>
-        <w:t>:</w:t>
-      </w:r>
-      <w:r>
-        <w:t xml:space="preserve">            xxxxxx</w:t>
-      </w:r>
-    </w:p>
-    <w:p/>
-    <w:p/>
-    <w:p>
-      <w:pPr>
-        <w:pStyle w:val="text"/>
-        <w:rPr>
-          <w:rFonts w:ascii="Arial" w:hAnsi="Arial" w:cs="Arial"/>
-          <w:i/>
-          <w:sz w:val="22"/>
-          <w:szCs w:val="22"/>
-          <w:lang w:val="sl-SI"/>
-        </w:rPr>
-      </w:pPr>
-    </w:p>
-    <w:p>
-      <w:pPr>
-        <w:pStyle w:val="text"/>
-        <w:rPr>
-          <w:rFonts w:ascii="Arial" w:hAnsi="Arial" w:cs="Arial"/>
-          <w:i/>
-          <w:sz w:val="22"/>
-          <w:szCs w:val="22"/>
-          <w:lang w:val="sl-SI"/>
-        </w:rPr>
-      </w:pPr>
-    </w:p>
-    <w:p>
-      <w:pPr>
-        <w:rPr>
-          <w:b/>
-          <w:caps/>
-        </w:rPr>
-      </w:pPr>
-      <w:bookmarkStart w:id="250" w:name="_Toc397326406"/>
-      <w:r>
-        <w:rPr>
-          <w:b/>
-        </w:rPr>
-        <w:t>Abstract</w:t>
-      </w:r>
-      <w:bookmarkEnd w:id="250"/>
-    </w:p>
-    <w:p/>
-    <w:p>
-      <w:pPr>
-        <w:pStyle w:val="text"/>
-        <w:ind w:firstLine="0"/>
-        <w:rPr>
-          <w:rFonts w:ascii="Arial" w:hAnsi="Arial" w:cs="Arial"/>
-          <w:i/>
-          <w:sz w:val="22"/>
-          <w:szCs w:val="22"/>
-          <w:lang w:val="sl-SI"/>
-        </w:rPr>
-      </w:pPr>
-      <w:r>
-        <w:rPr>
-          <w:rFonts w:ascii="Arial" w:hAnsi="Arial" w:cs="Arial"/>
-          <w:i/>
-          <w:sz w:val="22"/>
-          <w:szCs w:val="22"/>
-          <w:lang w:val="sl-SI"/>
-        </w:rPr>
-        <w:t>Na tej strani naj bo čim vernejši prevod strani s slovenskim povzetkom v angleščino. Tudi ta stran mora biti v diplomskem delu oštevilčena z ustrezno rimsko številko.</w:t>
-      </w:r>
-    </w:p>
-    <w:p>
-      <w:pPr>
-        <w:pStyle w:val="text"/>
-        <w:ind w:firstLine="0"/>
-        <w:rPr>
-          <w:rFonts w:ascii="Arial" w:hAnsi="Arial" w:cs="Arial"/>
-          <w:i/>
-          <w:sz w:val="22"/>
-          <w:szCs w:val="22"/>
-          <w:lang w:val="sl-SI"/>
-        </w:rPr>
-        <w:sectPr>
           <w:headerReference w:type="default" r:id="rId41"/>
           <w:type w:val="continuous"/>
           <w:pgSz w:w="11901" w:h="16834" w:code="9"/>
@@ -13070,6 +12676,165 @@
     </w:p>
     <w:p>
       <w:pPr>
+        <w:spacing w:line="240" w:lineRule="auto"/>
+        <w:ind w:left="720"/>
+        <w:jc w:val="left"/>
+        <w:rPr>
+          <w:rFonts w:ascii="Calibri" w:hAnsi="Calibri"/>
+        </w:rPr>
+      </w:pPr>
+    </w:p>
+    <w:p>
+      <w:pPr>
+        <w:spacing w:line="240" w:lineRule="auto"/>
+        <w:jc w:val="center"/>
+        <w:rPr>
+          <w:rFonts w:ascii="Calibri" w:hAnsi="Calibri"/>
+          <w:color w:val="006A8E"/>
+          <w:sz w:val="18"/>
+          <w:szCs w:val="18"/>
+        </w:rPr>
+      </w:pPr>
+    </w:p>
+    <w:p>
+      <w:pPr>
+        <w:spacing w:line="240" w:lineRule="auto"/>
+        <w:jc w:val="center"/>
+        <w:rPr>
+          <w:rFonts w:ascii="Calibri" w:hAnsi="Calibri"/>
+        </w:rPr>
+      </w:pPr>
+    </w:p>
+    <w:p>
+      <w:pPr>
+        <w:jc w:val="left"/>
+      </w:pPr>
+    </w:p>
+    <w:p>
+      <w:pPr>
+        <w:pStyle w:val="BodyText"/>
+        <w:spacing w:line="240" w:lineRule="auto"/>
+        <w:rPr>
+          <w:sz w:val="40"/>
+          <w:szCs w:val="40"/>
+        </w:rPr>
+      </w:pPr>
+    </w:p>
+    <w:p>
+      <w:pPr>
+        <w:pStyle w:val="BodyText"/>
+        <w:spacing w:line="240" w:lineRule="auto"/>
+        <w:rPr>
+          <w:sz w:val="40"/>
+          <w:szCs w:val="40"/>
+        </w:rPr>
+      </w:pPr>
+    </w:p>
+    <w:p>
+      <w:pPr>
+        <w:pStyle w:val="BodyText"/>
+        <w:spacing w:line="240" w:lineRule="auto"/>
+        <w:rPr>
+          <w:sz w:val="40"/>
+          <w:szCs w:val="40"/>
+        </w:rPr>
+      </w:pPr>
+      <w:r>
+        <w:rPr>
+          <w:sz w:val="40"/>
+          <w:szCs w:val="40"/>
+        </w:rPr>
+        <w:t>Naslov diplomskega dela</w:t>
+      </w:r>
+    </w:p>
+    <w:p/>
+    <w:p>
+      <w:pPr>
+        <w:tabs>
+          <w:tab w:val="left" w:pos="1985"/>
+          <w:tab w:val="left" w:pos="2835"/>
+        </w:tabs>
+        <w:rPr>
+          <w:b/>
+        </w:rPr>
+      </w:pPr>
+      <w:r>
+        <w:rPr>
+          <w:b/>
+        </w:rPr>
+        <w:t xml:space="preserve">Ključne besede: </w:t>
+      </w:r>
+      <w:r>
+        <w:t>beseda1, beseda2, beseda3</w:t>
+      </w:r>
+      <w:r>
+        <w:rPr>
+          <w:b/>
+        </w:rPr>
+        <w:tab/>
+      </w:r>
+    </w:p>
+    <w:p>
+      <w:pPr>
+        <w:tabs>
+          <w:tab w:val="left" w:pos="1985"/>
+        </w:tabs>
+        <w:rPr>
+          <w:b/>
+          <w:caps/>
+        </w:rPr>
+      </w:pPr>
+    </w:p>
+    <w:p>
+      <w:pPr>
+        <w:tabs>
+          <w:tab w:val="left" w:pos="1985"/>
+        </w:tabs>
+      </w:pPr>
+      <w:r>
+        <w:rPr>
+          <w:b/>
+          <w:caps/>
+        </w:rPr>
+        <w:t>UDK</w:t>
+      </w:r>
+      <w:r>
+        <w:rPr>
+          <w:b/>
+        </w:rPr>
+        <w:t xml:space="preserve">:                      </w:t>
+      </w:r>
+      <w:r>
+        <w:t>xxxxxx</w:t>
+      </w:r>
+    </w:p>
+    <w:p/>
+    <w:p/>
+    <w:p/>
+    <w:p/>
+    <w:p>
+      <w:pPr>
+        <w:pStyle w:val="naspovz"/>
+        <w:spacing w:before="0" w:after="0"/>
+        <w:rPr>
+          <w:caps/>
+          <w:sz w:val="22"/>
+          <w:szCs w:val="22"/>
+          <w:lang w:val="sl-SI"/>
+        </w:rPr>
+      </w:pPr>
+      <w:r>
+        <w:rPr>
+          <w:sz w:val="22"/>
+          <w:szCs w:val="22"/>
+          <w:lang w:val="sl-SI"/>
+        </w:rPr>
+        <w:t>Povzetek</w:t>
+      </w:r>
+    </w:p>
+    <w:p/>
+    <w:p>
+      <w:pPr>
         <w:pStyle w:val="text"/>
         <w:ind w:firstLine="0"/>
         <w:rPr>
@@ -13080,75 +12845,190 @@
           <w:lang w:val="sl-SI"/>
         </w:rPr>
       </w:pPr>
-    </w:p>
-    <w:p>
-      <w:pPr>
+      <w:r>
+        <w:rPr>
+          <w:rFonts w:ascii="Arial" w:hAnsi="Arial" w:cs="Arial"/>
+          <w:i/>
+          <w:sz w:val="22"/>
+          <w:szCs w:val="22"/>
+          <w:lang w:val="sl-SI"/>
+        </w:rPr>
+        <w:t>Pred vrstilcem UDK navedite 3 do 5 ključnih besed. Dolžina povzetka naj ne presega 100 besed. Ta stran mora biti v diplomskem delu seveda oštevilčena z ustrezno rimsko številko.</w:t>
+      </w:r>
+    </w:p>
+    <w:p>
+      <w:pPr>
+        <w:pStyle w:val="text"/>
+        <w:rPr>
+          <w:i/>
+          <w:lang w:val="sl-SI"/>
+        </w:rPr>
+      </w:pPr>
+    </w:p>
+    <w:p>
+      <w:pPr>
+        <w:pStyle w:val="BodyText"/>
         <w:spacing w:line="240" w:lineRule="auto"/>
-        <w:jc w:val="left"/>
-        <w:rPr>
-          <w:rFonts w:ascii="Book Antiqua" w:hAnsi="Book Antiqua"/>
-        </w:rPr>
-      </w:pPr>
-    </w:p>
-    <w:p>
+        <w:rPr>
+          <w:sz w:val="40"/>
+          <w:szCs w:val="40"/>
+        </w:rPr>
+      </w:pPr>
       <w:r>
         <w:br w:type="page"/>
       </w:r>
     </w:p>
-    <w:p>
-      <w:pPr>
-        <w:pBdr>
-          <w:bottom w:val="single" w:sz="6" w:space="1" w:color="auto"/>
-        </w:pBdr>
-        <w:rPr>
-          <w:sz w:val="32"/>
-          <w:szCs w:val="32"/>
-        </w:rPr>
-      </w:pPr>
-      <w:r>
-        <w:rPr>
-          <w:sz w:val="32"/>
-          <w:szCs w:val="32"/>
-        </w:rPr>
-        <w:lastRenderedPageBreak/>
-        <w:t xml:space="preserve">Priloga B </w:t>
-      </w:r>
-    </w:p>
-    <w:p>
-      <w:pPr>
-        <w:jc w:val="right"/>
-        <w:rPr>
-          <w:sz w:val="32"/>
-        </w:rPr>
-      </w:pPr>
-    </w:p>
-    <w:p>
-      <w:pPr>
-        <w:jc w:val="right"/>
-        <w:rPr>
-          <w:sz w:val="32"/>
-        </w:rPr>
-      </w:pPr>
-      <w:r>
-        <w:rPr>
-          <w:sz w:val="32"/>
-        </w:rPr>
-        <w:t>Oblika končnih strani</w:t>
-      </w:r>
-    </w:p>
-    <w:p>
-      <w:pPr>
-        <w:jc w:val="right"/>
-        <w:rPr>
-          <w:sz w:val="32"/>
-        </w:rPr>
-      </w:pPr>
-    </w:p>
-    <w:p>
-      <w:pPr>
-        <w:jc w:val="right"/>
-        <w:rPr>
-          <w:sz w:val="32"/>
+    <w:p/>
+    <w:p/>
+    <w:p/>
+    <w:p>
+      <w:pPr>
+        <w:pStyle w:val="BodyText"/>
+        <w:spacing w:line="240" w:lineRule="auto"/>
+        <w:rPr>
+          <w:sz w:val="40"/>
+          <w:szCs w:val="40"/>
+        </w:rPr>
+      </w:pPr>
+      <w:r>
+        <w:rPr>
+          <w:sz w:val="40"/>
+          <w:szCs w:val="40"/>
+        </w:rPr>
+        <w:t xml:space="preserve">Naslov diplomskega dela v angleškem jeziku </w:t>
+      </w:r>
+    </w:p>
+    <w:p/>
+    <w:p>
+      <w:pPr>
+        <w:tabs>
+          <w:tab w:val="left" w:pos="1418"/>
+          <w:tab w:val="left" w:pos="2835"/>
+        </w:tabs>
+      </w:pPr>
+      <w:r>
+        <w:rPr>
+          <w:b/>
+        </w:rPr>
+        <w:t>Key words:</w:t>
+      </w:r>
+      <w:r>
+        <w:t xml:space="preserve"> word1, word2, word3</w:t>
+      </w:r>
+      <w:r>
+        <w:tab/>
+      </w:r>
+    </w:p>
+    <w:p>
+      <w:pPr>
+        <w:tabs>
+          <w:tab w:val="left" w:pos="1418"/>
+        </w:tabs>
+        <w:rPr>
+          <w:b/>
+          <w:caps/>
+        </w:rPr>
+      </w:pPr>
+    </w:p>
+    <w:p>
+      <w:pPr>
+        <w:tabs>
+          <w:tab w:val="left" w:pos="1418"/>
+        </w:tabs>
+      </w:pPr>
+      <w:r>
+        <w:rPr>
+          <w:b/>
+          <w:caps/>
+        </w:rPr>
+        <w:t>UDK</w:t>
+      </w:r>
+      <w:r>
+        <w:rPr>
+          <w:b/>
+        </w:rPr>
+        <w:t>:</w:t>
+      </w:r>
+      <w:r>
+        <w:t xml:space="preserve">            xxxxxx</w:t>
+      </w:r>
+    </w:p>
+    <w:p/>
+    <w:p/>
+    <w:p>
+      <w:pPr>
+        <w:pStyle w:val="text"/>
+        <w:rPr>
+          <w:rFonts w:ascii="Arial" w:hAnsi="Arial" w:cs="Arial"/>
+          <w:i/>
+          <w:sz w:val="22"/>
+          <w:szCs w:val="22"/>
+          <w:lang w:val="sl-SI"/>
+        </w:rPr>
+      </w:pPr>
+    </w:p>
+    <w:p>
+      <w:pPr>
+        <w:pStyle w:val="text"/>
+        <w:rPr>
+          <w:rFonts w:ascii="Arial" w:hAnsi="Arial" w:cs="Arial"/>
+          <w:i/>
+          <w:sz w:val="22"/>
+          <w:szCs w:val="22"/>
+          <w:lang w:val="sl-SI"/>
+        </w:rPr>
+      </w:pPr>
+    </w:p>
+    <w:p>
+      <w:pPr>
+        <w:rPr>
+          <w:b/>
+          <w:caps/>
+        </w:rPr>
+      </w:pPr>
+      <w:bookmarkStart w:id="250" w:name="_Toc397326406"/>
+      <w:r>
+        <w:rPr>
+          <w:b/>
+        </w:rPr>
+        <w:t>Abstract</w:t>
+      </w:r>
+      <w:bookmarkEnd w:id="250"/>
+    </w:p>
+    <w:p/>
+    <w:p>
+      <w:pPr>
+        <w:pStyle w:val="text"/>
+        <w:ind w:firstLine="0"/>
+        <w:rPr>
+          <w:rFonts w:ascii="Arial" w:hAnsi="Arial" w:cs="Arial"/>
+          <w:i/>
+          <w:sz w:val="22"/>
+          <w:szCs w:val="22"/>
+          <w:lang w:val="sl-SI"/>
+        </w:rPr>
+      </w:pPr>
+      <w:r>
+        <w:rPr>
+          <w:rFonts w:ascii="Arial" w:hAnsi="Arial" w:cs="Arial"/>
+          <w:i/>
+          <w:sz w:val="22"/>
+          <w:szCs w:val="22"/>
+          <w:lang w:val="sl-SI"/>
+        </w:rPr>
+        <w:t>Na tej strani naj bo čim vernejši prevod strani s slovenskim povzetkom v angleščino. Tudi ta stran mora biti v diplomskem delu oštevilčena z ustrezno rimsko številko.</w:t>
+      </w:r>
+    </w:p>
+    <w:p>
+      <w:pPr>
+        <w:pStyle w:val="text"/>
+        <w:ind w:firstLine="0"/>
+        <w:rPr>
+          <w:rFonts w:ascii="Arial" w:hAnsi="Arial" w:cs="Arial"/>
+          <w:i/>
+          <w:sz w:val="22"/>
+          <w:szCs w:val="22"/>
+          <w:lang w:val="sl-SI"/>
         </w:rPr>
         <w:sectPr>
           <w:headerReference w:type="default" r:id="rId42"/>
@@ -13162,6 +13042,98 @@
     </w:p>
     <w:p>
       <w:pPr>
+        <w:pStyle w:val="text"/>
+        <w:ind w:firstLine="0"/>
+        <w:rPr>
+          <w:rFonts w:ascii="Arial" w:hAnsi="Arial" w:cs="Arial"/>
+          <w:i/>
+          <w:sz w:val="22"/>
+          <w:szCs w:val="22"/>
+          <w:lang w:val="sl-SI"/>
+        </w:rPr>
+      </w:pPr>
+    </w:p>
+    <w:p>
+      <w:pPr>
+        <w:spacing w:line="240" w:lineRule="auto"/>
+        <w:jc w:val="left"/>
+        <w:rPr>
+          <w:rFonts w:ascii="Book Antiqua" w:hAnsi="Book Antiqua"/>
+        </w:rPr>
+      </w:pPr>
+    </w:p>
+    <w:p>
+      <w:r>
+        <w:br w:type="page"/>
+      </w:r>
+    </w:p>
+    <w:p>
+      <w:pPr>
+        <w:pBdr>
+          <w:bottom w:val="single" w:sz="6" w:space="1" w:color="auto"/>
+        </w:pBdr>
+        <w:rPr>
+          <w:sz w:val="32"/>
+          <w:szCs w:val="32"/>
+        </w:rPr>
+      </w:pPr>
+      <w:r>
+        <w:rPr>
+          <w:sz w:val="32"/>
+          <w:szCs w:val="32"/>
+        </w:rPr>
+        <w:lastRenderedPageBreak/>
+        <w:t xml:space="preserve">Priloga B </w:t>
+      </w:r>
+    </w:p>
+    <w:p>
+      <w:pPr>
+        <w:jc w:val="right"/>
+        <w:rPr>
+          <w:sz w:val="32"/>
+        </w:rPr>
+      </w:pPr>
+    </w:p>
+    <w:p>
+      <w:pPr>
+        <w:jc w:val="right"/>
+        <w:rPr>
+          <w:sz w:val="32"/>
+        </w:rPr>
+      </w:pPr>
+      <w:r>
+        <w:rPr>
+          <w:sz w:val="32"/>
+        </w:rPr>
+        <w:t>Oblika končnih strani</w:t>
+      </w:r>
+    </w:p>
+    <w:p>
+      <w:pPr>
+        <w:jc w:val="right"/>
+        <w:rPr>
+          <w:sz w:val="32"/>
+        </w:rPr>
+      </w:pPr>
+    </w:p>
+    <w:p>
+      <w:pPr>
+        <w:jc w:val="right"/>
+        <w:rPr>
+          <w:sz w:val="32"/>
+        </w:rPr>
+        <w:sectPr>
+          <w:headerReference w:type="default" r:id="rId43"/>
+          <w:type w:val="continuous"/>
+          <w:pgSz w:w="11901" w:h="16834" w:code="9"/>
+          <w:pgMar w:top="709" w:right="1418" w:bottom="1701" w:left="1701" w:header="708" w:footer="708" w:gutter="0"/>
+          <w:pgNumType w:fmt="upperRoman" w:start="1"/>
+          <w:cols w:space="708"/>
+        </w:sectPr>
+      </w:pPr>
+    </w:p>
+    <w:p>
+      <w:pPr>
         <w:jc w:val="right"/>
         <w:rPr>
           <w:sz w:val="32"/>
@@ -13207,6 +13179,7 @@
       <w:r>
         <w:rPr>
           <w:noProof/>
+          <w:lang w:val="en-US"/>
         </w:rPr>
         <w:drawing>
           <wp:anchor distT="0" distB="0" distL="114300" distR="114300" simplePos="0" relativeHeight="251657728" behindDoc="1" locked="0" layoutInCell="1" allowOverlap="1" wp14:anchorId="0FF5077D" wp14:editId="2CC70D65">
@@ -13275,6 +13248,7 @@
         <w:rPr>
           <w:rFonts w:ascii="Arial Narrow" w:hAnsi="Arial Narrow"/>
           <w:noProof/>
+          <w:lang w:val="en-US"/>
         </w:rPr>
         <w:drawing>
           <wp:inline distT="0" distB="0" distL="0" distR="0" wp14:anchorId="593D5227" wp14:editId="0A15BAB6">
@@ -13936,7 +13910,7 @@
           <w:u w:val="single"/>
         </w:rPr>
         <w:sectPr>
-          <w:headerReference w:type="default" r:id="rId43"/>
+          <w:headerReference w:type="default" r:id="rId44"/>
           <w:type w:val="continuous"/>
           <w:pgSz w:w="11901" w:h="16834" w:code="9"/>
           <w:pgMar w:top="709" w:right="1418" w:bottom="1701" w:left="1701" w:header="708" w:footer="708" w:gutter="0"/>
@@ -14137,7 +14111,6 @@
           <w:color w:val="006A8E"/>
           <w:sz w:val="8"/>
           <w:szCs w:val="8"/>
-          <w:lang w:val="sl-SI"/>
         </w:rPr>
         <w:drawing>
           <wp:inline distT="0" distB="0" distL="0" distR="0" wp14:anchorId="208595B6" wp14:editId="00CD91E4">
@@ -14157,7 +14130,7 @@
                     </pic:cNvPicPr>
                   </pic:nvPicPr>
                   <pic:blipFill>
-                    <a:blip r:embed="rId37">
+                    <a:blip r:embed="rId38">
                       <a:extLst>
                         <a:ext uri="{28A0092B-C50C-407E-A947-70E740481C1C}">
                           <a14:useLocalDpi xmlns:a14="http://schemas.microsoft.com/office/drawing/2010/main" val="0"/>
@@ -14836,7 +14809,7 @@
     <w:p>
       <w:pPr>
         <w:sectPr>
-          <w:headerReference w:type="default" r:id="rId44"/>
+          <w:headerReference w:type="default" r:id="rId45"/>
           <w:type w:val="continuous"/>
           <w:pgSz w:w="11901" w:h="16834" w:code="9"/>
           <w:pgMar w:top="709" w:right="1418" w:bottom="1701" w:left="1701" w:header="708" w:footer="708" w:gutter="0"/>
@@ -14869,6 +14842,7 @@
         <w:rPr>
           <w:b/>
           <w:noProof/>
+          <w:lang w:val="en-US"/>
         </w:rPr>
         <w:lastRenderedPageBreak/>
         <w:drawing>
@@ -14889,7 +14863,7 @@
                     </pic:cNvPicPr>
                   </pic:nvPicPr>
                   <pic:blipFill>
-                    <a:blip r:embed="rId39" cstate="print">
+                    <a:blip r:embed="rId40" cstate="print">
                       <a:extLst>
                         <a:ext uri="{28A0092B-C50C-407E-A947-70E740481C1C}">
                           <a14:useLocalDpi xmlns:a14="http://schemas.microsoft.com/office/drawing/2010/main" val="0"/>
@@ -15521,7 +15495,7 @@
           <w:u w:val="single"/>
         </w:rPr>
         <w:sectPr>
-          <w:headerReference w:type="default" r:id="rId45"/>
+          <w:headerReference w:type="default" r:id="rId46"/>
           <w:type w:val="continuous"/>
           <w:pgSz w:w="11901" w:h="16834" w:code="9"/>
           <w:pgMar w:top="709" w:right="1418" w:bottom="1701" w:left="1701" w:header="708" w:footer="708" w:gutter="0"/>
@@ -15593,6 +15567,7 @@
       <w:r>
         <w:rPr>
           <w:noProof/>
+          <w:lang w:val="en-US"/>
         </w:rPr>
         <w:lastRenderedPageBreak/>
         <w:drawing>
@@ -15662,6 +15637,7 @@
         <w:rPr>
           <w:rFonts w:ascii="Arial Narrow" w:hAnsi="Arial Narrow"/>
           <w:noProof/>
+          <w:lang w:val="en-US"/>
         </w:rPr>
         <w:drawing>
           <wp:inline distT="0" distB="0" distL="0" distR="0" wp14:anchorId="3B0644F1" wp14:editId="320435AE">
@@ -16158,81 +16134,6 @@
           <w:lang w:eastAsia="sl-SI"/>
         </w:rPr>
         <w:sectPr>
-          <w:headerReference w:type="default" r:id="rId46"/>
-          <w:type w:val="continuous"/>
-          <w:pgSz w:w="11901" w:h="16834" w:code="9"/>
-          <w:pgMar w:top="709" w:right="1418" w:bottom="1701" w:left="1701" w:header="708" w:footer="708" w:gutter="0"/>
-          <w:pgNumType w:fmt="upperRoman" w:start="1"/>
-          <w:cols w:space="708"/>
-        </w:sectPr>
-      </w:pPr>
-      <w:r>
-        <w:rPr>
-          <w:rFonts w:ascii="Calibri" w:hAnsi="Calibri" w:cs="Calibri"/>
-          <w:lang w:eastAsia="sl-SI"/>
-        </w:rPr>
-        <w:t>Priloga:</w:t>
-      </w:r>
-    </w:p>
-    <w:p>
-      <w:pPr>
-        <w:autoSpaceDE w:val="0"/>
-        <w:autoSpaceDN w:val="0"/>
-        <w:adjustRightInd w:val="0"/>
-        <w:spacing w:line="240" w:lineRule="auto"/>
-        <w:jc w:val="left"/>
-        <w:rPr>
-          <w:rFonts w:ascii="Calibri" w:hAnsi="Calibri" w:cs="Calibri"/>
-          <w:lang w:eastAsia="sl-SI"/>
-        </w:rPr>
-      </w:pPr>
-    </w:p>
-    <w:p>
-      <w:pPr>
-        <w:jc w:val="left"/>
-        <w:rPr>
-          <w:rFonts w:ascii="Calibri" w:hAnsi="Calibri" w:cs="Calibri"/>
-          <w:lang w:eastAsia="sl-SI"/>
-        </w:rPr>
-      </w:pPr>
-      <w:r>
-        <w:rPr>
-          <w:rFonts w:ascii="SymbolMT" w:eastAsia="SymbolMT" w:hAnsi="Calibri" w:cs="SymbolMT"/>
-          <w:lang w:eastAsia="sl-SI"/>
-        </w:rPr>
-        <w:t></w:t>
-      </w:r>
-      <w:r>
-        <w:rPr>
-          <w:rFonts w:ascii="SymbolMT" w:eastAsia="SymbolMT" w:hAnsi="Calibri" w:cs="SymbolMT"/>
-          <w:lang w:eastAsia="sl-SI"/>
-        </w:rPr>
-        <w:t></w:t>
-      </w:r>
-      <w:r>
-        <w:rPr>
-          <w:rFonts w:ascii="Calibri" w:hAnsi="Calibri" w:cs="Calibri"/>
-          <w:lang w:eastAsia="sl-SI"/>
-        </w:rPr>
-        <w:t>Poročilo o preverj</w:t>
-      </w:r>
-      <w:r>
-        <w:rPr>
-          <w:rFonts w:ascii="Calibri" w:hAnsi="Calibri" w:cs="Calibri"/>
-          <w:lang w:eastAsia="sl-SI"/>
-        </w:rPr>
-        <w:t>anju podobnosti z drugimi deli.</w:t>
-      </w:r>
-    </w:p>
-    <w:p/>
-    <w:p>
-      <w:pPr>
-        <w:jc w:val="left"/>
-        <w:rPr>
-          <w:rFonts w:ascii="Calibri" w:hAnsi="Calibri" w:cs="Calibri"/>
-          <w:lang w:eastAsia="sl-SI"/>
-        </w:rPr>
-        <w:sectPr>
           <w:headerReference w:type="default" r:id="rId47"/>
           <w:type w:val="continuous"/>
           <w:pgSz w:w="11901" w:h="16834" w:code="9"/>
@@ -16241,6 +16142,81 @@
           <w:cols w:space="708"/>
         </w:sectPr>
       </w:pPr>
+      <w:r>
+        <w:rPr>
+          <w:rFonts w:ascii="Calibri" w:hAnsi="Calibri" w:cs="Calibri"/>
+          <w:lang w:eastAsia="sl-SI"/>
+        </w:rPr>
+        <w:t>Priloga:</w:t>
+      </w:r>
+    </w:p>
+    <w:p>
+      <w:pPr>
+        <w:autoSpaceDE w:val="0"/>
+        <w:autoSpaceDN w:val="0"/>
+        <w:adjustRightInd w:val="0"/>
+        <w:spacing w:line="240" w:lineRule="auto"/>
+        <w:jc w:val="left"/>
+        <w:rPr>
+          <w:rFonts w:ascii="Calibri" w:hAnsi="Calibri" w:cs="Calibri"/>
+          <w:lang w:eastAsia="sl-SI"/>
+        </w:rPr>
+      </w:pPr>
+    </w:p>
+    <w:p>
+      <w:pPr>
+        <w:jc w:val="left"/>
+        <w:rPr>
+          <w:rFonts w:ascii="Calibri" w:hAnsi="Calibri" w:cs="Calibri"/>
+          <w:lang w:eastAsia="sl-SI"/>
+        </w:rPr>
+      </w:pPr>
+      <w:r>
+        <w:rPr>
+          <w:rFonts w:ascii="SymbolMT" w:eastAsia="SymbolMT" w:hAnsi="Calibri" w:cs="SymbolMT"/>
+          <w:lang w:eastAsia="sl-SI"/>
+        </w:rPr>
+        <w:t></w:t>
+      </w:r>
+      <w:r>
+        <w:rPr>
+          <w:rFonts w:ascii="SymbolMT" w:eastAsia="SymbolMT" w:hAnsi="Calibri" w:cs="SymbolMT"/>
+          <w:lang w:eastAsia="sl-SI"/>
+        </w:rPr>
+        <w:t></w:t>
+      </w:r>
+      <w:r>
+        <w:rPr>
+          <w:rFonts w:ascii="Calibri" w:hAnsi="Calibri" w:cs="Calibri"/>
+          <w:lang w:eastAsia="sl-SI"/>
+        </w:rPr>
+        <w:t>Poročilo o preverj</w:t>
+      </w:r>
+      <w:r>
+        <w:rPr>
+          <w:rFonts w:ascii="Calibri" w:hAnsi="Calibri" w:cs="Calibri"/>
+          <w:lang w:eastAsia="sl-SI"/>
+        </w:rPr>
+        <w:t>anju podobnosti z drugimi deli.</w:t>
+      </w:r>
+    </w:p>
+    <w:p/>
+    <w:p>
+      <w:pPr>
+        <w:jc w:val="left"/>
+        <w:rPr>
+          <w:rFonts w:ascii="Calibri" w:hAnsi="Calibri" w:cs="Calibri"/>
+          <w:lang w:eastAsia="sl-SI"/>
+        </w:rPr>
+        <w:sectPr>
+          <w:headerReference w:type="default" r:id="rId48"/>
+          <w:type w:val="continuous"/>
+          <w:pgSz w:w="11901" w:h="16834" w:code="9"/>
+          <w:pgMar w:top="709" w:right="1418" w:bottom="1701" w:left="1701" w:header="708" w:footer="708" w:gutter="0"/>
+          <w:pgNumType w:fmt="upperRoman" w:start="1"/>
+          <w:cols w:space="708"/>
+        </w:sectPr>
+      </w:pPr>
     </w:p>
     <w:p>
       <w:pPr>
@@ -16261,7 +16237,6 @@
           <w:color w:val="006A8E"/>
           <w:sz w:val="8"/>
           <w:szCs w:val="8"/>
-          <w:lang w:val="sl-SI"/>
         </w:rPr>
         <w:lastRenderedPageBreak/>
         <w:drawing>
@@ -16282,7 +16257,7 @@
                     </pic:cNvPicPr>
                   </pic:nvPicPr>
                   <pic:blipFill>
-                    <a:blip r:embed="rId37">
+                    <a:blip r:embed="rId38">
                       <a:extLst>
                         <a:ext uri="{28A0092B-C50C-407E-A947-70E740481C1C}">
                           <a14:useLocalDpi xmlns:a14="http://schemas.microsoft.com/office/drawing/2010/main" val="0"/>
@@ -16942,7 +16917,7 @@
       <w:pPr>
         <w:spacing w:line="240" w:lineRule="auto"/>
         <w:sectPr>
-          <w:headerReference w:type="default" r:id="rId48"/>
+          <w:headerReference w:type="default" r:id="rId49"/>
           <w:type w:val="continuous"/>
           <w:pgSz w:w="11901" w:h="16834" w:code="9"/>
           <w:pgMar w:top="709" w:right="1418" w:bottom="1701" w:left="1701" w:header="708" w:footer="708" w:gutter="0"/>
@@ -16971,6 +16946,7 @@
         <w:rPr>
           <w:b/>
           <w:noProof/>
+          <w:lang w:val="en-US"/>
         </w:rPr>
         <w:lastRenderedPageBreak/>
         <w:drawing>
@@ -16991,7 +16967,7 @@
                     </pic:cNvPicPr>
                   </pic:nvPicPr>
                   <pic:blipFill>
-                    <a:blip r:embed="rId39" cstate="print">
+                    <a:blip r:embed="rId40" cstate="print">
                       <a:extLst>
                         <a:ext uri="{28A0092B-C50C-407E-A947-70E740481C1C}">
                           <a14:useLocalDpi xmlns:a14="http://schemas.microsoft.com/office/drawing/2010/main" val="0"/>
@@ -17651,7 +17627,7 @@
           <w:lang w:eastAsia="sl-SI"/>
         </w:rPr>
         <w:sectPr>
-          <w:headerReference w:type="default" r:id="rId49"/>
+          <w:headerReference w:type="default" r:id="rId50"/>
           <w:type w:val="continuous"/>
           <w:pgSz w:w="11901" w:h="16834" w:code="9"/>
           <w:pgMar w:top="709" w:right="1418" w:bottom="1701" w:left="1701" w:header="708" w:footer="708" w:gutter="0"/>
@@ -17686,6 +17662,7 @@
       <w:r>
         <w:rPr>
           <w:noProof/>
+          <w:lang w:val="en-US"/>
         </w:rPr>
         <w:lastRenderedPageBreak/>
         <w:drawing>
@@ -17755,6 +17732,7 @@
         <w:rPr>
           <w:rFonts w:ascii="Arial Narrow" w:hAnsi="Arial Narrow"/>
           <w:noProof/>
+          <w:lang w:val="en-US"/>
         </w:rPr>
         <w:drawing>
           <wp:inline distT="0" distB="0" distL="0" distR="0" wp14:anchorId="4C60DFEA" wp14:editId="7A513A5A">
@@ -18500,7 +18478,7 @@
         <w:spacing w:line="240" w:lineRule="auto"/>
         <w:jc w:val="left"/>
         <w:sectPr>
-          <w:headerReference w:type="default" r:id="rId50"/>
+          <w:headerReference w:type="default" r:id="rId51"/>
           <w:type w:val="continuous"/>
           <w:pgSz w:w="11901" w:h="16834" w:code="9"/>
           <w:pgMar w:top="709" w:right="1418" w:bottom="1701" w:left="1701" w:header="708" w:footer="708" w:gutter="0"/>
@@ -18649,7 +18627,6 @@
           <w:color w:val="006A8E"/>
           <w:sz w:val="8"/>
           <w:szCs w:val="8"/>
-          <w:lang w:val="sl-SI"/>
         </w:rPr>
         <w:lastRenderedPageBreak/>
         <w:drawing>
@@ -18670,7 +18647,7 @@
                     </pic:cNvPicPr>
                   </pic:nvPicPr>
                   <pic:blipFill>
-                    <a:blip r:embed="rId37">
+                    <a:blip r:embed="rId38">
                       <a:extLst>
                         <a:ext uri="{28A0092B-C50C-407E-A947-70E740481C1C}">
                           <a14:useLocalDpi xmlns:a14="http://schemas.microsoft.com/office/drawing/2010/main" val="0"/>
@@ -19423,7 +19400,7 @@
         <w:adjustRightInd w:val="0"/>
         <w:spacing w:line="240" w:lineRule="auto"/>
         <w:sectPr>
-          <w:headerReference w:type="default" r:id="rId51"/>
+          <w:headerReference w:type="default" r:id="rId52"/>
           <w:type w:val="continuous"/>
           <w:pgSz w:w="11901" w:h="16834" w:code="9"/>
           <w:pgMar w:top="709" w:right="1418" w:bottom="1701" w:left="1701" w:header="708" w:footer="708" w:gutter="0"/>
@@ -19578,6 +19555,7 @@
         <w:rPr>
           <w:b/>
           <w:noProof/>
+          <w:lang w:val="en-US"/>
         </w:rPr>
         <w:drawing>
           <wp:inline distT="0" distB="0" distL="0" distR="0" wp14:anchorId="77B85BD8" wp14:editId="62548670">
@@ -19597,7 +19575,7 @@
                     </pic:cNvPicPr>
                   </pic:nvPicPr>
                   <pic:blipFill>
-                    <a:blip r:embed="rId39" cstate="print">
+                    <a:blip r:embed="rId40" cstate="print">
                       <a:extLst>
                         <a:ext uri="{28A0092B-C50C-407E-A947-70E740481C1C}">
                           <a14:useLocalDpi xmlns:a14="http://schemas.microsoft.com/office/drawing/2010/main" val="0"/>
@@ -20453,7 +20431,7 @@
     </w:tbl>
     <w:p/>
     <w:sectPr>
-      <w:headerReference w:type="default" r:id="rId52"/>
+      <w:headerReference w:type="default" r:id="rId53"/>
       <w:type w:val="continuous"/>
       <w:pgSz w:w="11901" w:h="16834" w:code="9"/>
       <w:pgMar w:top="709" w:right="1418" w:bottom="1701" w:left="1701" w:header="708" w:footer="708" w:gutter="0"/>
@@ -20679,10 +20657,7 @@
         <w:footnoteRef/>
       </w:r>
       <w:r>
-        <w:t xml:space="preserve"> </w:t>
-      </w:r>
-      <w:r>
-        <w:t>n</w:t>
+        <w:t xml:space="preserve"> n</w:t>
       </w:r>
       <w:r>
         <w:t>pr. univerzitetni študij</w:t>
@@ -20705,10 +20680,7 @@
         <w:footnoteRef/>
       </w:r>
       <w:r>
-        <w:t xml:space="preserve"> </w:t>
-      </w:r>
-      <w:r>
-        <w:t xml:space="preserve">npr. </w:t>
+        <w:t xml:space="preserve"> npr. </w:t>
       </w:r>
       <w:r>
         <w:t>Elektrotehnika</w:t>
@@ -20728,10 +20700,7 @@
         <w:footnoteRef/>
       </w:r>
       <w:r>
-        <w:t xml:space="preserve"> </w:t>
-      </w:r>
-      <w:r>
-        <w:t>samo, če ima program smeri</w:t>
+        <w:t xml:space="preserve"> samo, če ima program smeri</w:t>
       </w:r>
     </w:p>
   </w:footnote>
@@ -20748,10 +20717,7 @@
         <w:footnoteRef/>
       </w:r>
       <w:r>
-        <w:t xml:space="preserve"> </w:t>
-      </w:r>
-      <w:r>
-        <w:t>n</w:t>
+        <w:t xml:space="preserve"> n</w:t>
       </w:r>
       <w:r>
         <w:t>pr. red. prof. dr. Bojan Grčar</w:t>
@@ -20771,10 +20737,7 @@
         <w:footnoteRef/>
       </w:r>
       <w:r>
-        <w:t xml:space="preserve"> </w:t>
-      </w:r>
-      <w:r>
-        <w:t>n</w:t>
+        <w:t xml:space="preserve"> n</w:t>
       </w:r>
       <w:r>
         <w:t xml:space="preserve">pr. univerzitetni </w:t>
@@ -20803,10 +20766,7 @@
         <w:footnoteRef/>
       </w:r>
       <w:r>
-        <w:t xml:space="preserve"> </w:t>
-      </w:r>
-      <w:r>
-        <w:t>Mehatronika</w:t>
+        <w:t xml:space="preserve"> Mehatronika</w:t>
       </w:r>
     </w:p>
   </w:footnote>
@@ -20823,10 +20783,7 @@
         <w:footnoteRef/>
       </w:r>
       <w:r>
-        <w:t xml:space="preserve"> </w:t>
-      </w:r>
-      <w:r>
-        <w:t>samo, če ima program smeri</w:t>
+        <w:t xml:space="preserve"> samo, če ima program smeri</w:t>
       </w:r>
     </w:p>
   </w:footnote>
@@ -20843,10 +20800,7 @@
         <w:footnoteRef/>
       </w:r>
       <w:r>
-        <w:t xml:space="preserve"> </w:t>
-      </w:r>
-      <w:r>
-        <w:t>npr. izr</w:t>
+        <w:t xml:space="preserve"> npr. izr</w:t>
       </w:r>
       <w:r>
         <w:t xml:space="preserve">. prof. dr. </w:t>
@@ -20869,10 +20823,7 @@
         <w:footnoteRef/>
       </w:r>
       <w:r>
-        <w:t xml:space="preserve"> </w:t>
-      </w:r>
-      <w:r>
-        <w:t>n</w:t>
+        <w:t xml:space="preserve"> n</w:t>
       </w:r>
       <w:r>
         <w:t>pr. univerzitetni študij</w:t>
@@ -20895,10 +20846,7 @@
         <w:footnoteRef/>
       </w:r>
       <w:r>
-        <w:t xml:space="preserve"> </w:t>
-      </w:r>
-      <w:r>
-        <w:t>Gospodarsko inženirstvo - Elektrotehnika</w:t>
+        <w:t xml:space="preserve"> Gospodarsko inženirstvo - Elektrotehnika</w:t>
       </w:r>
     </w:p>
   </w:footnote>
@@ -20915,10 +20863,7 @@
         <w:footnoteRef/>
       </w:r>
       <w:r>
-        <w:t xml:space="preserve"> </w:t>
-      </w:r>
-      <w:r>
-        <w:t>samo, če ima program smeri</w:t>
+        <w:t xml:space="preserve"> samo, če ima program smeri</w:t>
       </w:r>
     </w:p>
   </w:footnote>
@@ -20935,10 +20880,7 @@
         <w:footnoteRef/>
       </w:r>
       <w:r>
-        <w:t xml:space="preserve"> </w:t>
-      </w:r>
-      <w:r>
-        <w:t>n</w:t>
+        <w:t xml:space="preserve"> n</w:t>
       </w:r>
       <w:r>
         <w:t>pr. red. prof. dr. Bojan Grčar</w:t>
@@ -21178,109 +21120,6 @@
 
 <file path=word/header2.xml><?xml version="1.0" encoding="utf-8"?>
 <w:hdr xmlns:wpc="http://schemas.microsoft.com/office/word/2010/wordprocessingCanvas" xmlns:mo="http://schemas.microsoft.com/office/mac/office/2008/main" xmlns:mc="http://schemas.openxmlformats.org/markup-compatibility/2006" xmlns:mv="urn:schemas-microsoft-com:mac:vml" xmlns:o="urn:schemas-microsoft-com:office:office" xmlns:r="http://schemas.openxmlformats.org/officeDocument/2006/relationships" xmlns:m="http://schemas.openxmlformats.org/officeDocument/2006/math" xmlns:v="urn:schemas-microsoft-com:vml" xmlns:wp14="http://schemas.microsoft.com/office/word/2010/wordprocessingDrawing" xmlns:wp="http://schemas.openxmlformats.org/drawingml/2006/wordprocessingDrawing" xmlns:w10="urn:schemas-microsoft-com:office:word" xmlns:w="http://schemas.openxmlformats.org/wordprocessingml/2006/main" xmlns:w14="http://schemas.microsoft.com/office/word/2010/wordml" xmlns:w15="http://schemas.microsoft.com/office/word/2012/wordml" xmlns:wpg="http://schemas.microsoft.com/office/word/2010/wordprocessingGroup" xmlns:wpi="http://schemas.microsoft.com/office/word/2010/wordprocessingInk" xmlns:wne="http://schemas.microsoft.com/office/word/2006/wordml" xmlns:wps="http://schemas.microsoft.com/office/word/2010/wordprocessingShape" mc:Ignorable="w14 w15 wp14">
-  <w:p>
-    <w:pPr>
-      <w:pStyle w:val="Header"/>
-      <w:ind w:right="-290"/>
-      <w:jc w:val="right"/>
-      <w:rPr>
-        <w:color w:val="auto"/>
-        <w:lang w:val="de-AT"/>
-      </w:rPr>
-    </w:pPr>
-    <w:r>
-      <w:rPr>
-        <w:color w:val="auto"/>
-        <w:lang w:val="de-AT"/>
-      </w:rPr>
-      <w:t>Navodila za pisanje diplomskih del na dodiplomskih študijskih programih UM FERI</w:t>
-    </w:r>
-    <w:r>
-      <w:rPr>
-        <w:noProof/>
-      </w:rPr>
-      <mc:AlternateContent>
-        <mc:Choice Requires="wps">
-          <w:drawing>
-            <wp:anchor distT="4294967294" distB="4294967294" distL="114300" distR="114300" simplePos="0" relativeHeight="251657728" behindDoc="0" locked="0" layoutInCell="1" allowOverlap="1" wp14:anchorId="31ACF7AD" wp14:editId="10200296">
-              <wp:simplePos x="0" y="0"/>
-              <wp:positionH relativeFrom="column">
-                <wp:posOffset>1270</wp:posOffset>
-              </wp:positionH>
-              <wp:positionV relativeFrom="paragraph">
-                <wp:posOffset>205739</wp:posOffset>
-              </wp:positionV>
-              <wp:extent cx="5788660" cy="0"/>
-              <wp:effectExtent l="0" t="0" r="27940" b="25400"/>
-              <wp:wrapNone/>
-              <wp:docPr id="2" name="AutoShape 3"/>
-              <wp:cNvGraphicFramePr>
-                <a:graphicFrameLocks xmlns:a="http://schemas.openxmlformats.org/drawingml/2006/main"/>
-              </wp:cNvGraphicFramePr>
-              <a:graphic xmlns:a="http://schemas.openxmlformats.org/drawingml/2006/main">
-                <a:graphicData uri="http://schemas.microsoft.com/office/word/2010/wordprocessingShape">
-                  <wps:wsp>
-                    <wps:cNvCnPr>
-                      <a:cxnSpLocks noChangeShapeType="1"/>
-                    </wps:cNvCnPr>
-                    <wps:spPr bwMode="auto">
-                      <a:xfrm>
-                        <a:off x="0" y="0"/>
-                        <a:ext cx="5788660" cy="0"/>
-                      </a:xfrm>
-                      <a:prstGeom prst="straightConnector1">
-                        <a:avLst/>
-                      </a:prstGeom>
-                      <a:noFill/>
-                      <a:ln w="9525">
-                        <a:solidFill>
-                          <a:srgbClr val="808080"/>
-                        </a:solidFill>
-                        <a:round/>
-                        <a:headEnd/>
-                        <a:tailEnd/>
-                      </a:ln>
-                      <a:extLst>
-                        <a:ext uri="{909E8E84-426E-40DD-AFC4-6F175D3DCCD1}">
-                          <a14:hiddenFill xmlns:a14="http://schemas.microsoft.com/office/drawing/2010/main">
-                            <a:noFill/>
-                          </a14:hiddenFill>
-                        </a:ext>
-                      </a:extLst>
-                    </wps:spPr>
-                    <wps:bodyPr/>
-                  </wps:wsp>
-                </a:graphicData>
-              </a:graphic>
-              <wp14:sizeRelH relativeFrom="page">
-                <wp14:pctWidth>0</wp14:pctWidth>
-              </wp14:sizeRelH>
-              <wp14:sizeRelV relativeFrom="page">
-                <wp14:pctHeight>0</wp14:pctHeight>
-              </wp14:sizeRelV>
-            </wp:anchor>
-          </w:drawing>
-        </mc:Choice>
-        <mc:Fallback>
-          <w:pict>
-            <v:shapetype w14:anchorId="77718845" id="_x0000_t32" coordsize="21600,21600" o:spt="32" o:oned="t" path="m0,0l21600,21600e" filled="f">
-              <v:path arrowok="t" fillok="f" o:connecttype="none"/>
-              <o:lock v:ext="edit" shapetype="t"/>
-            </v:shapetype>
-            <v:shape id="AutoShape 3" o:spid="_x0000_s1026" type="#_x0000_t32" style="position:absolute;margin-left:.1pt;margin-top:16.2pt;width:455.8pt;height:0;z-index:251657728;visibility:visible;mso-wrap-style:square;mso-width-percent:0;mso-height-percent:0;mso-wrap-distance-left:9pt;mso-wrap-distance-top:-2emu;mso-wrap-distance-right:9pt;mso-wrap-distance-bottom:-2emu;mso-position-horizontal:absolute;mso-position-horizontal-relative:text;mso-position-vertical:absolute;mso-position-vertical-relative:text;mso-width-percent:0;mso-height-percent:0;mso-width-relative:page;mso-height-relative:page" o:gfxdata="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" strokecolor="gray"/>
-          </w:pict>
-        </mc:Fallback>
-      </mc:AlternateContent>
-    </w:r>
-  </w:p>
-  <w:p>
-    <w:pPr>
-      <w:pStyle w:val="Header"/>
-      <w:rPr>
-        <w:lang w:val="de-AT"/>
-      </w:rPr>
-    </w:pPr>
-  </w:p>
   <w:p>
     <w:pPr>
       <w:pStyle w:val="Header"/>
@@ -26190,7 +26029,7 @@
 </file>
 
 <file path=customXml/itemProps1.xml><?xml version="1.0" encoding="utf-8"?>
-<ds:datastoreItem xmlns:ds="http://schemas.openxmlformats.org/officeDocument/2006/customXml" ds:itemID="{1F95BC8D-CD12-CE44-A7BE-83138A008023}">
+<ds:datastoreItem xmlns:ds="http://schemas.openxmlformats.org/officeDocument/2006/customXml" ds:itemID="{FE3A0212-051B-3E47-8E52-8EF87D5B9B66}">
   <ds:schemaRefs>
     <ds:schemaRef ds:uri="http://schemas.openxmlformats.org/officeDocument/2006/bibliography"/>
   </ds:schemaRefs>

</xml_diff>

<commit_message>
Dodane slike in poglavje IP
</commit_message>
<xml_diff>
--- a/Diploma.docx
+++ b/Diploma.docx
@@ -2160,14 +2160,12 @@
       <w:r>
         <w:t>: Primer: Shema pametne hiše</w:t>
       </w:r>
-      <w:bookmarkStart w:id="31" w:name="_GoBack"/>
-      <w:bookmarkEnd w:id="31"/>
     </w:p>
     <w:p>
       <w:pPr>
         <w:pStyle w:val="Heading2"/>
       </w:pPr>
-      <w:bookmarkStart w:id="32" w:name="_Toc457038347"/>
+      <w:bookmarkStart w:id="31" w:name="_Toc457038347"/>
       <w:r>
         <w:t>Pametna mesta</w:t>
       </w:r>
@@ -2475,7 +2473,7 @@
       <w:r>
         <w:t>Odprta koda</w:t>
       </w:r>
-      <w:bookmarkEnd w:id="32"/>
+      <w:bookmarkEnd w:id="31"/>
     </w:p>
     <w:p>
       <w:pPr>
@@ -2557,7 +2555,7 @@
       <w:r>
         <w:t>. TODO: Zgodovina</w:t>
       </w:r>
-      <w:bookmarkStart w:id="33" w:name="_Toc457038348"/>
+      <w:bookmarkStart w:id="32" w:name="_Toc457038348"/>
       <w:bookmarkEnd w:id="20"/>
       <w:bookmarkEnd w:id="21"/>
       <w:bookmarkEnd w:id="22"/>
@@ -2593,7 +2591,7 @@
         <w:lastRenderedPageBreak/>
         <w:t>IoT arhitektura</w:t>
       </w:r>
-      <w:bookmarkEnd w:id="33"/>
+      <w:bookmarkEnd w:id="32"/>
     </w:p>
     <w:p>
       <w:r>
@@ -2622,6 +2620,7 @@
       <w:r>
         <w:rPr>
           <w:noProof/>
+          <w:lang w:val="en-US"/>
         </w:rPr>
         <w:lastRenderedPageBreak/>
         <mc:AlternateContent>
@@ -3017,6 +3016,162 @@
     </w:p>
     <w:p>
       <w:r>
+        <w:t xml:space="preserve">Večina sodobnih IoT naprav komunicira preko TCP/IP protokola na nekem nivoju. Pametna naprava je lahko v svet povezana izključno preko IP-ja ali pa je na drug način povezana s prehodom (recimo brezžično s protokolom ZigBee), ki je povezan s spletom. Trenutno prevladuje IP verzije 4, katerega naslovni prostor je že izčrpan. </w:t>
+      </w:r>
+      <w:r>
+        <w:t>Predvideva se, da bo do leta 2020 v splet povezanih 30 miljard stvari, medtem ko naslovni prostor IP verzije 4 ponuja zgolj 4 miljarde IP naslovov. Trenutno se za ohranjanje naslov</w:t>
+      </w:r>
+      <w:r>
+        <w:t>ov uporablja NAT. Ob hitrem razvoju te kategorije naprav pa tudi metoda prepisovanja spletnih naslovov ne bo dovolj</w:t>
+      </w:r>
+      <w:r>
+        <w:t xml:space="preserve"> </w:t>
+      </w:r>
+      <w:r>
+        <w:fldChar w:fldCharType="begin" w:fldLock="1"/>
+      </w:r>
+      <w:r>
+        <w:instrText>ADDIN CSL_CITATION { "citationItems" : [ { "id" : "ITEM-1", "itemData" : { "URL" : "https://securityintelligence.com/the-importance-of-ipv6-and-the-internet-of-things/", "author" : [ { "dropping-particle" : "", "family" : "Poulin Chris", "given" : "", "non-dropping-particle" : "", "parse-names" : false, "suffix" : "" } ], "id" : "ITEM-1", "issued" : { "date-parts" : [ [ "2014" ] ] }, "title" : "The Importance of IPv6 and the Internet of Things", "type" : "webpage" }, "uris" : [ "http://www.mendeley.com/documents/?uuid=3aea4118-7a2d-3bcf-bef6-039cfb522128" ] } ], "mendeley" : { "formattedCitation" : "[4]", "plainTextFormattedCitation" : "[4]" }, "properties" : { "noteIndex" : 0 }, "schema" : "https://github.com/citation-style-language/schema/raw/master/csl-citation.json" }</w:instrText>
+      </w:r>
+      <w:r>
+        <w:fldChar w:fldCharType="separate"/>
+      </w:r>
+      <w:r>
+        <w:rPr>
+          <w:noProof/>
+        </w:rPr>
+        <w:t>[</w:t>
+      </w:r>
+      <w:bookmarkStart w:id="33" w:name="_GoBack"/>
+      <w:bookmarkEnd w:id="33"/>
+      <w:r>
+        <w:rPr>
+          <w:noProof/>
+        </w:rPr>
+        <w:t>4]</w:t>
+      </w:r>
+      <w:r>
+        <w:fldChar w:fldCharType="end"/>
+      </w:r>
+      <w:r>
+        <w:t xml:space="preserve">. </w:t>
+      </w:r>
+    </w:p>
+    <w:p>
+      <w:r>
+        <w:t>Rešitev tega problema je IP verzije 6. Naslov IPv6 sestavlja 8 16 bitnih šestnajstiških števil ločenih z dvopičjem.</w:t>
+      </w:r>
+      <w:r>
+        <w:t xml:space="preserve"> IPv6 podpira naslovni prostor v velikosti 2</w:t>
+      </w:r>
+      <w:r>
+        <w:rPr>
+          <w:vertAlign w:val="superscript"/>
+        </w:rPr>
+        <w:t>128</w:t>
+      </w:r>
+      <w:r>
+        <w:t>, kar je približno 3,4 x 10</w:t>
+      </w:r>
+      <w:r>
+        <w:rPr>
+          <w:vertAlign w:val="superscript"/>
+        </w:rPr>
+        <w:t>38</w:t>
+      </w:r>
+      <w:r>
+        <w:t xml:space="preserve"> naslovov. Za boljšo predstavo, to je približno 5 x 10</w:t>
+      </w:r>
+      <w:r>
+        <w:rPr>
+          <w:vertAlign w:val="superscript"/>
+        </w:rPr>
+        <w:t>28</w:t>
+      </w:r>
+      <w:r>
+        <w:t xml:space="preserve"> naslovov za vsakega od približno 6,5 milijard ljudi ali še drugače pogledano 6,0 x 10</w:t>
+      </w:r>
+      <w:r>
+        <w:rPr>
+          <w:vertAlign w:val="superscript"/>
+        </w:rPr>
+        <w:t>23</w:t>
+      </w:r>
+      <w:r>
+        <w:t xml:space="preserve"> različnih naslovov na m</w:t>
+      </w:r>
+      <w:r>
+        <w:rPr>
+          <w:vertAlign w:val="superscript"/>
+        </w:rPr>
+        <w:t>2</w:t>
+      </w:r>
+      <w:r>
+        <w:t xml:space="preserve"> zemlje</w:t>
+      </w:r>
+      <w:r>
+        <w:t xml:space="preserve">. Omogoča tudi </w:t>
+      </w:r>
+      <w:r>
+        <w:t>večj</w:t>
+      </w:r>
+      <w:r>
+        <w:t>o</w:t>
+      </w:r>
+      <w:r>
+        <w:t xml:space="preserve"> fleksibilnost</w:t>
+      </w:r>
+      <w:r>
+        <w:t xml:space="preserve"> in </w:t>
+      </w:r>
+      <w:r>
+        <w:t>a</w:t>
+      </w:r>
+      <w:r>
+        <w:t>v</w:t>
+      </w:r>
+      <w:r>
+        <w:t>to</w:t>
+      </w:r>
+      <w:r>
+        <w:t xml:space="preserve">matsko </w:t>
+      </w:r>
+      <w:r>
+        <w:t>konfiguracij</w:t>
+      </w:r>
+      <w:r>
+        <w:t>o</w:t>
+      </w:r>
+      <w:r>
+        <w:t>, ki vključuje fizične naslove vmesnikov v naslovni prostor</w:t>
+      </w:r>
+      <w:r>
+        <w:t xml:space="preserve"> </w:t>
+      </w:r>
+      <w:r>
+        <w:fldChar w:fldCharType="begin" w:fldLock="1"/>
+      </w:r>
+      <w:r>
+        <w:instrText>ADDIN CSL_CITATION { "citationItems" : [ { "id" : "ITEM-1", "itemData" : { "URL" : "https://sl.wikipedia.org/wiki/IPv6", "id" : "ITEM-1", "issued" : { "date-parts" : [ [ "0" ] ] }, "title" : "IPv6 - Wikipedija, prosta enciklopedija", "type" : "webpage" }, "uris" : [ "http://www.mendeley.com/documents/?uuid=0b71db7d-72b8-3f3f-a1ad-2f330b67b04c" ] } ], "mendeley" : { "formattedCitation" : "[5]", "plainTextFormattedCitation" : "[5]", "previouslyFormattedCitation" : "[4]" }, "properties" : { "noteIndex" : 0 }, "schema" : "https://github.com/citation-style-language/schema/raw/master/csl-citation.json" }</w:instrText>
+      </w:r>
+      <w:r>
+        <w:fldChar w:fldCharType="separate"/>
+      </w:r>
+      <w:r>
+        <w:rPr>
+          <w:noProof/>
+        </w:rPr>
+        <w:t>[5]</w:t>
+      </w:r>
+      <w:r>
+        <w:fldChar w:fldCharType="end"/>
+      </w:r>
+      <w:r>
+        <w:t>.</w:t>
+      </w:r>
+    </w:p>
+    <w:p>
+      <w:r>
         <w:t>IPv4 in IPv6</w:t>
       </w:r>
     </w:p>
@@ -3154,7 +3309,9 @@
       <w:r>
         <w:rPr>
           <w:noProof/>
-        </w:rPr>
+          <w:lang w:val="en-US"/>
+        </w:rPr>
+        <w:lastRenderedPageBreak/>
         <mc:AlternateContent>
           <mc:Choice Requires="wps">
             <w:drawing>
@@ -3380,11 +3537,7 @@
         <w:t>. Preko aplikacije</w:t>
       </w:r>
       <w:r>
-        <w:t xml:space="preserve"> LightBlue za iOS naprave in AT ukazov lahko spreminjamo nastavitve iBeacon oddajnika. Spremenili smo interval </w:t>
-      </w:r>
-      <w:r>
-        <w:lastRenderedPageBreak/>
-        <w:t xml:space="preserve">oddajanja za boljšo odzivnost in natančnost na 100ms. Za spremembo te  nastavitve smo vnesli ukaz </w:t>
+        <w:t xml:space="preserve"> LightBlue za iOS naprave in AT ukazov lahko spreminjamo nastavitve iBeacon oddajnika. Spremenili smo interval oddajanja za boljšo odzivnost in natančnost na 100ms. Za spremembo te  nastavitve smo vnesli ukaz </w:t>
       </w:r>
       <w:r>
         <w:rPr>
@@ -3405,14 +3558,7 @@
           <w:color w:val="92D050"/>
           <w:shd w:val="clear" w:color="auto" w:fill="000000" w:themeFill="text1"/>
         </w:rPr>
-        <w:t>0</w:t>
-      </w:r>
-      <w:r>
-        <w:rPr>
-          <w:color w:val="92D050"/>
-          <w:shd w:val="clear" w:color="auto" w:fill="000000" w:themeFill="text1"/>
-        </w:rPr>
-        <w:t xml:space="preserve"> </w:t>
+        <w:t xml:space="preserve">0 </w:t>
       </w:r>
       <w:r>
         <w:t>.</w:t>
@@ -3430,6 +3576,9 @@
       <w:r>
         <w:t>Mogoče lahko izpustim, saj ni povezan z nalogo.</w:t>
       </w:r>
+      <w:r>
+        <w:t xml:space="preserve"> Vseeno treba nikje omeniti.</w:t>
+      </w:r>
     </w:p>
     <w:p>
       <w:pPr>
@@ -3509,6 +3658,7 @@
           <w:noProof/>
           <w:lang w:val="en-US"/>
         </w:rPr>
+        <w:lastRenderedPageBreak/>
         <w:drawing>
           <wp:inline distT="0" distB="0" distL="0" distR="0" wp14:anchorId="167DDC6C" wp14:editId="16FC40E2">
             <wp:extent cx="5576570" cy="3052445"/>
@@ -3584,7 +3734,6 @@
     <w:p/>
     <w:p>
       <w:r>
-        <w:lastRenderedPageBreak/>
         <w:t>Za potrebe naloge smo uporabili Raspberry Pi model B saj z</w:t>
       </w:r>
       <w:r>
@@ -3600,13 +3749,7 @@
         <w:t xml:space="preserve"> boljše strojne opreme nismo potrebovali. </w:t>
       </w:r>
       <w:r>
-        <w:t xml:space="preserve">Izbran mikroračunalnik ima ARM procesor proizvajalca Broadcom BCM2835, ki deluje s taktom 700 mHz in 512 MB delovnega pomnilnika. Od priključkov lahko zraven etherneta, USB 2.0, HDMI, RCA ter izhoda za slušalke, ki so standardni priključki osebnih računalnikov, najdemo tudi GPIO (ang. </w:t>
-      </w:r>
-      <w:r>
-        <w:t>General  Purpose Input Output</w:t>
-      </w:r>
-      <w:r>
-        <w:t xml:space="preserve">) priključke. Nanj lahko priključimo veliko različnih senzorjev, kot so temperaturni senzor, senzor vlage, PIR senzor gibanja, senzor svetlosti, </w:t>
+        <w:t xml:space="preserve">Izbran mikroračunalnik ima ARM procesor proizvajalca Broadcom BCM2835, ki deluje s taktom 700 mHz in 512 MB delovnega pomnilnika. Od priključkov lahko zraven etherneta, USB 2.0, HDMI, RCA ter izhoda za slušalke, ki so standardni priključki osebnih računalnikov, najdemo tudi GPIO (ang. General  Purpose Input Output) priključke. Nanj lahko priključimo veliko različnih senzorjev, kot so temperaturni senzor, senzor vlage, PIR senzor gibanja, senzor svetlosti, </w:t>
       </w:r>
       <w:r>
         <w:t xml:space="preserve">senzor dima ter aktuatorje, kot so LED dioda, PWM gonilnik za elektro motorje, rele kartico ipd. </w:t>
@@ -3656,6 +3799,7 @@
           <w:noProof/>
           <w:lang w:val="en-US"/>
         </w:rPr>
+        <w:lastRenderedPageBreak/>
         <w:drawing>
           <wp:inline distT="0" distB="0" distL="0" distR="0" wp14:anchorId="6ABC277D" wp14:editId="7F52F241">
             <wp:extent cx="2836296" cy="1655060"/>
@@ -3755,11 +3899,22 @@
         <w:t>in PIR senzor gibanja. TODO sliki</w:t>
       </w:r>
     </w:p>
+    <w:p/>
+    <w:p>
+      <w:pPr>
+        <w:spacing w:line="240" w:lineRule="auto"/>
+        <w:jc w:val="left"/>
+      </w:pPr>
+      <w:r>
+        <w:br w:type="page"/>
+      </w:r>
+    </w:p>
     <w:p>
       <w:pPr>
         <w:pStyle w:val="Heading3"/>
       </w:pPr>
       <w:r>
+        <w:lastRenderedPageBreak/>
         <w:t>Aktuatorji</w:t>
       </w:r>
     </w:p>
@@ -3816,11 +3971,7 @@
         <w:t>samo</w:t>
       </w:r>
       <w:r>
-        <w:t xml:space="preserve"> za platformo Mac OS X. Razvijali </w:t>
-      </w:r>
-      <w:r>
-        <w:lastRenderedPageBreak/>
-        <w:t xml:space="preserve">smo v </w:t>
+        <w:t xml:space="preserve"> za platformo Mac OS X. Razvijali smo v </w:t>
       </w:r>
       <w:r>
         <w:t>odprtokodnem</w:t>
@@ -3829,13 +3980,7 @@
         <w:t xml:space="preserve"> programskem jeziku Swift.</w:t>
       </w:r>
       <w:r>
-        <w:t xml:space="preserve"> Za lažje delo z networkingom TODO smo s pomočjo CocoaPods vključili knjižnico Alamofire. Za hiter dostop smo razvili tudi Today </w:t>
-      </w:r>
-      <w:r>
-        <w:t>extension</w:t>
-      </w:r>
-      <w:r>
-        <w:t>, ki omogoča dostop do nekaterih funkcionalnosti brez, da mobilno napravo</w:t>
+        <w:t xml:space="preserve"> Za lažje delo z networkingom TODO smo s pomočjo CocoaPods vključili knjižnico Alamofire. Za hiter dostop smo razvili tudi Today extension, ki omogoča dostop do nekaterih funkcionalnosti brez, da mobilno napravo</w:t>
       </w:r>
       <w:r>
         <w:t xml:space="preserve"> odklenemo. Aplikacija se s pomočjo iBeacon tehnologije zaveda lokacije in lahko proži akcije, kot je vklop in izklop luči samodejno. Za nadzor verzij smo uporabili GIT in ponudnika github. </w:t>
@@ -3875,18 +4020,15 @@
         <w:t>Swift 2.0, Git</w:t>
       </w:r>
       <w:r>
+        <w:t xml:space="preserve">, Alamofire, </w:t>
+      </w:r>
+      <w:r>
+        <w:t>NSUserDefaults</w:t>
+      </w:r>
+      <w:r>
         <w:t xml:space="preserve">, </w:t>
       </w:r>
       <w:r>
-        <w:t xml:space="preserve">Alamofire, </w:t>
-      </w:r>
-      <w:r>
-        <w:t>NSUserDefaults</w:t>
-      </w:r>
-      <w:r>
-        <w:t xml:space="preserve">, </w:t>
-      </w:r>
-      <w:r>
         <w:t>CoreLocation</w:t>
       </w:r>
       <w:r>
@@ -3923,25 +4065,7 @@
         <w:t xml:space="preserve">. </w:t>
       </w:r>
       <w:r>
-        <w:t>Podpira</w:t>
-      </w:r>
-      <w:r>
-        <w:t xml:space="preserve"> </w:t>
-      </w:r>
-      <w:r>
-        <w:t>več načinov pridobivanja izvorne kode kot so</w:t>
-      </w:r>
-      <w:r>
-        <w:t xml:space="preserve"> git, svn, bzr, http </w:t>
-      </w:r>
-      <w:r>
-        <w:t>in</w:t>
-      </w:r>
-      <w:r>
-        <w:t xml:space="preserve"> hg.</w:t>
-      </w:r>
-      <w:r>
-        <w:t xml:space="preserve"> </w:t>
+        <w:t xml:space="preserve">Podpira več načinov pridobivanja izvorne kode kot so git, svn, bzr, http in hg. </w:t>
       </w:r>
       <w:r>
         <w:t>Program se namesti s pomocjo</w:t>
@@ -3983,6 +4107,7 @@
     </w:p>
     <w:p>
       <w:r>
+        <w:lastRenderedPageBreak/>
         <w:t xml:space="preserve">S pomocjo ukaza </w:t>
       </w:r>
       <w:r>
@@ -4196,7 +4321,6 @@
     </w:p>
     <w:p>
       <w:r>
-        <w:lastRenderedPageBreak/>
         <w:t>Nato z ukazom</w:t>
       </w:r>
       <w:r>
@@ -4434,6 +4558,56 @@
           <w:noProof/>
         </w:rPr>
         <w:t>, vol. 15, no. 1–2, pp. 16–24, 2010.</w:t>
+      </w:r>
+    </w:p>
+    <w:p>
+      <w:pPr>
+        <w:widowControl w:val="0"/>
+        <w:autoSpaceDE w:val="0"/>
+        <w:autoSpaceDN w:val="0"/>
+        <w:adjustRightInd w:val="0"/>
+        <w:ind w:left="640" w:hanging="640"/>
+        <w:rPr>
+          <w:noProof/>
+        </w:rPr>
+      </w:pPr>
+      <w:r>
+        <w:rPr>
+          <w:noProof/>
+        </w:rPr>
+        <w:t>[4]</w:t>
+      </w:r>
+      <w:r>
+        <w:rPr>
+          <w:noProof/>
+        </w:rPr>
+        <w:tab/>
+        <w:t>Poulin Chris, “The Importance of IPv6 and the Internet of Things,” 2014. [Online]. Available: https://securityintelligence.com/the-importance-of-ipv6-and-the-internet-of-things/.</w:t>
+      </w:r>
+    </w:p>
+    <w:p>
+      <w:pPr>
+        <w:widowControl w:val="0"/>
+        <w:autoSpaceDE w:val="0"/>
+        <w:autoSpaceDN w:val="0"/>
+        <w:adjustRightInd w:val="0"/>
+        <w:ind w:left="640" w:hanging="640"/>
+        <w:rPr>
+          <w:noProof/>
+        </w:rPr>
+      </w:pPr>
+      <w:r>
+        <w:rPr>
+          <w:noProof/>
+        </w:rPr>
+        <w:t>[5]</w:t>
+      </w:r>
+      <w:r>
+        <w:rPr>
+          <w:noProof/>
+        </w:rPr>
+        <w:tab/>
+        <w:t>“IPv6 - Wikipedija, prosta enciklopedija.” [Online]. Available: https://sl.wikipedia.org/wiki/IPv6.</w:t>
       </w:r>
     </w:p>
     <w:p>
@@ -8450,6 +8624,7 @@
   <w:style w:type="character" w:default="1" w:styleId="DefaultParagraphFont">
     <w:name w:val="Default Paragraph Font"/>
     <w:uiPriority w:val="1"/>
+    <w:semiHidden/>
     <w:unhideWhenUsed/>
   </w:style>
   <w:style w:type="table" w:default="1" w:styleId="TableNormal">
@@ -9525,7 +9700,7 @@
 </file>
 
 <file path=customXml/itemProps1.xml><?xml version="1.0" encoding="utf-8"?>
-<ds:datastoreItem xmlns:ds="http://schemas.openxmlformats.org/officeDocument/2006/customXml" ds:itemID="{CE089D8A-5482-B540-B291-2C2F9351BE00}">
+<ds:datastoreItem xmlns:ds="http://schemas.openxmlformats.org/officeDocument/2006/customXml" ds:itemID="{5217F857-7937-644A-9F9A-B51BF2EA678E}">
   <ds:schemaRefs>
     <ds:schemaRef ds:uri="http://schemas.openxmlformats.org/officeDocument/2006/bibliography"/>
   </ds:schemaRefs>

</xml_diff>

<commit_message>
Dodan zacetek razvoja iOS aplikacije
</commit_message>
<xml_diff>
--- a/Diploma.docx
+++ b/Diploma.docx
@@ -3016,13 +3016,60 @@
     </w:p>
     <w:p>
       <w:r>
-        <w:t xml:space="preserve">Večina sodobnih IoT naprav komunicira preko TCP/IP protokola na nekem nivoju. Pametna naprava je lahko v svet povezana izključno preko IP-ja ali pa je na drug način povezana s prehodom (recimo brezžično s protokolom ZigBee), ki je povezan s spletom. Trenutno prevladuje IP verzije 4, katerega naslovni prostor je že izčrpan. </w:t>
+        <w:t xml:space="preserve">Večina sodobnih IoT naprav komunicira preko TCP/IP </w:t>
+      </w:r>
+      <w:r>
+        <w:t xml:space="preserve">sklada. </w:t>
+      </w:r>
+      <w:r>
+        <w:t xml:space="preserve">Pametna naprava je lahko v svet povezana izključno preko </w:t>
+      </w:r>
+      <w:r>
+        <w:t>tega sklada</w:t>
+      </w:r>
+      <w:r>
+        <w:t xml:space="preserve"> ali pa je na drug način povezana </w:t>
+      </w:r>
+      <w:r>
+        <w:t>z namenskim</w:t>
+      </w:r>
+      <w:r>
+        <w:t xml:space="preserve"> prehodom (recimo brezžično s protokolom ZigBee), ki je</w:t>
+      </w:r>
+      <w:r>
+        <w:t xml:space="preserve"> povezan s spletom. </w:t>
+      </w:r>
+      <w:r>
+        <w:t xml:space="preserve">Naprave so lahko s spletom povezane žično z ethernet priključkom ali brezžično z uporabo WIFI-ja. </w:t>
+      </w:r>
+      <w:r>
+        <w:t xml:space="preserve">Ethernet standarde določa </w:t>
+      </w:r>
+      <w:r>
+        <w:t>IEEE 802.3</w:t>
+      </w:r>
+      <w:r>
+        <w:t>, WIFI pa IEEE 802.11.</w:t>
+      </w:r>
+    </w:p>
+    <w:p>
+      <w:r>
+        <w:t xml:space="preserve">Protokol IP se v TCP/IP skladu nahaja na internetni plasti. </w:t>
+      </w:r>
+      <w:r>
+        <w:t xml:space="preserve">Trenutno prevladuje IP verzije 4, katerega naslovni prostor je že izčrpan. </w:t>
       </w:r>
       <w:r>
         <w:t>Predvideva se, da bo do leta 2020 v splet povezanih 30 miljard stvari, medtem ko naslovni prostor IP verzije 4 ponuja zgolj 4 miljarde IP naslovov. Trenutno se za ohranjanje naslov</w:t>
       </w:r>
       <w:r>
-        <w:t>ov uporablja NAT. Ob hitrem razvoju te kategorije naprav pa tudi metoda prepisovanja spletnih naslovov ne bo dovolj</w:t>
+        <w:t>ov uporablja NAT</w:t>
+      </w:r>
+      <w:r>
+        <w:t>, ki prepisuje IP naslove, na prehodu v lokalno omrežje</w:t>
+      </w:r>
+      <w:r>
+        <w:t>. Ob hitrem razvoju te kategorije naprav pa tudi metoda prepisovanja spletnih naslovov ne bo dovolj</w:t>
       </w:r>
       <w:r>
         <w:t xml:space="preserve"> </w:t>
@@ -3031,7 +3078,7 @@
         <w:fldChar w:fldCharType="begin" w:fldLock="1"/>
       </w:r>
       <w:r>
-        <w:instrText>ADDIN CSL_CITATION { "citationItems" : [ { "id" : "ITEM-1", "itemData" : { "URL" : "https://securityintelligence.com/the-importance-of-ipv6-and-the-internet-of-things/", "author" : [ { "dropping-particle" : "", "family" : "Poulin Chris", "given" : "", "non-dropping-particle" : "", "parse-names" : false, "suffix" : "" } ], "id" : "ITEM-1", "issued" : { "date-parts" : [ [ "2014" ] ] }, "title" : "The Importance of IPv6 and the Internet of Things", "type" : "webpage" }, "uris" : [ "http://www.mendeley.com/documents/?uuid=3aea4118-7a2d-3bcf-bef6-039cfb522128" ] } ], "mendeley" : { "formattedCitation" : "[4]", "plainTextFormattedCitation" : "[4]" }, "properties" : { "noteIndex" : 0 }, "schema" : "https://github.com/citation-style-language/schema/raw/master/csl-citation.json" }</w:instrText>
+        <w:instrText>ADDIN CSL_CITATION { "citationItems" : [ { "id" : "ITEM-1", "itemData" : { "URL" : "https://securityintelligence.com/the-importance-of-ipv6-and-the-internet-of-things/", "author" : [ { "dropping-particle" : "", "family" : "Poulin Chris", "given" : "", "non-dropping-particle" : "", "parse-names" : false, "suffix" : "" } ], "id" : "ITEM-1", "issued" : { "date-parts" : [ [ "2014" ] ] }, "title" : "The Importance of IPv6 and the Internet of Things", "type" : "webpage" }, "uris" : [ "http://www.mendeley.com/documents/?uuid=3aea4118-7a2d-3bcf-bef6-039cfb522128" ] } ], "mendeley" : { "formattedCitation" : "[4]", "plainTextFormattedCitation" : "[4]", "previouslyFormattedCitation" : "[4]" }, "properties" : { "noteIndex" : 0 }, "schema" : "https://github.com/citation-style-language/schema/raw/master/csl-citation.json" }</w:instrText>
       </w:r>
       <w:r>
         <w:fldChar w:fldCharType="separate"/>
@@ -3040,15 +3087,7 @@
         <w:rPr>
           <w:noProof/>
         </w:rPr>
-        <w:t>[</w:t>
-      </w:r>
-      <w:bookmarkStart w:id="33" w:name="_GoBack"/>
-      <w:bookmarkEnd w:id="33"/>
-      <w:r>
-        <w:rPr>
-          <w:noProof/>
-        </w:rPr>
-        <w:t>4]</w:t>
+        <w:t>[4]</w:t>
       </w:r>
       <w:r>
         <w:fldChar w:fldCharType="end"/>
@@ -3110,179 +3149,157 @@
         <w:t xml:space="preserve"> zemlje</w:t>
       </w:r>
       <w:r>
-        <w:t xml:space="preserve">. Omogoča tudi </w:t>
-      </w:r>
-      <w:r>
-        <w:t>večj</w:t>
-      </w:r>
-      <w:r>
-        <w:t>o</w:t>
-      </w:r>
-      <w:r>
-        <w:t xml:space="preserve"> fleksibilnost</w:t>
-      </w:r>
-      <w:r>
-        <w:t xml:space="preserve"> in </w:t>
+        <w:t>. Omogoča tudi večjo fleksibilnost in avtomatsko konfiguracijo, ki vključuje fizične naslove vmesnikov v naslovni prostor</w:t>
+      </w:r>
+      <w:r>
+        <w:t xml:space="preserve"> </w:t>
+      </w:r>
+      <w:r>
+        <w:fldChar w:fldCharType="begin" w:fldLock="1"/>
+      </w:r>
+      <w:r>
+        <w:instrText>ADDIN CSL_CITATION { "citationItems" : [ { "id" : "ITEM-1", "itemData" : { "URL" : "https://sl.wikipedia.org/wiki/IPv6", "id" : "ITEM-1", "issued" : { "date-parts" : [ [ "0" ] ] }, "title" : "IPv6 - Wikipedija, prosta enciklopedija", "type" : "webpage" }, "uris" : [ "http://www.mendeley.com/documents/?uuid=0b71db7d-72b8-3f3f-a1ad-2f330b67b04c" ] } ], "mendeley" : { "formattedCitation" : "[5]", "plainTextFormattedCitation" : "[5]", "previouslyFormattedCitation" : "[5]" }, "properties" : { "noteIndex" : 0 }, "schema" : "https://github.com/citation-style-language/schema/raw/master/csl-citation.json" }</w:instrText>
+      </w:r>
+      <w:r>
+        <w:fldChar w:fldCharType="separate"/>
+      </w:r>
+      <w:r>
+        <w:rPr>
+          <w:noProof/>
+        </w:rPr>
+        <w:t>[5]</w:t>
+      </w:r>
+      <w:r>
+        <w:fldChar w:fldCharType="end"/>
+      </w:r>
+      <w:r>
+        <w:t>.</w:t>
+      </w:r>
+    </w:p>
+    <w:p>
+      <w:pPr>
+        <w:pStyle w:val="Heading3"/>
+      </w:pPr>
+      <w:r>
+        <w:t xml:space="preserve">Bluetooth in </w:t>
+      </w:r>
+      <w:r>
+        <w:t>iBeacon</w:t>
+      </w:r>
+    </w:p>
+    <w:p>
+      <w:r>
+        <w:t xml:space="preserve">Bluetooth </w:t>
+      </w:r>
+      <w:r>
+        <w:t>je brezžična tehnologija za povezovanje različnih digitalnih elektronskih naprav na razdaljah do nekaj metrov.</w:t>
+      </w:r>
+      <w:r>
+        <w:t xml:space="preserve"> Njegova uporaba je zelo razširjena, velik pa je tudi nabor različnih tipov naprav, ki ga uporablja. </w:t>
+      </w:r>
+    </w:p>
+    <w:p>
+      <w:r>
+        <w:t xml:space="preserve">iBeacon </w:t>
+      </w:r>
+      <w:r>
+        <w:t>je protokol razvit s strani</w:t>
+      </w:r>
+      <w:r>
+        <w:t xml:space="preserve"> Appl</w:t>
       </w:r>
       <w:r>
         <w:t>a</w:t>
       </w:r>
       <w:r>
-        <w:t>v</w:t>
-      </w:r>
-      <w:r>
-        <w:t>to</w:t>
-      </w:r>
-      <w:r>
-        <w:t xml:space="preserve">matsko </w:t>
-      </w:r>
-      <w:r>
-        <w:t>konfiguracij</w:t>
-      </w:r>
-      <w:r>
-        <w:t>o</w:t>
-      </w:r>
-      <w:r>
-        <w:t>, ki vključuje fizične naslove vmesnikov v naslovni prostor</w:t>
-      </w:r>
-      <w:r>
         <w:t xml:space="preserve"> </w:t>
       </w:r>
       <w:r>
-        <w:fldChar w:fldCharType="begin" w:fldLock="1"/>
-      </w:r>
-      <w:r>
-        <w:instrText>ADDIN CSL_CITATION { "citationItems" : [ { "id" : "ITEM-1", "itemData" : { "URL" : "https://sl.wikipedia.org/wiki/IPv6", "id" : "ITEM-1", "issued" : { "date-parts" : [ [ "0" ] ] }, "title" : "IPv6 - Wikipedija, prosta enciklopedija", "type" : "webpage" }, "uris" : [ "http://www.mendeley.com/documents/?uuid=0b71db7d-72b8-3f3f-a1ad-2f330b67b04c" ] } ], "mendeley" : { "formattedCitation" : "[5]", "plainTextFormattedCitation" : "[5]", "previouslyFormattedCitation" : "[4]" }, "properties" : { "noteIndex" : 0 }, "schema" : "https://github.com/citation-style-language/schema/raw/master/csl-citation.json" }</w:instrText>
-      </w:r>
-      <w:r>
-        <w:fldChar w:fldCharType="separate"/>
-      </w:r>
-      <w:r>
-        <w:rPr>
-          <w:noProof/>
-        </w:rPr>
-        <w:t>[5]</w:t>
-      </w:r>
-      <w:r>
-        <w:fldChar w:fldCharType="end"/>
+        <w:t xml:space="preserve">in je bil predstavljen na </w:t>
+      </w:r>
+      <w:r>
+        <w:t>Appl</w:t>
+      </w:r>
+      <w:r>
+        <w:t>ovi mednarodni razvijalski konferenci</w:t>
+      </w:r>
+      <w:r>
+        <w:t xml:space="preserve"> W</w:t>
+      </w:r>
+      <w:r>
+        <w:t>W</w:t>
+      </w:r>
+      <w:r>
+        <w:t>DC</w:t>
+      </w:r>
+      <w:r>
+        <w:t xml:space="preserve"> leta</w:t>
+      </w:r>
+      <w:r>
+        <w:t xml:space="preserve"> 2013 </w:t>
+      </w:r>
+      <w:r>
+        <w:t>TODO:</w:t>
+      </w:r>
+      <w:r>
+        <w:t>[1]</w:t>
       </w:r>
       <w:r>
         <w:t>.</w:t>
       </w:r>
-    </w:p>
-    <w:p>
-      <w:r>
-        <w:t>IPv4 in IPv6</w:t>
-      </w:r>
-    </w:p>
-    <w:p>
-      <w:pPr>
-        <w:pStyle w:val="Heading3"/>
-      </w:pPr>
-      <w:r>
-        <w:t>WIFI</w:t>
-      </w:r>
-    </w:p>
-    <w:p>
-      <w:r>
-        <w:t>Standardi 802.11</w:t>
-      </w:r>
-      <w:r>
-        <w:t xml:space="preserve"> a/b/g/n/ac</w:t>
-      </w:r>
-    </w:p>
-    <w:p>
-      <w:pPr>
-        <w:pStyle w:val="Heading3"/>
-      </w:pPr>
+      <w:r>
+        <w:t xml:space="preserve"> </w:t>
+      </w:r>
+      <w:r>
+        <w:t>Različni proizvajalci ponujajo kompatibilne</w:t>
+      </w:r>
+      <w:r>
+        <w:t xml:space="preserve"> iBeacon</w:t>
+      </w:r>
+      <w:r>
+        <w:t xml:space="preserve"> oddajnike, pogosto imenovane </w:t>
+      </w:r>
+      <w:r>
+        <w:t>beacons</w:t>
+      </w:r>
+      <w:r>
+        <w:t xml:space="preserve">. Sodijo v kategorijo bluetooth oddajnikov z nizko močjo BLE (ang. </w:t>
+      </w:r>
+      <w:r>
+        <w:t>Bluetooth low energy</w:t>
+      </w:r>
+      <w:r>
+        <w:t>)</w:t>
+      </w:r>
+      <w:r>
+        <w:t xml:space="preserve">. </w:t>
+      </w:r>
+      <w:r>
+        <w:t>Bluetooth uporablja frekvenčni pas med 2400 MHz in 2483.5 MHz</w:t>
+      </w:r>
+      <w:r>
+        <w:t xml:space="preserve">. </w:t>
+      </w:r>
+      <w:r>
+        <w:t>Tehnologija omogoča pametnim telefonom, tabličnim računalnikom in ostalim napravam z bluetooth vmesnikom</w:t>
+      </w:r>
+      <w:r>
+        <w:t xml:space="preserve"> izvajanje akcij v bližini </w:t>
+      </w:r>
       <w:r>
         <w:t>iBeacon</w:t>
       </w:r>
-    </w:p>
-    <w:p>
-      <w:r>
-        <w:t xml:space="preserve">iBeacon </w:t>
-      </w:r>
-      <w:r>
-        <w:t>je protokol razvit s strani</w:t>
-      </w:r>
-      <w:r>
-        <w:t xml:space="preserve"> Appl</w:t>
-      </w:r>
-      <w:r>
-        <w:t>a</w:t>
+      <w:r>
+        <w:t xml:space="preserve"> oddajnika</w:t>
       </w:r>
       <w:r>
         <w:t xml:space="preserve"> </w:t>
       </w:r>
       <w:r>
-        <w:t xml:space="preserve">in je bil predstavljen na </w:t>
-      </w:r>
-      <w:r>
-        <w:t>Appl</w:t>
-      </w:r>
-      <w:r>
-        <w:t>ovi mednarodni razvijalski konferenci</w:t>
-      </w:r>
-      <w:r>
-        <w:t xml:space="preserve"> W</w:t>
-      </w:r>
-      <w:r>
-        <w:t>W</w:t>
-      </w:r>
-      <w:r>
-        <w:t>DC</w:t>
-      </w:r>
-      <w:r>
-        <w:t xml:space="preserve"> leta</w:t>
-      </w:r>
-      <w:r>
-        <w:t xml:space="preserve"> 2013.[1] </w:t>
-      </w:r>
-      <w:r>
-        <w:t>Različni proizvajalci ponujajo kompatibilne</w:t>
-      </w:r>
-      <w:r>
-        <w:t xml:space="preserve"> iBeacon</w:t>
-      </w:r>
-      <w:r>
-        <w:t xml:space="preserve"> oddajnike, pogosto imenovane </w:t>
-      </w:r>
-      <w:r>
-        <w:t>beacons</w:t>
-      </w:r>
-      <w:r>
-        <w:t xml:space="preserve">. Sodijo v kategorijo bluetooth oddajnikov z nizko močjo BLE (ang. </w:t>
-      </w:r>
-      <w:r>
-        <w:t>Bluetooth low energy</w:t>
-      </w:r>
-      <w:r>
-        <w:t>)</w:t>
-      </w:r>
-      <w:r>
-        <w:t xml:space="preserve">. </w:t>
-      </w:r>
-      <w:r>
-        <w:t>Bluetooth uporablja frekvenčni pas med 2400 MHz in 2483.5 MHz</w:t>
-      </w:r>
-      <w:r>
-        <w:t xml:space="preserve">. </w:t>
-      </w:r>
-      <w:r>
-        <w:t>Tehnologija omogoča pametnim telefonom, tabličnim računalnikom in ostalim napravam z bluetooth vmesnikom</w:t>
-      </w:r>
-      <w:r>
-        <w:t xml:space="preserve"> izvajanje akcij v bližini </w:t>
-      </w:r>
-      <w:r>
-        <w:t>iBeacon</w:t>
-      </w:r>
-      <w:r>
-        <w:t xml:space="preserve"> oddajnika</w:t>
-      </w:r>
-      <w:r>
-        <w:t>.[2][3]</w:t>
+        <w:t>[2][3]</w:t>
+      </w:r>
+      <w:r>
+        <w:t>.</w:t>
       </w:r>
       <w:r>
         <w:t xml:space="preserve"> TODO: viri iz wikipedije</w:t>
@@ -3293,6 +3310,7 @@
     </w:p>
     <w:p>
       <w:r>
+        <w:lastRenderedPageBreak/>
         <w:t>Vsak beacon ima svoj unikaten identifikator UUID</w:t>
       </w:r>
       <w:r>
@@ -3311,7 +3329,6 @@
           <w:noProof/>
           <w:lang w:val="en-US"/>
         </w:rPr>
-        <w:lastRenderedPageBreak/>
         <mc:AlternateContent>
           <mc:Choice Requires="wps">
             <w:drawing>
@@ -3451,7 +3468,7 @@
           <w:lang w:val="en-US"/>
         </w:rPr>
         <w:drawing>
-          <wp:anchor distT="0" distB="0" distL="114300" distR="114300" simplePos="0" relativeHeight="251665920" behindDoc="0" locked="0" layoutInCell="1" allowOverlap="1" wp14:anchorId="13AF3F3E" wp14:editId="1D72B9DA">
+          <wp:anchor distT="0" distB="0" distL="114300" distR="114300" simplePos="0" relativeHeight="251665920" behindDoc="0" locked="0" layoutInCell="1" allowOverlap="1" wp14:anchorId="13AF3F3E" wp14:editId="1D89F82C">
             <wp:simplePos x="0" y="0"/>
             <wp:positionH relativeFrom="margin">
               <wp:posOffset>1536065</wp:posOffset>
@@ -3460,7 +3477,7 @@
               <wp:posOffset>346710</wp:posOffset>
             </wp:positionV>
             <wp:extent cx="2095500" cy="2377440"/>
-            <wp:effectExtent l="0" t="0" r="12700" b="10160"/>
+            <wp:effectExtent l="0" t="0" r="165100" b="187960"/>
             <wp:wrapTopAndBottom/>
             <wp:docPr id="5" name="Picture 5" descr="../../Downloads/s-l1600.jpg"/>
             <wp:cNvGraphicFramePr>
@@ -3478,6 +3495,31 @@
                   <pic:blipFill rotWithShape="1">
                     <a:blip r:embed="rId16" cstate="print">
                       <a:extLst>
+                        <a:ext uri="{BEBA8EAE-BF5A-486C-A8C5-ECC9F3942E4B}">
+                          <a14:imgProps xmlns:a14="http://schemas.microsoft.com/office/drawing/2010/main">
+                            <a14:imgLayer r:embed="rId17">
+                              <a14:imgEffect>
+                                <a14:backgroundRemoval t="9965" b="93182" l="8741" r="83916">
+                                  <a14:foregroundMark x1="24476" y1="54545" x2="24476" y2="54545"/>
+                                  <a14:foregroundMark x1="24126" y1="58566" x2="24126" y2="58566"/>
+                                  <a14:foregroundMark x1="23252" y1="38636" x2="23252" y2="38636"/>
+                                  <a14:foregroundMark x1="23776" y1="30594" x2="23776" y2="30594"/>
+                                  <a14:foregroundMark x1="61538" y1="37587" x2="61538" y2="37587"/>
+                                  <a14:foregroundMark x1="62937" y1="53147" x2="62937" y2="53147"/>
+                                  <a14:foregroundMark x1="57517" y1="71503" x2="57517" y2="71503"/>
+                                  <a14:foregroundMark x1="44930" y1="67133" x2="44930" y2="67133"/>
+                                  <a14:foregroundMark x1="20629" y1="73427" x2="20629" y2="73427"/>
+                                  <a14:foregroundMark x1="35315" y1="80594" x2="35315" y2="80594"/>
+                                  <a14:foregroundMark x1="53147" y1="88462" x2="53147" y2="88462"/>
+                                  <a14:foregroundMark x1="46329" y1="89685" x2="46329" y2="89685"/>
+                                  <a14:foregroundMark x1="9965" y1="64336" x2="9965" y2="64336"/>
+                                  <a14:foregroundMark x1="11713" y1="67657" x2="11713" y2="67657"/>
+                                  <a14:foregroundMark x1="11713" y1="68531" x2="11713" y2="68531"/>
+                                </a14:backgroundRemoval>
+                              </a14:imgEffect>
+                            </a14:imgLayer>
+                          </a14:imgProps>
+                        </a:ext>
                         <a:ext uri="{28A0092B-C50C-407E-A947-70E740481C1C}">
                           <a14:useLocalDpi xmlns:a14="http://schemas.microsoft.com/office/drawing/2010/main" val="0"/>
                         </a:ext>
@@ -3494,10 +3536,16 @@
                     <a:prstGeom prst="rect">
                       <a:avLst/>
                     </a:prstGeom>
-                    <a:noFill/>
                     <a:ln>
                       <a:noFill/>
                     </a:ln>
+                    <a:effectLst>
+                      <a:outerShdw blurRad="292100" dist="139700" dir="2700000" algn="tl" rotWithShape="0">
+                        <a:srgbClr val="333333">
+                          <a:alpha val="65000"/>
+                        </a:srgbClr>
+                      </a:outerShdw>
+                    </a:effectLst>
                     <a:extLst>
                       <a:ext uri="{53640926-AAD7-44D8-BBD7-CCE9431645EC}">
                         <a14:shadowObscured xmlns:a14="http://schemas.microsoft.com/office/drawing/2010/main"/>
@@ -3523,7 +3571,7 @@
         <w:t>o uporabili iBeacon oddajnik</w:t>
       </w:r>
       <w:r>
-        <w:t xml:space="preserve"> TODO</w:t>
+        <w:t>, na sliki 3.</w:t>
       </w:r>
     </w:p>
     <w:p>
@@ -3640,7 +3688,11 @@
         <w:t xml:space="preserve">Raspberry pi je mikroračunalnik razvit s strani neprofitne organizacije iz Velike Britanije. Je dobro orodje </w:t>
       </w:r>
       <w:r>
-        <w:t xml:space="preserve">za učenje programiranja, saj je nanj možno preprosto priključiti senzorje in aktuatorje, kar naredi programiranje zanimivejše. Tudi njegova cena, ki se začne pri 25$ za model B je ugodna. Na voljo so tudi močnejše različice, ki so zmožne poganjati tudi Microsoft </w:t>
+        <w:t xml:space="preserve">za učenje programiranja, saj je nanj možno preprosto priključiti senzorje in aktuatorje, kar naredi programiranje zanimivejše. Tudi njegova cena, ki se začne pri 25$ za </w:t>
+      </w:r>
+      <w:r>
+        <w:lastRenderedPageBreak/>
+        <w:t xml:space="preserve">model B je ugodna. Na voljo so tudi močnejše različice, ki so zmožne poganjati tudi Microsoft </w:t>
       </w:r>
       <w:r>
         <w:t>W</w:t>
@@ -3658,7 +3710,6 @@
           <w:noProof/>
           <w:lang w:val="en-US"/>
         </w:rPr>
-        <w:lastRenderedPageBreak/>
         <w:drawing>
           <wp:inline distT="0" distB="0" distL="0" distR="0" wp14:anchorId="167DDC6C" wp14:editId="16FC40E2">
             <wp:extent cx="5576570" cy="3052445"/>
@@ -3675,7 +3726,7 @@
                     <pic:cNvPicPr/>
                   </pic:nvPicPr>
                   <pic:blipFill>
-                    <a:blip r:embed="rId17" cstate="print">
+                    <a:blip r:embed="rId18" cstate="print">
                       <a:extLst>
                         <a:ext uri="{28A0092B-C50C-407E-A947-70E740481C1C}">
                           <a14:useLocalDpi xmlns:a14="http://schemas.microsoft.com/office/drawing/2010/main" val="0"/>
@@ -3818,7 +3869,7 @@
                     </pic:cNvPicPr>
                   </pic:nvPicPr>
                   <pic:blipFill rotWithShape="1">
-                    <a:blip r:embed="rId18" cstate="print">
+                    <a:blip r:embed="rId19" cstate="print">
                       <a:extLst>
                         <a:ext uri="{28A0092B-C50C-407E-A947-70E740481C1C}">
                           <a14:useLocalDpi xmlns:a14="http://schemas.microsoft.com/office/drawing/2010/main" val="0"/>
@@ -3920,12 +3971,152 @@
     </w:p>
     <w:p>
       <w:r>
-        <w:t>Rele kartica, PWM</w:t>
-      </w:r>
-      <w:r>
-        <w:t>, LED trak</w:t>
-      </w:r>
-    </w:p>
+        <w:t xml:space="preserve">Na GPIO priključke mikro računalnika je moč priključiti različe tipe </w:t>
+      </w:r>
+      <w:r>
+        <w:t xml:space="preserve">aktuatorjev. Za potrebe naloge smo izbrali kartico s štirimi releji. Ti omogočajo vklop in izklop naprav, kot so luč, črpalka, ventilator ipd. Sistem smo testirali z LED trakovi </w:t>
+      </w:r>
+      <w:r>
+        <w:t xml:space="preserve">bele barve, ki delujejo </w:t>
+      </w:r>
+      <w:r>
+        <w:t xml:space="preserve">na napetosti 12v. Samolepilne trakove smo namestili na različne dele sobe in vsakega povezali na en izhod na rele kartici. Tako smo lahko do neke mere uravnavali tudi intenziteto svetlosti. </w:t>
+      </w:r>
+      <w:r>
+        <w:t xml:space="preserve">Če bi želeli </w:t>
+      </w:r>
+      <w:r>
+        <w:t>nastavljati različne odtenke barv na</w:t>
+      </w:r>
+      <w:r>
+        <w:t xml:space="preserve"> </w:t>
+      </w:r>
+      <w:r>
+        <w:t>RGB LED trakovih</w:t>
+      </w:r>
+      <w:r>
+        <w:t xml:space="preserve"> ali svetila zatemnjevati bi lahko uporabili PWM kontroler.</w:t>
+      </w:r>
+    </w:p>
+    <w:p>
+      <w:r>
+        <w:t>Kartica ima priključke, ki smo jih neposredno povezali na</w:t>
+      </w:r>
+      <w:r>
+        <w:t xml:space="preserve"> GPIO priključke mikroračunalnika</w:t>
+      </w:r>
+      <w:r>
+        <w:t xml:space="preserve">. </w:t>
+      </w:r>
+    </w:p>
+    <w:p>
+      <w:pPr>
+        <w:keepNext/>
+        <w:jc w:val="center"/>
+      </w:pPr>
+      <w:r>
+        <w:rPr>
+          <w:noProof/>
+          <w:lang w:val="en-US"/>
+        </w:rPr>
+        <w:drawing>
+          <wp:inline distT="0" distB="0" distL="0" distR="0" wp14:anchorId="52A76F67" wp14:editId="1131192C">
+            <wp:extent cx="3014164" cy="2481987"/>
+            <wp:effectExtent l="76200" t="25400" r="262890" b="312420"/>
+            <wp:docPr id="9" name="Picture 9" descr="slike/relay.jpg"/>
+            <wp:cNvGraphicFramePr>
+              <a:graphicFrameLocks xmlns:a="http://schemas.openxmlformats.org/drawingml/2006/main" noChangeAspect="1"/>
+            </wp:cNvGraphicFramePr>
+            <a:graphic xmlns:a="http://schemas.openxmlformats.org/drawingml/2006/main">
+              <a:graphicData uri="http://schemas.openxmlformats.org/drawingml/2006/picture">
+                <pic:pic xmlns:pic="http://schemas.openxmlformats.org/drawingml/2006/picture">
+                  <pic:nvPicPr>
+                    <pic:cNvPr id="0" name="Picture 2" descr="slike/relay.jpg"/>
+                    <pic:cNvPicPr>
+                      <a:picLocks noChangeAspect="1" noChangeArrowheads="1"/>
+                    </pic:cNvPicPr>
+                  </pic:nvPicPr>
+                  <pic:blipFill rotWithShape="1">
+                    <a:blip r:embed="rId20">
+                      <a:extLst>
+                        <a:ext uri="{BEBA8EAE-BF5A-486C-A8C5-ECC9F3942E4B}">
+                          <a14:imgProps xmlns:a14="http://schemas.microsoft.com/office/drawing/2010/main">
+                            <a14:imgLayer r:embed="rId21">
+                              <a14:imgEffect>
+                                <a14:backgroundRemoval t="3250" b="59875" l="14125" r="86125"/>
+                              </a14:imgEffect>
+                            </a14:imgLayer>
+                          </a14:imgProps>
+                        </a:ext>
+                        <a:ext uri="{28A0092B-C50C-407E-A947-70E740481C1C}">
+                          <a14:useLocalDpi xmlns:a14="http://schemas.microsoft.com/office/drawing/2010/main" val="0"/>
+                        </a:ext>
+                      </a:extLst>
+                    </a:blip>
+                    <a:srcRect l="12326" r="13019" b="38526"/>
+                    <a:stretch/>
+                  </pic:blipFill>
+                  <pic:spPr bwMode="auto">
+                    <a:xfrm>
+                      <a:off x="0" y="0"/>
+                      <a:ext cx="3021472" cy="2488005"/>
+                    </a:xfrm>
+                    <a:prstGeom prst="rect">
+                      <a:avLst/>
+                    </a:prstGeom>
+                    <a:ln>
+                      <a:noFill/>
+                    </a:ln>
+                    <a:effectLst>
+                      <a:outerShdw blurRad="292100" dist="139700" dir="2700000" algn="tl" rotWithShape="0">
+                        <a:srgbClr val="333333">
+                          <a:alpha val="65000"/>
+                        </a:srgbClr>
+                      </a:outerShdw>
+                    </a:effectLst>
+                    <a:extLst>
+                      <a:ext uri="{53640926-AAD7-44D8-BBD7-CCE9431645EC}">
+                        <a14:shadowObscured xmlns:a14="http://schemas.microsoft.com/office/drawing/2010/main"/>
+                      </a:ext>
+                    </a:extLst>
+                  </pic:spPr>
+                </pic:pic>
+              </a:graphicData>
+            </a:graphic>
+          </wp:inline>
+        </w:drawing>
+      </w:r>
+    </w:p>
+    <w:p>
+      <w:pPr>
+        <w:pStyle w:val="Caption"/>
+      </w:pPr>
+      <w:r>
+        <w:t xml:space="preserve">Slika </w:t>
+      </w:r>
+      <w:r>
+        <w:fldChar w:fldCharType="begin"/>
+      </w:r>
+      <w:r>
+        <w:instrText xml:space="preserve"> SEQ Slika \* ARABIC </w:instrText>
+      </w:r>
+      <w:r>
+        <w:fldChar w:fldCharType="separate"/>
+      </w:r>
+      <w:r>
+        <w:rPr>
+          <w:noProof/>
+        </w:rPr>
+        <w:t>6</w:t>
+      </w:r>
+      <w:r>
+        <w:fldChar w:fldCharType="end"/>
+      </w:r>
+      <w:r>
+        <w:t>: Rele kartica</w:t>
+      </w:r>
+    </w:p>
+    <w:p/>
     <w:p>
       <w:pPr>
         <w:pStyle w:val="Heading3"/>
@@ -3949,7 +4140,781 @@
     </w:p>
     <w:p>
       <w:r>
-        <w:t>PHP, Nginx, GPIO knjiznica</w:t>
+        <w:t>Na Raspberry pi smo namestili operacijski sistem R</w:t>
+      </w:r>
+      <w:r>
+        <w:t xml:space="preserve">aspbian </w:t>
+      </w:r>
+      <w:r>
+        <w:t>J</w:t>
+      </w:r>
+      <w:r>
+        <w:t>essie lite</w:t>
+      </w:r>
+      <w:r>
+        <w:t xml:space="preserve"> in programsko knjižnico za GPIO priključke imenovano </w:t>
+      </w:r>
+      <w:r>
+        <w:t>WiringPi</w:t>
+      </w:r>
+      <w:r>
+        <w:t xml:space="preserve"> </w:t>
+      </w:r>
+      <w:r>
+        <w:fldChar w:fldCharType="begin" w:fldLock="1"/>
+      </w:r>
+      <w:r>
+        <w:instrText>ADDIN CSL_CITATION { "citationItems" : [ { "id" : "ITEM-1", "itemData" : { "URL" : "https://projects.drogon.net/raspberry-pi/wiringpi/", "author" : [ { "dropping-particle" : "", "family" : "Henderson Gordon", "given" : "", "non-dropping-particle" : "", "parse-names" : false, "suffix" : "" } ], "id" : "ITEM-1", "issued" : { "date-parts" : [ [ "2012" ] ] }, "title" : "Raspberry Pi | Wiring | Gordons Projects", "type" : "webpage" }, "uris" : [ "http://www.mendeley.com/documents/?uuid=ed0ba918-b48b-34e1-86a6-e7cbc47d1f60" ] } ], "mendeley" : { "formattedCitation" : "[6]", "plainTextFormattedCitation" : "[6]", "previouslyFormattedCitation" : "[6]" }, "properties" : { "noteIndex" : 0 }, "schema" : "https://github.com/citation-style-language/schema/raw/master/csl-citation.json" }</w:instrText>
+      </w:r>
+      <w:r>
+        <w:fldChar w:fldCharType="separate"/>
+      </w:r>
+      <w:r>
+        <w:rPr>
+          <w:noProof/>
+        </w:rPr>
+        <w:t>[6]</w:t>
+      </w:r>
+      <w:r>
+        <w:fldChar w:fldCharType="end"/>
+      </w:r>
+      <w:r>
+        <w:t xml:space="preserve">. </w:t>
+      </w:r>
+      <w:r>
+        <w:t>Za oddaljen dostop smo uporabili spletni strežnik Nginx in programski jezik PHP. Za večjo varnost smo spletni str</w:t>
+      </w:r>
+      <w:r>
+        <w:t xml:space="preserve">ežnik konfigurirali tako, da uporablja </w:t>
+      </w:r>
+      <w:r>
+        <w:t>SSL povezavo.</w:t>
+      </w:r>
+      <w:r>
+        <w:t xml:space="preserve"> Tudi </w:t>
+      </w:r>
+      <w:r>
+        <w:t xml:space="preserve">novejše različice operacijskega sistema </w:t>
+      </w:r>
+      <w:r>
+        <w:t>iO</w:t>
+      </w:r>
+      <w:r>
+        <w:t xml:space="preserve">S </w:t>
+      </w:r>
+      <w:r>
+        <w:t xml:space="preserve">aplikacije, ki uporabljajo spletne storitve brez SSL certifikata </w:t>
+      </w:r>
+      <w:r>
+        <w:t xml:space="preserve">prisilno </w:t>
+      </w:r>
+      <w:r>
+        <w:t>zapre.</w:t>
+      </w:r>
+      <w:r>
+        <w:t xml:space="preserve"> </w:t>
+      </w:r>
+      <w:r>
+        <w:t>Podpisane c</w:t>
+      </w:r>
+      <w:r>
+        <w:t>ertif</w:t>
+      </w:r>
+      <w:r>
+        <w:t xml:space="preserve">ikate smo </w:t>
+      </w:r>
+      <w:r>
+        <w:t>brezplačno pridobili s</w:t>
+      </w:r>
+      <w:r>
+        <w:t xml:space="preserve"> pomočjo </w:t>
+      </w:r>
+      <w:r>
+        <w:t xml:space="preserve">storitve </w:t>
+      </w:r>
+      <w:r>
+        <w:t>Let's Encrypt</w:t>
+      </w:r>
+      <w:r>
+        <w:t xml:space="preserve"> </w:t>
+      </w:r>
+      <w:r>
+        <w:fldChar w:fldCharType="begin" w:fldLock="1"/>
+      </w:r>
+      <w:r>
+        <w:instrText>ADDIN CSL_CITATION { "citationItems" : [ { "id" : "ITEM-1", "itemData" : { "URL" : "https://www.digitalocean.com/community/tutorials/how-to-secure-nginx-with-let-s-encrypt-on-ubuntu-14-04", "author" : [ { "dropping-particle" : "", "family" : "Anicas Mitchell", "given" : "", "non-dropping-particle" : "", "parse-names" : false, "suffix" : "" } ], "id" : "ITEM-1", "issued" : { "date-parts" : [ [ "2015" ] ] }, "title" : "How To Secure Nginx with Let's Encrypt on Ubuntu 14.04 | DigitalOcean", "type" : "webpage" }, "uris" : [ "http://www.mendeley.com/documents/?uuid=472e4c67-2c4b-34e6-b9bf-84ee4df31a66" ] } ], "mendeley" : { "formattedCitation" : "[7]", "plainTextFormattedCitation" : "[7]", "previouslyFormattedCitation" : "[7]" }, "properties" : { "noteIndex" : 0 }, "schema" : "https://github.com/citation-style-language/schema/raw/master/csl-citation.json" }</w:instrText>
+      </w:r>
+      <w:r>
+        <w:fldChar w:fldCharType="separate"/>
+      </w:r>
+      <w:r>
+        <w:rPr>
+          <w:noProof/>
+        </w:rPr>
+        <w:t>[7]</w:t>
+      </w:r>
+      <w:r>
+        <w:fldChar w:fldCharType="end"/>
+      </w:r>
+      <w:r>
+        <w:t>.</w:t>
+      </w:r>
+      <w:r>
+        <w:t xml:space="preserve"> </w:t>
+      </w:r>
+    </w:p>
+    <w:p>
+      <w:r>
+        <w:lastRenderedPageBreak/>
+        <w:t>Ob zagonu mikroračunalnika je potrebno najprej inicializirati izhodne GPIO priključke. To naredimo s sledečo bin/bash skripto. Ker ob zagonu vse sistemske spremenljivke še niso nastavljene, moramo za klic</w:t>
+      </w:r>
+      <w:r>
+        <w:t xml:space="preserve"> ukaza gpio uporabiti tudi celotno pot. Priključke najprej inicializiramo za izhode. Ker se pa ob inicializaciji </w:t>
+      </w:r>
+      <w:r>
+        <w:t xml:space="preserve">le ti privzeto vključijo jih moramo še izključiti. V nasprotnem primeru bi se po izpadu elektrike prižgale luči. Pri tem je potrebno opozoriti, da število 1 izhod izključi, 0 pa vključi.  </w:t>
+      </w:r>
+    </w:p>
+    <w:p>
+      <w:pPr>
+        <w:shd w:val="clear" w:color="auto" w:fill="000000" w:themeFill="text1"/>
+        <w:rPr>
+          <w:color w:val="92D050"/>
+          <w:shd w:val="clear" w:color="auto" w:fill="000000" w:themeFill="text1"/>
+        </w:rPr>
+      </w:pPr>
+      <w:r>
+        <w:rPr>
+          <w:color w:val="92D050"/>
+          <w:shd w:val="clear" w:color="auto" w:fill="000000" w:themeFill="text1"/>
+        </w:rPr>
+        <w:t>#!/bin/</w:t>
+      </w:r>
+      <w:r>
+        <w:rPr>
+          <w:color w:val="92D050"/>
+          <w:shd w:val="clear" w:color="auto" w:fill="000000" w:themeFill="text1"/>
+        </w:rPr>
+        <w:t>ba</w:t>
+      </w:r>
+      <w:r>
+        <w:rPr>
+          <w:color w:val="92D050"/>
+          <w:shd w:val="clear" w:color="auto" w:fill="000000" w:themeFill="text1"/>
+        </w:rPr>
+        <w:t>sh</w:t>
+      </w:r>
+    </w:p>
+    <w:p>
+      <w:pPr>
+        <w:shd w:val="clear" w:color="auto" w:fill="000000" w:themeFill="text1"/>
+        <w:rPr>
+          <w:color w:val="92D050"/>
+          <w:shd w:val="clear" w:color="auto" w:fill="000000" w:themeFill="text1"/>
+        </w:rPr>
+      </w:pPr>
+      <w:r>
+        <w:rPr>
+          <w:color w:val="92D050"/>
+          <w:shd w:val="clear" w:color="auto" w:fill="000000" w:themeFill="text1"/>
+        </w:rPr>
+        <w:t>/usr/local/bin/gpio mode 0 out</w:t>
+      </w:r>
+    </w:p>
+    <w:p>
+      <w:pPr>
+        <w:shd w:val="clear" w:color="auto" w:fill="000000" w:themeFill="text1"/>
+        <w:rPr>
+          <w:color w:val="92D050"/>
+          <w:shd w:val="clear" w:color="auto" w:fill="000000" w:themeFill="text1"/>
+        </w:rPr>
+      </w:pPr>
+      <w:r>
+        <w:rPr>
+          <w:color w:val="92D050"/>
+          <w:shd w:val="clear" w:color="auto" w:fill="000000" w:themeFill="text1"/>
+        </w:rPr>
+        <w:t>/usr/local/bin/gpio mode 1 out</w:t>
+      </w:r>
+    </w:p>
+    <w:p>
+      <w:pPr>
+        <w:shd w:val="clear" w:color="auto" w:fill="000000" w:themeFill="text1"/>
+        <w:rPr>
+          <w:color w:val="92D050"/>
+          <w:shd w:val="clear" w:color="auto" w:fill="000000" w:themeFill="text1"/>
+        </w:rPr>
+      </w:pPr>
+      <w:r>
+        <w:rPr>
+          <w:color w:val="92D050"/>
+          <w:shd w:val="clear" w:color="auto" w:fill="000000" w:themeFill="text1"/>
+        </w:rPr>
+        <w:t>/usr/local/bin/gpio mode 2 out</w:t>
+      </w:r>
+    </w:p>
+    <w:p>
+      <w:pPr>
+        <w:shd w:val="clear" w:color="auto" w:fill="000000" w:themeFill="text1"/>
+        <w:rPr>
+          <w:color w:val="92D050"/>
+          <w:shd w:val="clear" w:color="auto" w:fill="000000" w:themeFill="text1"/>
+        </w:rPr>
+      </w:pPr>
+      <w:r>
+        <w:rPr>
+          <w:color w:val="92D050"/>
+          <w:shd w:val="clear" w:color="auto" w:fill="000000" w:themeFill="text1"/>
+        </w:rPr>
+        <w:t>/usr/local/bin/gpio mode 3 out</w:t>
+      </w:r>
+    </w:p>
+    <w:p>
+      <w:pPr>
+        <w:shd w:val="clear" w:color="auto" w:fill="000000" w:themeFill="text1"/>
+        <w:rPr>
+          <w:color w:val="92D050"/>
+          <w:shd w:val="clear" w:color="auto" w:fill="000000" w:themeFill="text1"/>
+        </w:rPr>
+      </w:pPr>
+    </w:p>
+    <w:p>
+      <w:pPr>
+        <w:shd w:val="clear" w:color="auto" w:fill="000000" w:themeFill="text1"/>
+        <w:rPr>
+          <w:color w:val="92D050"/>
+          <w:shd w:val="clear" w:color="auto" w:fill="000000" w:themeFill="text1"/>
+        </w:rPr>
+      </w:pPr>
+      <w:r>
+        <w:rPr>
+          <w:color w:val="92D050"/>
+          <w:shd w:val="clear" w:color="auto" w:fill="000000" w:themeFill="text1"/>
+        </w:rPr>
+        <w:t>/usr/local/bin/gpio write 0 1</w:t>
+      </w:r>
+    </w:p>
+    <w:p>
+      <w:pPr>
+        <w:shd w:val="clear" w:color="auto" w:fill="000000" w:themeFill="text1"/>
+        <w:rPr>
+          <w:color w:val="92D050"/>
+          <w:shd w:val="clear" w:color="auto" w:fill="000000" w:themeFill="text1"/>
+        </w:rPr>
+      </w:pPr>
+      <w:r>
+        <w:rPr>
+          <w:color w:val="92D050"/>
+          <w:shd w:val="clear" w:color="auto" w:fill="000000" w:themeFill="text1"/>
+        </w:rPr>
+        <w:t>/usr/local/bin/gpio write 1 1</w:t>
+      </w:r>
+    </w:p>
+    <w:p>
+      <w:pPr>
+        <w:shd w:val="clear" w:color="auto" w:fill="000000" w:themeFill="text1"/>
+        <w:rPr>
+          <w:color w:val="92D050"/>
+          <w:shd w:val="clear" w:color="auto" w:fill="000000" w:themeFill="text1"/>
+        </w:rPr>
+      </w:pPr>
+      <w:r>
+        <w:rPr>
+          <w:color w:val="92D050"/>
+          <w:shd w:val="clear" w:color="auto" w:fill="000000" w:themeFill="text1"/>
+        </w:rPr>
+        <w:t>/usr/local/bin/gpio write 2 1</w:t>
+      </w:r>
+    </w:p>
+    <w:p>
+      <w:pPr>
+        <w:shd w:val="clear" w:color="auto" w:fill="000000" w:themeFill="text1"/>
+        <w:rPr>
+          <w:color w:val="92D050"/>
+          <w:shd w:val="clear" w:color="auto" w:fill="000000" w:themeFill="text1"/>
+        </w:rPr>
+      </w:pPr>
+      <w:r>
+        <w:rPr>
+          <w:color w:val="92D050"/>
+          <w:shd w:val="clear" w:color="auto" w:fill="000000" w:themeFill="text1"/>
+        </w:rPr>
+        <w:t>/usr/local/bin/gpio write 3 1</w:t>
+      </w:r>
+    </w:p>
+    <w:p/>
+    <w:p>
+      <w:r>
+        <w:t xml:space="preserve">To skripto poganja skripta </w:t>
+      </w:r>
+      <w:r>
+        <w:rPr>
+          <w:color w:val="92D050"/>
+          <w:shd w:val="clear" w:color="auto" w:fill="000000" w:themeFill="text1"/>
+        </w:rPr>
+        <w:t>/etc/rc.local</w:t>
+      </w:r>
+      <w:r>
+        <w:t>, ki se  privzeto zažene ob zagonu operacijskega sistema.</w:t>
+      </w:r>
+    </w:p>
+    <w:p>
+      <w:pPr>
+        <w:shd w:val="clear" w:color="auto" w:fill="FFFFFF" w:themeFill="background1"/>
+      </w:pPr>
+      <w:r>
+        <w:t xml:space="preserve">Vklop in izklop luči </w:t>
+      </w:r>
+      <w:r>
+        <w:t xml:space="preserve">na strani mikroračunalnika </w:t>
+      </w:r>
+      <w:r>
+        <w:t xml:space="preserve">implementira naslednji izsek </w:t>
+      </w:r>
+      <w:r>
+        <w:t xml:space="preserve">PHP </w:t>
+      </w:r>
+      <w:r>
+        <w:t xml:space="preserve">kode. </w:t>
+      </w:r>
+    </w:p>
+    <w:p>
+      <w:pPr>
+        <w:shd w:val="clear" w:color="auto" w:fill="000000" w:themeFill="text1"/>
+        <w:rPr>
+          <w:color w:val="92D050"/>
+          <w:shd w:val="clear" w:color="auto" w:fill="000000" w:themeFill="text1"/>
+        </w:rPr>
+      </w:pPr>
+      <w:r>
+        <w:rPr>
+          <w:color w:val="92D050"/>
+          <w:shd w:val="clear" w:color="auto" w:fill="000000" w:themeFill="text1"/>
+        </w:rPr>
+        <w:t>&lt;?php</w:t>
+      </w:r>
+    </w:p>
+    <w:p>
+      <w:pPr>
+        <w:shd w:val="clear" w:color="auto" w:fill="000000" w:themeFill="text1"/>
+        <w:rPr>
+          <w:color w:val="92D050"/>
+          <w:shd w:val="clear" w:color="auto" w:fill="000000" w:themeFill="text1"/>
+        </w:rPr>
+      </w:pPr>
+      <w:r>
+        <w:rPr>
+          <w:color w:val="92D050"/>
+          <w:shd w:val="clear" w:color="auto" w:fill="000000" w:themeFill="text1"/>
+        </w:rPr>
+        <w:t>if($_POST['geslo'] == "</w:t>
+      </w:r>
+      <w:r>
+        <w:rPr>
+          <w:color w:val="92D050"/>
+          <w:shd w:val="clear" w:color="auto" w:fill="000000" w:themeFill="text1"/>
+        </w:rPr>
+        <w:t>xxxxxxxxxxxxxxxxx</w:t>
+      </w:r>
+      <w:r>
+        <w:rPr>
+          <w:color w:val="92D050"/>
+          <w:shd w:val="clear" w:color="auto" w:fill="000000" w:themeFill="text1"/>
+        </w:rPr>
+        <w:t>"){</w:t>
+      </w:r>
+    </w:p>
+    <w:p>
+      <w:pPr>
+        <w:shd w:val="clear" w:color="auto" w:fill="000000" w:themeFill="text1"/>
+        <w:rPr>
+          <w:color w:val="92D050"/>
+          <w:shd w:val="clear" w:color="auto" w:fill="000000" w:themeFill="text1"/>
+        </w:rPr>
+      </w:pPr>
+      <w:r>
+        <w:rPr>
+          <w:color w:val="92D050"/>
+          <w:shd w:val="clear" w:color="auto" w:fill="000000" w:themeFill="text1"/>
+        </w:rPr>
+        <w:t xml:space="preserve">        $pin</w:t>
+      </w:r>
+      <w:r>
+        <w:rPr>
+          <w:color w:val="92D050"/>
+          <w:shd w:val="clear" w:color="auto" w:fill="000000" w:themeFill="text1"/>
+        </w:rPr>
+        <w:t xml:space="preserve"> = explode(',', $_POST['pin']);</w:t>
+      </w:r>
+    </w:p>
+    <w:p>
+      <w:pPr>
+        <w:shd w:val="clear" w:color="auto" w:fill="000000" w:themeFill="text1"/>
+        <w:rPr>
+          <w:color w:val="92D050"/>
+          <w:shd w:val="clear" w:color="auto" w:fill="000000" w:themeFill="text1"/>
+        </w:rPr>
+      </w:pPr>
+      <w:r>
+        <w:rPr>
+          <w:color w:val="92D050"/>
+          <w:shd w:val="clear" w:color="auto" w:fill="000000" w:themeFill="text1"/>
+        </w:rPr>
+        <w:t xml:space="preserve">        for($i=0 ; $i&lt;count($pin) ; $i++){</w:t>
+      </w:r>
+    </w:p>
+    <w:p>
+      <w:pPr>
+        <w:shd w:val="clear" w:color="auto" w:fill="000000" w:themeFill="text1"/>
+        <w:rPr>
+          <w:color w:val="92D050"/>
+          <w:shd w:val="clear" w:color="auto" w:fill="000000" w:themeFill="text1"/>
+        </w:rPr>
+      </w:pPr>
+      <w:r>
+        <w:rPr>
+          <w:color w:val="92D050"/>
+          <w:shd w:val="clear" w:color="auto" w:fill="000000" w:themeFill="text1"/>
+        </w:rPr>
+        <w:t xml:space="preserve">                if(is_numeric($pin[$i])){</w:t>
+      </w:r>
+    </w:p>
+    <w:p>
+      <w:pPr>
+        <w:shd w:val="clear" w:color="auto" w:fill="000000" w:themeFill="text1"/>
+        <w:rPr>
+          <w:color w:val="92D050"/>
+          <w:shd w:val="clear" w:color="auto" w:fill="000000" w:themeFill="text1"/>
+        </w:rPr>
+      </w:pPr>
+      <w:r>
+        <w:rPr>
+          <w:color w:val="92D050"/>
+          <w:shd w:val="clear" w:color="auto" w:fill="000000" w:themeFill="text1"/>
+        </w:rPr>
+        <w:t xml:space="preserve">                        if($_POST['on'] == '1'){</w:t>
+      </w:r>
+    </w:p>
+    <w:p>
+      <w:pPr>
+        <w:shd w:val="clear" w:color="auto" w:fill="000000" w:themeFill="text1"/>
+        <w:rPr>
+          <w:color w:val="92D050"/>
+          <w:shd w:val="clear" w:color="auto" w:fill="000000" w:themeFill="text1"/>
+        </w:rPr>
+      </w:pPr>
+      <w:r>
+        <w:rPr>
+          <w:color w:val="92D050"/>
+          <w:shd w:val="clear" w:color="auto" w:fill="000000" w:themeFill="text1"/>
+        </w:rPr>
+        <w:t xml:space="preserve">                                exec("gpio write ".$pin[$i]." 1");</w:t>
+      </w:r>
+    </w:p>
+    <w:p>
+      <w:pPr>
+        <w:shd w:val="clear" w:color="auto" w:fill="000000" w:themeFill="text1"/>
+        <w:rPr>
+          <w:color w:val="92D050"/>
+          <w:shd w:val="clear" w:color="auto" w:fill="000000" w:themeFill="text1"/>
+        </w:rPr>
+      </w:pPr>
+      <w:r>
+        <w:rPr>
+          <w:color w:val="92D050"/>
+          <w:shd w:val="clear" w:color="auto" w:fill="000000" w:themeFill="text1"/>
+        </w:rPr>
+        <w:t xml:space="preserve">                        } else if($_POST['on'] == '0'){</w:t>
+      </w:r>
+    </w:p>
+    <w:p>
+      <w:pPr>
+        <w:shd w:val="clear" w:color="auto" w:fill="000000" w:themeFill="text1"/>
+        <w:rPr>
+          <w:color w:val="92D050"/>
+          <w:shd w:val="clear" w:color="auto" w:fill="000000" w:themeFill="text1"/>
+        </w:rPr>
+      </w:pPr>
+      <w:r>
+        <w:rPr>
+          <w:color w:val="92D050"/>
+          <w:shd w:val="clear" w:color="auto" w:fill="000000" w:themeFill="text1"/>
+        </w:rPr>
+        <w:t xml:space="preserve">                                exec("gpio write ".$pin[$i]." 0");</w:t>
+      </w:r>
+    </w:p>
+    <w:p>
+      <w:pPr>
+        <w:shd w:val="clear" w:color="auto" w:fill="000000" w:themeFill="text1"/>
+        <w:rPr>
+          <w:color w:val="92D050"/>
+          <w:shd w:val="clear" w:color="auto" w:fill="000000" w:themeFill="text1"/>
+        </w:rPr>
+      </w:pPr>
+      <w:r>
+        <w:rPr>
+          <w:color w:val="92D050"/>
+          <w:shd w:val="clear" w:color="auto" w:fill="000000" w:themeFill="text1"/>
+        </w:rPr>
+        <w:t xml:space="preserve">                        }</w:t>
+      </w:r>
+    </w:p>
+    <w:p>
+      <w:pPr>
+        <w:shd w:val="clear" w:color="auto" w:fill="000000" w:themeFill="text1"/>
+        <w:rPr>
+          <w:color w:val="92D050"/>
+          <w:shd w:val="clear" w:color="auto" w:fill="000000" w:themeFill="text1"/>
+        </w:rPr>
+      </w:pPr>
+      <w:r>
+        <w:rPr>
+          <w:color w:val="92D050"/>
+          <w:shd w:val="clear" w:color="auto" w:fill="000000" w:themeFill="text1"/>
+        </w:rPr>
+        <w:t xml:space="preserve">                }</w:t>
+      </w:r>
+    </w:p>
+    <w:p>
+      <w:pPr>
+        <w:shd w:val="clear" w:color="auto" w:fill="000000" w:themeFill="text1"/>
+        <w:rPr>
+          <w:color w:val="92D050"/>
+          <w:shd w:val="clear" w:color="auto" w:fill="000000" w:themeFill="text1"/>
+        </w:rPr>
+      </w:pPr>
+      <w:r>
+        <w:rPr>
+          <w:color w:val="92D050"/>
+          <w:shd w:val="clear" w:color="auto" w:fill="000000" w:themeFill="text1"/>
+        </w:rPr>
+        <w:t xml:space="preserve">        }</w:t>
+      </w:r>
+    </w:p>
+    <w:p>
+      <w:pPr>
+        <w:shd w:val="clear" w:color="auto" w:fill="000000" w:themeFill="text1"/>
+        <w:rPr>
+          <w:color w:val="92D050"/>
+          <w:shd w:val="clear" w:color="auto" w:fill="000000" w:themeFill="text1"/>
+        </w:rPr>
+      </w:pPr>
+      <w:r>
+        <w:rPr>
+          <w:color w:val="92D050"/>
+          <w:shd w:val="clear" w:color="auto" w:fill="000000" w:themeFill="text1"/>
+        </w:rPr>
+        <w:t>}</w:t>
+      </w:r>
+    </w:p>
+    <w:p>
+      <w:pPr>
+        <w:shd w:val="clear" w:color="auto" w:fill="FFFFFF" w:themeFill="background1"/>
+      </w:pPr>
+    </w:p>
+    <w:p>
+      <w:pPr>
+        <w:shd w:val="clear" w:color="auto" w:fill="FFFFFF" w:themeFill="background1"/>
+      </w:pPr>
+      <w:r>
+        <w:lastRenderedPageBreak/>
+        <w:t xml:space="preserve">S funkcijo </w:t>
+      </w:r>
+      <w:r>
+        <w:rPr>
+          <w:color w:val="92D050"/>
+          <w:shd w:val="clear" w:color="auto" w:fill="000000" w:themeFill="text1"/>
+        </w:rPr>
+        <w:t>exec</w:t>
+      </w:r>
+      <w:r>
+        <w:t xml:space="preserve"> se ukaz, ki je podan v obliki teksta izvede podobno kot v ukazni vrstici.</w:t>
+      </w:r>
+      <w:r>
+        <w:t xml:space="preserve"> Na ta način </w:t>
+      </w:r>
+      <w:r>
+        <w:t xml:space="preserve">izvajamo klic programa </w:t>
+      </w:r>
+      <w:r>
+        <w:rPr>
+          <w:color w:val="92D050"/>
+          <w:shd w:val="clear" w:color="auto" w:fill="000000" w:themeFill="text1"/>
+        </w:rPr>
+        <w:t>gpio</w:t>
+      </w:r>
+      <w:r>
+        <w:rPr>
+          <w:color w:val="92D050"/>
+          <w:shd w:val="clear" w:color="auto" w:fill="FFFFFF" w:themeFill="background1"/>
+        </w:rPr>
+        <w:t xml:space="preserve"> </w:t>
+      </w:r>
+      <w:r>
+        <w:t xml:space="preserve">programske knjižnice </w:t>
+      </w:r>
+      <w:r>
+        <w:t>Wiring Pi</w:t>
+      </w:r>
+      <w:r>
+        <w:t>.</w:t>
+      </w:r>
+      <w:r>
+        <w:t xml:space="preserve"> </w:t>
+      </w:r>
+      <w:r>
+        <w:t xml:space="preserve">Za potrebe naloge se uporabnik identificira s pomočjo gesla poslanega </w:t>
+      </w:r>
+      <w:r>
+        <w:t>z</w:t>
+      </w:r>
+      <w:r>
+        <w:t xml:space="preserve"> metod</w:t>
+      </w:r>
+      <w:r>
+        <w:t>o</w:t>
+      </w:r>
+      <w:r>
+        <w:t xml:space="preserve"> post. Za večuporabniške sisteme bi bil</w:t>
+      </w:r>
+      <w:r>
+        <w:t>o potrebno sistem nadgraditi, tako da bi administrator lahko upravljal tako uporabniške račune, kot tudi pravice dostopa</w:t>
+      </w:r>
+      <w:r>
+        <w:t xml:space="preserve"> do posameznih vhodov in izhodov</w:t>
+      </w:r>
+      <w:r>
+        <w:t xml:space="preserve">. </w:t>
+      </w:r>
+    </w:p>
+    <w:p>
+      <w:pPr>
+        <w:shd w:val="clear" w:color="auto" w:fill="FFFFFF" w:themeFill="background1"/>
+      </w:pPr>
+      <w:r>
+        <w:t xml:space="preserve">Do senzorja temperature lahko dostopamo podobno kot do datoteke odprte samo za branje. Za naš </w:t>
+      </w:r>
+      <w:r>
+        <w:t xml:space="preserve">temperaturni </w:t>
+      </w:r>
+      <w:r>
+        <w:t xml:space="preserve">senzor se je datoteka nahajala v mapi </w:t>
+      </w:r>
+      <w:r>
+        <w:rPr>
+          <w:color w:val="92D050"/>
+          <w:shd w:val="clear" w:color="auto" w:fill="000000" w:themeFill="text1"/>
+        </w:rPr>
+        <w:t>/sys/bus/w1/devices/28-0315040b1cff/w1_slave</w:t>
+      </w:r>
+      <w:r>
+        <w:t xml:space="preserve">. </w:t>
+      </w:r>
+      <w:r>
+        <w:t>Datoteka ima naslednjo obliko.</w:t>
+      </w:r>
+    </w:p>
+    <w:p>
+      <w:pPr>
+        <w:shd w:val="clear" w:color="auto" w:fill="000000" w:themeFill="text1"/>
+        <w:rPr>
+          <w:color w:val="92D050"/>
+        </w:rPr>
+      </w:pPr>
+      <w:r>
+        <w:rPr>
+          <w:color w:val="92D050"/>
+        </w:rPr>
+        <w:t>aa 01 55 00 7f ff 0c 10 5e : crc=5e YES</w:t>
+      </w:r>
+    </w:p>
+    <w:p>
+      <w:pPr>
+        <w:shd w:val="clear" w:color="auto" w:fill="000000" w:themeFill="text1"/>
+        <w:rPr>
+          <w:color w:val="92D050"/>
+        </w:rPr>
+      </w:pPr>
+      <w:r>
+        <w:rPr>
+          <w:color w:val="92D050"/>
+        </w:rPr>
+        <w:t>aa 01 55 00 7f ff 0c 10 5e t=26625</w:t>
+      </w:r>
+    </w:p>
+    <w:p>
+      <w:r>
+        <w:t>Trenutna temperatura se nahaja v drugi vrstici za enačajem</w:t>
+      </w:r>
+      <w:r>
+        <w:t>, vendar ji manjka decimalna vejica</w:t>
+      </w:r>
+      <w:r>
+        <w:t>.</w:t>
+      </w:r>
+      <w:r>
+        <w:t xml:space="preserve"> Za pravilen izpis skrbi naslednji izsek kode.</w:t>
+      </w:r>
+    </w:p>
+    <w:p>
+      <w:pPr>
+        <w:shd w:val="clear" w:color="auto" w:fill="000000" w:themeFill="text1"/>
+        <w:rPr>
+          <w:color w:val="92D050"/>
+        </w:rPr>
+      </w:pPr>
+      <w:r>
+        <w:rPr>
+          <w:color w:val="92D050"/>
+        </w:rPr>
+        <w:t>&lt;?php</w:t>
+      </w:r>
+    </w:p>
+    <w:p>
+      <w:pPr>
+        <w:shd w:val="clear" w:color="auto" w:fill="000000" w:themeFill="text1"/>
+        <w:rPr>
+          <w:color w:val="92D050"/>
+        </w:rPr>
+      </w:pPr>
+      <w:r>
+        <w:rPr>
+          <w:color w:val="92D050"/>
+        </w:rPr>
+        <w:t>$s = exec("cat /sys/bus/w1/devices/28-0315040b1cff/w1_slave");</w:t>
+      </w:r>
+    </w:p>
+    <w:p>
+      <w:pPr>
+        <w:shd w:val="clear" w:color="auto" w:fill="000000" w:themeFill="text1"/>
+        <w:rPr>
+          <w:color w:val="92D050"/>
+        </w:rPr>
+      </w:pPr>
+      <w:r>
+        <w:rPr>
+          <w:color w:val="92D050"/>
+        </w:rPr>
+        <w:t>$polje = explode("t=", $s);</w:t>
+      </w:r>
+    </w:p>
+    <w:p>
+      <w:pPr>
+        <w:shd w:val="clear" w:color="auto" w:fill="000000" w:themeFill="text1"/>
+        <w:rPr>
+          <w:color w:val="92D050"/>
+        </w:rPr>
+      </w:pPr>
+      <w:r>
+        <w:rPr>
+          <w:color w:val="92D050"/>
+        </w:rPr>
+        <w:t>echo number_format($polje[1]/1000, 3);</w:t>
+      </w:r>
+    </w:p>
+    <w:p>
+      <w:r>
+        <w:t xml:space="preserve">Z ukazom cat izpišemo vsebino senzorjeve datoteke. </w:t>
       </w:r>
     </w:p>
     <w:p>
@@ -3957,7 +4922,13 @@
         <w:pStyle w:val="Heading2"/>
       </w:pPr>
       <w:r>
-        <w:t>iOS aplikacija</w:t>
+        <w:t xml:space="preserve">Razvoj </w:t>
+      </w:r>
+      <w:r>
+        <w:t>iOS aplikacij</w:t>
+      </w:r>
+      <w:r>
+        <w:t>e</w:t>
       </w:r>
     </w:p>
     <w:p>
@@ -3980,7 +4951,13 @@
         <w:t xml:space="preserve"> programskem jeziku Swift.</w:t>
       </w:r>
       <w:r>
-        <w:t xml:space="preserve"> Za lažje delo z networkingom TODO smo s pomočjo CocoaPods vključili knjižnico Alamofire. Za hiter dostop smo razvili tudi Today extension, ki omogoča dostop do nekaterih funkcionalnosti brez, da mobilno napravo</w:t>
+        <w:t xml:space="preserve"> Za lažje delo z networkingom TODO smo s pomočjo CocoaPods vključili knjižnico Alamofire. Za hiter dostop smo razvili tudi Today extension, ki omogoča </w:t>
+      </w:r>
+      <w:r>
+        <w:t xml:space="preserve">hiter </w:t>
+      </w:r>
+      <w:r>
+        <w:t>dostop do nekaterih funkcionalnosti brez, da mobilno napravo</w:t>
       </w:r>
       <w:r>
         <w:t xml:space="preserve"> odklenemo. Aplikacija se s pomočjo iBeacon tehnologije zaveda lokacije in lahko proži akcije, kot je vklop in izklop luči samodejno. Za nadzor verzij smo uporabili GIT in ponudnika github. </w:t>
@@ -3998,6 +4975,136 @@
       </w:r>
     </w:p>
     <w:p>
+      <w:r>
+        <w:t xml:space="preserve">Xcode </w:t>
+      </w:r>
+      <w:r>
+        <w:t xml:space="preserve">(slika 7) </w:t>
+      </w:r>
+      <w:r>
+        <w:t xml:space="preserve">je IDE razvit s strani Appla. </w:t>
+      </w:r>
+      <w:r>
+        <w:t xml:space="preserve">Okolje lahko uporabljamo samo na računalnikih, ki jih poganja operacijski sistem OS X. Na voljo je brezplačno v trgovini aplikacij App Store. </w:t>
+      </w:r>
+      <w:r>
+        <w:t>Prva verzija je izšla leta 2003</w:t>
+      </w:r>
+      <w:r>
+        <w:t>, aktualna različica pa je 7.3.1</w:t>
+      </w:r>
+      <w:r>
+        <w:t xml:space="preserve">. Podpira velik nabor programskih jezikov, kot so </w:t>
+      </w:r>
+      <w:r>
+        <w:t xml:space="preserve"> C, C++, Objective-C, Objective-C++, Java, AppleScript, Python, Ruby, ResEdit (Rez), </w:t>
+      </w:r>
+      <w:r>
+        <w:t>in</w:t>
+      </w:r>
+      <w:r>
+        <w:t xml:space="preserve"> nenazadnje tudi</w:t>
+      </w:r>
+      <w:r>
+        <w:t xml:space="preserve"> Swift.</w:t>
+      </w:r>
+      <w:r>
+        <w:t xml:space="preserve"> Vgrajen ima tudi orodje za ustvarjanje grafičnih vmesnikov</w:t>
+      </w:r>
+      <w:r>
+        <w:t>.</w:t>
+      </w:r>
+    </w:p>
+    <w:p>
+      <w:pPr>
+        <w:keepNext/>
+      </w:pPr>
+      <w:r>
+        <w:rPr>
+          <w:noProof/>
+          <w:lang w:val="en-US"/>
+        </w:rPr>
+        <w:lastRenderedPageBreak/>
+        <w:drawing>
+          <wp:inline distT="0" distB="0" distL="0" distR="0" wp14:anchorId="0383D84B" wp14:editId="740D7322">
+            <wp:extent cx="5569585" cy="3402330"/>
+            <wp:effectExtent l="0" t="0" r="0" b="1270"/>
+            <wp:docPr id="8" name="Picture 8" descr="../Screen%20Shot%202016-08-08%20at%2009.41.29.png"/>
+            <wp:cNvGraphicFramePr>
+              <a:graphicFrameLocks xmlns:a="http://schemas.openxmlformats.org/drawingml/2006/main" noChangeAspect="1"/>
+            </wp:cNvGraphicFramePr>
+            <a:graphic xmlns:a="http://schemas.openxmlformats.org/drawingml/2006/main">
+              <a:graphicData uri="http://schemas.openxmlformats.org/drawingml/2006/picture">
+                <pic:pic xmlns:pic="http://schemas.openxmlformats.org/drawingml/2006/picture">
+                  <pic:nvPicPr>
+                    <pic:cNvPr id="0" name="Picture 1" descr="../Screen%20Shot%202016-08-08%20at%2009.41.29.png"/>
+                    <pic:cNvPicPr>
+                      <a:picLocks noChangeAspect="1" noChangeArrowheads="1"/>
+                    </pic:cNvPicPr>
+                  </pic:nvPicPr>
+                  <pic:blipFill>
+                    <a:blip r:embed="rId22" cstate="print">
+                      <a:extLst>
+                        <a:ext uri="{28A0092B-C50C-407E-A947-70E740481C1C}">
+                          <a14:useLocalDpi xmlns:a14="http://schemas.microsoft.com/office/drawing/2010/main" val="0"/>
+                        </a:ext>
+                      </a:extLst>
+                    </a:blip>
+                    <a:srcRect/>
+                    <a:stretch>
+                      <a:fillRect/>
+                    </a:stretch>
+                  </pic:blipFill>
+                  <pic:spPr bwMode="auto">
+                    <a:xfrm>
+                      <a:off x="0" y="0"/>
+                      <a:ext cx="5569585" cy="3402330"/>
+                    </a:xfrm>
+                    <a:prstGeom prst="rect">
+                      <a:avLst/>
+                    </a:prstGeom>
+                    <a:noFill/>
+                    <a:ln>
+                      <a:noFill/>
+                    </a:ln>
+                  </pic:spPr>
+                </pic:pic>
+              </a:graphicData>
+            </a:graphic>
+          </wp:inline>
+        </w:drawing>
+      </w:r>
+    </w:p>
+    <w:p>
+      <w:pPr>
+        <w:pStyle w:val="Caption"/>
+      </w:pPr>
+      <w:r>
+        <w:t xml:space="preserve">Slika </w:t>
+      </w:r>
+      <w:r>
+        <w:fldChar w:fldCharType="begin"/>
+      </w:r>
+      <w:r>
+        <w:instrText xml:space="preserve"> SEQ Slika \* ARABIC </w:instrText>
+      </w:r>
+      <w:r>
+        <w:fldChar w:fldCharType="separate"/>
+      </w:r>
+      <w:r>
+        <w:rPr>
+          <w:noProof/>
+        </w:rPr>
+        <w:t>7</w:t>
+      </w:r>
+      <w:r>
+        <w:fldChar w:fldCharType="end"/>
+      </w:r>
+      <w:r>
+        <w:t>: Zaslonska slika razvojnega okolja Xcode</w:t>
+      </w:r>
+    </w:p>
+    <w:p>
       <w:pPr>
         <w:pStyle w:val="Heading3"/>
       </w:pPr>
@@ -4007,37 +5114,97 @@
     </w:p>
     <w:p>
       <w:r>
-        <w:t>Swift je bil predstavljen na Applovi razvijalski konferenci leta TODO. Od TODO je jezik odprtokodnega tipa in je na voljo na Githubu.</w:t>
-      </w:r>
-    </w:p>
-    <w:p>
+        <w:t>Swift je</w:t>
+      </w:r>
+      <w:r>
+        <w:t xml:space="preserve"> programski jezik, ki je</w:t>
+      </w:r>
+      <w:r>
+        <w:t xml:space="preserve"> bil predstavljen na Applovi razvijalski konferenci leta </w:t>
+      </w:r>
+      <w:r>
+        <w:t>2014</w:t>
+      </w:r>
       <w:r>
         <w:t xml:space="preserve"> </w:t>
       </w:r>
-    </w:p>
-    <w:p>
-      <w:r>
-        <w:t>Swift 2.0, Git</w:t>
-      </w:r>
-      <w:r>
-        <w:t xml:space="preserve">, Alamofire, </w:t>
-      </w:r>
-      <w:r>
-        <w:t>NSUserDefaults</w:t>
-      </w:r>
-      <w:r>
-        <w:t xml:space="preserve">, </w:t>
-      </w:r>
-      <w:r>
-        <w:t>CoreLocation</w:t>
-      </w:r>
-      <w:r>
-        <w:t>, GUI, Today extension</w:t>
-      </w:r>
-    </w:p>
-    <w:p>
-      <w:r>
-        <w:tab/>
+      <w:r>
+        <w:fldChar w:fldCharType="begin" w:fldLock="1"/>
+      </w:r>
+      <w:r>
+        <w:instrText>ADDIN CSL_CITATION { "citationItems" : [ { "id" : "ITEM-1", "itemData" : { "id" : "ITEM-1", "issued" : { "date-parts" : [ [ "2014" ] ] }, "publisher" : "Apple", "title" : "Swift Has Reached 1.0", "type" : "book" }, "uris" : [ "http://www.mendeley.com/documents/?uuid=7f688e2c-2541-3985-b83d-bbe11aa03323" ] } ], "mendeley" : { "formattedCitation" : "[8]", "plainTextFormattedCitation" : "[8]", "previouslyFormattedCitation" : "[8]" }, "properties" : { "noteIndex" : 0 }, "schema" : "https://github.com/citation-style-language/schema/raw/master/csl-citation.json" }</w:instrText>
+      </w:r>
+      <w:r>
+        <w:fldChar w:fldCharType="separate"/>
+      </w:r>
+      <w:r>
+        <w:rPr>
+          <w:noProof/>
+        </w:rPr>
+        <w:t>[8]</w:t>
+      </w:r>
+      <w:r>
+        <w:fldChar w:fldCharType="end"/>
+      </w:r>
+      <w:r>
+        <w:t xml:space="preserve">. </w:t>
+      </w:r>
+      <w:r>
+        <w:t>Trenutn</w:t>
+      </w:r>
+      <w:r>
+        <w:t>o je zadnja stabilna različica</w:t>
+      </w:r>
+      <w:r>
+        <w:t xml:space="preserve"> 2.2.1, na voljo pa je tudi </w:t>
+      </w:r>
+      <w:r>
+        <w:t>predogled za javnost različice 3.0.</w:t>
+      </w:r>
+      <w:r>
+        <w:t xml:space="preserve"> </w:t>
+      </w:r>
+      <w:r>
+        <w:t xml:space="preserve">Od </w:t>
+      </w:r>
+      <w:r>
+        <w:t>decembra 2015</w:t>
+      </w:r>
+      <w:r>
+        <w:t xml:space="preserve"> je jezik odprtokodnega tipa in je na voljo na Githubu.</w:t>
+      </w:r>
+      <w:r>
+        <w:t xml:space="preserve"> Namenjen</w:t>
+      </w:r>
+      <w:r>
+        <w:t xml:space="preserve"> je razvoju aplikacij za Applove operacijske sisteme iOS, OS X watchOS in tvOS, poganjamo ga pa lahko tudi na Linux platformi</w:t>
+      </w:r>
+      <w:r>
+        <w:t xml:space="preserve"> </w:t>
+      </w:r>
+      <w:r>
+        <w:fldChar w:fldCharType="begin" w:fldLock="1"/>
+      </w:r>
+      <w:r>
+        <w:instrText>ADDIN CSL_CITATION { "citationItems" : [ { "id" : "ITEM-1", "itemData" : { "URL" : "https://swift.org/about/#swiftorg-and-open-source", "id" : "ITEM-1", "issued" : { "date-parts" : [ [ "0" ] ] }, "title" : "Swift.org - About Swift", "type" : "webpage" }, "uris" : [ "http://www.mendeley.com/documents/?uuid=e0b1cf40-5fb3-3e39-a8e4-5aed530833e1" ] } ], "mendeley" : { "formattedCitation" : "[9]", "plainTextFormattedCitation" : "[9]", "previouslyFormattedCitation" : "[9]" }, "properties" : { "noteIndex" : 0 }, "schema" : "https://github.com/citation-style-language/schema/raw/master/csl-citation.json" }</w:instrText>
+      </w:r>
+      <w:r>
+        <w:fldChar w:fldCharType="separate"/>
+      </w:r>
+      <w:r>
+        <w:rPr>
+          <w:noProof/>
+        </w:rPr>
+        <w:t>[9]</w:t>
+      </w:r>
+      <w:r>
+        <w:fldChar w:fldCharType="end"/>
+      </w:r>
+      <w:r>
+        <w:t>.</w:t>
+      </w:r>
+      <w:r>
+        <w:t xml:space="preserve"> </w:t>
       </w:r>
     </w:p>
     <w:p>
@@ -4045,6 +5212,159 @@
         <w:pStyle w:val="Heading3"/>
       </w:pPr>
       <w:r>
+        <w:t xml:space="preserve">Nadzor </w:t>
+      </w:r>
+      <w:r>
+        <w:t xml:space="preserve">različic </w:t>
+      </w:r>
+      <w:r>
+        <w:t>GIT</w:t>
+      </w:r>
+    </w:p>
+    <w:p>
+      <w:r>
+        <w:t xml:space="preserve">Nadzor različic je sistem, ki zapisuje spremembe v datoteko ali skupek datotek tekom časa, da lahko kasneje prikličete določeno različico. </w:t>
+      </w:r>
+      <w:r>
+        <w:t>Uporabimo ga lahko za poljubne tipe datotek, še posebej pa je primeren za nadzor verzij programske kode</w:t>
+      </w:r>
+      <w:r>
+        <w:t xml:space="preserve">. Ločimo dve kategoriji sistemov za nadzor različic in sicer centralizirane, kot je </w:t>
+      </w:r>
+      <w:r>
+        <w:t>Subversion</w:t>
+      </w:r>
+      <w:r>
+        <w:t xml:space="preserve"> in CSV in distribuirane, kot GIT</w:t>
+      </w:r>
+      <w:r>
+        <w:t xml:space="preserve"> </w:t>
+      </w:r>
+      <w:r>
+        <w:fldChar w:fldCharType="begin" w:fldLock="1"/>
+      </w:r>
+      <w:r>
+        <w:instrText>ADDIN CSL_CITATION { "citationItems" : [ { "id" : "ITEM-1", "itemData" : { "URL" : "https://git-scm.com/book/sl/v2/Pri%C4%8Detek-O-nadzoru-razli%C4%8Dic", "id" : "ITEM-1", "issued" : { "date-parts" : [ [ "0" ] ] }, "title" : "Git - O nadzoru razli\u010dic", "type" : "webpage" }, "uris" : [ "http://www.mendeley.com/documents/?uuid=8632b9f2-a00b-34fb-b163-dbbd08c16287" ] } ], "mendeley" : { "formattedCitation" : "[10]", "plainTextFormattedCitation" : "[10]", "previouslyFormattedCitation" : "[10]" }, "properties" : { "noteIndex" : 0 }, "schema" : "https://github.com/citation-style-language/schema/raw/master/csl-citation.json" }</w:instrText>
+      </w:r>
+      <w:r>
+        <w:fldChar w:fldCharType="separate"/>
+      </w:r>
+      <w:r>
+        <w:rPr>
+          <w:noProof/>
+        </w:rPr>
+        <w:t>[10]</w:t>
+      </w:r>
+      <w:r>
+        <w:fldChar w:fldCharType="end"/>
+      </w:r>
+      <w:r>
+        <w:t>.</w:t>
+      </w:r>
+    </w:p>
+    <w:p>
+      <w:r>
+        <w:t xml:space="preserve">GIT je nastal kot odgovor </w:t>
+      </w:r>
+      <w:r>
+        <w:t xml:space="preserve">na </w:t>
+      </w:r>
+      <w:r>
+        <w:t>spremembe pri licenciranju (pos</w:t>
+      </w:r>
+      <w:r>
+        <w:t>t</w:t>
+      </w:r>
+      <w:r>
+        <w:t>al je plačljiv)</w:t>
+      </w:r>
+      <w:r>
+        <w:t xml:space="preserve"> orodj</w:t>
+      </w:r>
+      <w:r>
+        <w:t>a</w:t>
+      </w:r>
+      <w:r>
+        <w:t xml:space="preserve"> za nadzor verzij </w:t>
+      </w:r>
+      <w:r>
+        <w:t>BitKeeper</w:t>
+      </w:r>
+      <w:r>
+        <w:t xml:space="preserve">. </w:t>
+      </w:r>
+      <w:r>
+        <w:t>Razvoj je začela razvijalska skupnost Linux, največ k razvoju ideje pa je pripomogel ustvarjalec Linux-a Linus</w:t>
+      </w:r>
+      <w:r>
+        <w:t xml:space="preserve"> Torvalds</w:t>
+      </w:r>
+      <w:r>
+        <w:t xml:space="preserve"> </w:t>
+      </w:r>
+      <w:r>
+        <w:fldChar w:fldCharType="begin" w:fldLock="1"/>
+      </w:r>
+      <w:r>
+        <w:instrText>ADDIN CSL_CITATION { "citationItems" : [ { "id" : "ITEM-1", "itemData" : { "URL" : "https://git-scm.com/book/sl/v2/Pri%C4%8Detek-Kratka-zgodovina-Git-a", "id" : "ITEM-1", "issued" : { "date-parts" : [ [ "0" ] ] }, "title" : "Git - Kratka zgodovina Git-a", "type" : "webpage" }, "uris" : [ "http://www.mendeley.com/documents/?uuid=246ec3eb-3b5b-3568-91ac-492479a11444" ] } ], "mendeley" : { "formattedCitation" : "[11]", "plainTextFormattedCitation" : "[11]", "previouslyFormattedCitation" : "[11]" }, "properties" : { "noteIndex" : 0 }, "schema" : "https://github.com/citation-style-language/schema/raw/master/csl-citation.json" }</w:instrText>
+      </w:r>
+      <w:r>
+        <w:fldChar w:fldCharType="separate"/>
+      </w:r>
+      <w:r>
+        <w:rPr>
+          <w:noProof/>
+        </w:rPr>
+        <w:t>[11]</w:t>
+      </w:r>
+      <w:r>
+        <w:fldChar w:fldCharType="end"/>
+      </w:r>
+      <w:r>
+        <w:t>.</w:t>
+      </w:r>
+      <w:r>
+        <w:t xml:space="preserve"> Od njegovega izzida leta 2005 njegova popularnost raste in je trenutno </w:t>
+      </w:r>
+      <w:r>
+        <w:t>najpopularnejše</w:t>
+      </w:r>
+      <w:r>
+        <w:t xml:space="preserve"> orodje za nadzor različic </w:t>
+      </w:r>
+      <w:r>
+        <w:fldChar w:fldCharType="begin" w:fldLock="1"/>
+      </w:r>
+      <w:r>
+        <w:instrText>ADDIN CSL_CITATION { "citationItems" : [ { "id" : "ITEM-1", "itemData" : { "id" : "ITEM-1", "issued" : { "date-parts" : [ [ "2014" ] ] }, "publisher" : "Ianskerrett.wordpress.com", "title" : "Eclipse Community Survey 2014 results | Ian Skerrett", "type" : "book" }, "uris" : [ "http://www.mendeley.com/documents/?uuid=a273d544-d538-3384-80c4-b1db6721e885" ] } ], "mendeley" : { "formattedCitation" : "[12]", "plainTextFormattedCitation" : "[12]" }, "properties" : { "noteIndex" : 0 }, "schema" : "https://github.com/citation-style-language/schema/raw/master/csl-citation.json" }</w:instrText>
+      </w:r>
+      <w:r>
+        <w:fldChar w:fldCharType="separate"/>
+      </w:r>
+      <w:r>
+        <w:rPr>
+          <w:noProof/>
+        </w:rPr>
+        <w:t>[12]</w:t>
+      </w:r>
+      <w:r>
+        <w:fldChar w:fldCharType="end"/>
+      </w:r>
+      <w:r>
+        <w:t>.</w:t>
+      </w:r>
+    </w:p>
+    <w:p>
+      <w:r>
+        <w:t xml:space="preserve"> </w:t>
+      </w:r>
+    </w:p>
+    <w:p>
+      <w:pPr>
+        <w:pStyle w:val="Heading3"/>
+      </w:pPr>
+      <w:r>
+        <w:lastRenderedPageBreak/>
         <w:t>Cocoa pods</w:t>
       </w:r>
     </w:p>
@@ -4107,7 +5427,6 @@
     </w:p>
     <w:p>
       <w:r>
-        <w:lastRenderedPageBreak/>
         <w:t xml:space="preserve">S pomocjo ukaza </w:t>
       </w:r>
       <w:r>
@@ -4352,6 +5671,1218 @@
         <w:t>namestimo vse knjiznice v projekt. Zgenerira se nam nova projektna datoteka s končnico xcworkspace, ki ima vkljucene vse knjižnice. Za odpiranje projekta moramo od tega koraka naprej uporabljati novo projektno datoteko. Preostane še samo vključitev v razrede, kjer bomo knjižnico potrebovali z ukazom import.</w:t>
       </w:r>
     </w:p>
+    <w:p>
+      <w:pPr>
+        <w:pStyle w:val="Heading3"/>
+      </w:pPr>
+      <w:r>
+        <w:t>Programska knjižnica Alamofire</w:t>
+      </w:r>
+    </w:p>
+    <w:p>
+      <w:r>
+        <w:t>Kot je razvidno iz primerov</w:t>
+      </w:r>
+      <w:r>
+        <w:t xml:space="preserve"> poglavja 3.3.4</w:t>
+      </w:r>
+      <w:r>
+        <w:t xml:space="preserve"> smo pri razvoju aplikacije p</w:t>
+      </w:r>
+      <w:r>
+        <w:t>a</w:t>
+      </w:r>
+      <w:r>
+        <w:t xml:space="preserve">metne hiše uporabili programsko knjižnico Alamofire. </w:t>
+      </w:r>
+      <w:r>
+        <w:t>Popularna programska k</w:t>
+      </w:r>
+      <w:r>
+        <w:t xml:space="preserve">njižnica omogoča lažje </w:t>
+      </w:r>
+      <w:r>
+        <w:t xml:space="preserve">in učinkovitejše </w:t>
+      </w:r>
+      <w:r>
+        <w:t>delo s spletnimi storitvami. S pomočjo le te smo se povezovali na spletni strežnik na mikroračunalniku. Uporabo knjižnice bomo prikazali na primeru metode za pridobitev vre</w:t>
+      </w:r>
+      <w:r>
+        <w:t>dnosti temperaturnega senzorja.</w:t>
+      </w:r>
+    </w:p>
+    <w:p/>
+    <w:p>
+      <w:pPr>
+        <w:widowControl w:val="0"/>
+        <w:shd w:val="clear" w:color="auto" w:fill="F2F2F2" w:themeFill="background1" w:themeFillShade="F2"/>
+        <w:tabs>
+          <w:tab w:val="left" w:pos="529"/>
+        </w:tabs>
+        <w:autoSpaceDE w:val="0"/>
+        <w:autoSpaceDN w:val="0"/>
+        <w:adjustRightInd w:val="0"/>
+        <w:spacing w:line="240" w:lineRule="auto"/>
+        <w:jc w:val="left"/>
+        <w:rPr>
+          <w:rFonts w:ascii="Menlo" w:hAnsi="Menlo" w:cs="Menlo"/>
+          <w:color w:val="000000"/>
+          <w:sz w:val="18"/>
+          <w:lang w:val="en-US"/>
+        </w:rPr>
+      </w:pPr>
+      <w:r>
+        <w:rPr>
+          <w:rFonts w:ascii="Menlo" w:hAnsi="Menlo" w:cs="Menlo"/>
+          <w:color w:val="000000"/>
+          <w:sz w:val="18"/>
+          <w:lang w:val="en-US"/>
+        </w:rPr>
+        <w:t xml:space="preserve">    </w:t>
+      </w:r>
+      <w:r>
+        <w:rPr>
+          <w:rFonts w:ascii="Menlo" w:hAnsi="Menlo" w:cs="Menlo"/>
+          <w:color w:val="0000FF"/>
+          <w:sz w:val="18"/>
+          <w:lang w:val="en-US"/>
+        </w:rPr>
+        <w:t>@IBAction</w:t>
+      </w:r>
+      <w:r>
+        <w:rPr>
+          <w:rFonts w:ascii="Menlo" w:hAnsi="Menlo" w:cs="Menlo"/>
+          <w:color w:val="000000"/>
+          <w:sz w:val="18"/>
+          <w:lang w:val="en-US"/>
+        </w:rPr>
+        <w:t xml:space="preserve"> </w:t>
+      </w:r>
+      <w:r>
+        <w:rPr>
+          <w:rFonts w:ascii="Menlo" w:hAnsi="Menlo" w:cs="Menlo"/>
+          <w:color w:val="0000FF"/>
+          <w:sz w:val="18"/>
+          <w:lang w:val="en-US"/>
+        </w:rPr>
+        <w:t>func</w:t>
+      </w:r>
+      <w:r>
+        <w:rPr>
+          <w:rFonts w:ascii="Menlo" w:hAnsi="Menlo" w:cs="Menlo"/>
+          <w:color w:val="000000"/>
+          <w:sz w:val="18"/>
+          <w:lang w:val="en-US"/>
+        </w:rPr>
+        <w:t xml:space="preserve"> refreshTemp(sender: </w:t>
+      </w:r>
+      <w:r>
+        <w:rPr>
+          <w:rFonts w:ascii="Menlo" w:hAnsi="Menlo" w:cs="Menlo"/>
+          <w:color w:val="2B839F"/>
+          <w:sz w:val="18"/>
+          <w:lang w:val="en-US"/>
+        </w:rPr>
+        <w:t>AnyObject</w:t>
+      </w:r>
+      <w:r>
+        <w:rPr>
+          <w:rFonts w:ascii="Menlo" w:hAnsi="Menlo" w:cs="Menlo"/>
+          <w:color w:val="000000"/>
+          <w:sz w:val="18"/>
+          <w:lang w:val="en-US"/>
+        </w:rPr>
+        <w:t>) {</w:t>
+      </w:r>
+    </w:p>
+    <w:p>
+      <w:pPr>
+        <w:widowControl w:val="0"/>
+        <w:shd w:val="clear" w:color="auto" w:fill="F2F2F2" w:themeFill="background1" w:themeFillShade="F2"/>
+        <w:tabs>
+          <w:tab w:val="left" w:pos="529"/>
+        </w:tabs>
+        <w:autoSpaceDE w:val="0"/>
+        <w:autoSpaceDN w:val="0"/>
+        <w:adjustRightInd w:val="0"/>
+        <w:spacing w:line="240" w:lineRule="auto"/>
+        <w:jc w:val="left"/>
+        <w:rPr>
+          <w:rFonts w:ascii="Menlo" w:hAnsi="Menlo" w:cs="Menlo"/>
+          <w:color w:val="000000"/>
+          <w:sz w:val="18"/>
+          <w:lang w:val="en-US"/>
+        </w:rPr>
+      </w:pPr>
+      <w:r>
+        <w:rPr>
+          <w:rFonts w:ascii="Menlo" w:hAnsi="Menlo" w:cs="Menlo"/>
+          <w:color w:val="000000"/>
+          <w:sz w:val="18"/>
+          <w:lang w:val="en-US"/>
+        </w:rPr>
+        <w:t xml:space="preserve">        Alamofire.</w:t>
+      </w:r>
+      <w:r>
+        <w:rPr>
+          <w:rFonts w:ascii="Menlo" w:hAnsi="Menlo" w:cs="Menlo"/>
+          <w:color w:val="2B839F"/>
+          <w:sz w:val="18"/>
+          <w:lang w:val="en-US"/>
+        </w:rPr>
+        <w:t>request</w:t>
+      </w:r>
+      <w:r>
+        <w:rPr>
+          <w:rFonts w:ascii="Menlo" w:hAnsi="Menlo" w:cs="Menlo"/>
+          <w:color w:val="000000"/>
+          <w:sz w:val="18"/>
+          <w:lang w:val="en-US"/>
+        </w:rPr>
+        <w:t>(.</w:t>
+      </w:r>
+      <w:r>
+        <w:rPr>
+          <w:rFonts w:ascii="Menlo" w:hAnsi="Menlo" w:cs="Menlo"/>
+          <w:color w:val="2B839F"/>
+          <w:sz w:val="18"/>
+          <w:lang w:val="en-US"/>
+        </w:rPr>
+        <w:t>GET</w:t>
+      </w:r>
+      <w:r>
+        <w:rPr>
+          <w:rFonts w:ascii="Menlo" w:hAnsi="Menlo" w:cs="Menlo"/>
+          <w:color w:val="000000"/>
+          <w:sz w:val="18"/>
+          <w:lang w:val="en-US"/>
+        </w:rPr>
+        <w:t xml:space="preserve">, </w:t>
+      </w:r>
+      <w:r>
+        <w:rPr>
+          <w:rFonts w:ascii="Menlo" w:hAnsi="Menlo" w:cs="Menlo"/>
+          <w:color w:val="A31515"/>
+          <w:sz w:val="18"/>
+          <w:lang w:val="en-US"/>
+        </w:rPr>
+        <w:t>"</w:t>
+      </w:r>
+      <w:r>
+        <w:rPr>
+          <w:rFonts w:ascii="Menlo" w:hAnsi="Menlo" w:cs="Menlo"/>
+          <w:color w:val="000000"/>
+          <w:sz w:val="18"/>
+          <w:lang w:val="en-US"/>
+        </w:rPr>
+        <w:t>\</w:t>
+      </w:r>
+      <w:r>
+        <w:rPr>
+          <w:rFonts w:ascii="Menlo" w:hAnsi="Menlo" w:cs="Menlo"/>
+          <w:color w:val="A31515"/>
+          <w:sz w:val="18"/>
+          <w:lang w:val="en-US"/>
+        </w:rPr>
+        <w:t>(</w:t>
+      </w:r>
+      <w:r>
+        <w:rPr>
+          <w:rFonts w:ascii="Menlo" w:hAnsi="Menlo" w:cs="Menlo"/>
+          <w:color w:val="2B839F"/>
+          <w:sz w:val="18"/>
+          <w:lang w:val="en-US"/>
+        </w:rPr>
+        <w:t>host</w:t>
+      </w:r>
+      <w:r>
+        <w:rPr>
+          <w:rFonts w:ascii="Menlo" w:hAnsi="Menlo" w:cs="Menlo"/>
+          <w:color w:val="A31515"/>
+          <w:sz w:val="18"/>
+          <w:lang w:val="en-US"/>
+        </w:rPr>
+        <w:t>)/temp.php"</w:t>
+      </w:r>
+      <w:r>
+        <w:rPr>
+          <w:rFonts w:ascii="Menlo" w:hAnsi="Menlo" w:cs="Menlo"/>
+          <w:color w:val="000000"/>
+          <w:sz w:val="18"/>
+          <w:lang w:val="en-US"/>
+        </w:rPr>
+        <w:t>).</w:t>
+      </w:r>
+      <w:r>
+        <w:rPr>
+          <w:rFonts w:ascii="Menlo" w:hAnsi="Menlo" w:cs="Menlo"/>
+          <w:color w:val="2B839F"/>
+          <w:sz w:val="18"/>
+          <w:lang w:val="en-US"/>
+        </w:rPr>
+        <w:t>responseString</w:t>
+      </w:r>
+      <w:r>
+        <w:rPr>
+          <w:rFonts w:ascii="Menlo" w:hAnsi="Menlo" w:cs="Menlo"/>
+          <w:color w:val="000000"/>
+          <w:sz w:val="18"/>
+          <w:lang w:val="en-US"/>
+        </w:rPr>
+        <w:t xml:space="preserve"> { response </w:t>
+      </w:r>
+      <w:r>
+        <w:rPr>
+          <w:rFonts w:ascii="Menlo" w:hAnsi="Menlo" w:cs="Menlo"/>
+          <w:color w:val="0000FF"/>
+          <w:sz w:val="18"/>
+          <w:lang w:val="en-US"/>
+        </w:rPr>
+        <w:t>in</w:t>
+      </w:r>
+    </w:p>
+    <w:p>
+      <w:pPr>
+        <w:widowControl w:val="0"/>
+        <w:shd w:val="clear" w:color="auto" w:fill="F2F2F2" w:themeFill="background1" w:themeFillShade="F2"/>
+        <w:tabs>
+          <w:tab w:val="left" w:pos="529"/>
+        </w:tabs>
+        <w:autoSpaceDE w:val="0"/>
+        <w:autoSpaceDN w:val="0"/>
+        <w:adjustRightInd w:val="0"/>
+        <w:spacing w:line="240" w:lineRule="auto"/>
+        <w:jc w:val="left"/>
+        <w:rPr>
+          <w:rFonts w:ascii="Menlo" w:hAnsi="Menlo" w:cs="Menlo"/>
+          <w:color w:val="000000"/>
+          <w:sz w:val="18"/>
+          <w:lang w:val="en-US"/>
+        </w:rPr>
+      </w:pPr>
+      <w:r>
+        <w:rPr>
+          <w:rFonts w:ascii="Menlo" w:hAnsi="Menlo" w:cs="Menlo"/>
+          <w:color w:val="000000"/>
+          <w:sz w:val="18"/>
+          <w:lang w:val="en-US"/>
+        </w:rPr>
+        <w:t xml:space="preserve">            </w:t>
+      </w:r>
+      <w:r>
+        <w:rPr>
+          <w:rFonts w:ascii="Menlo" w:hAnsi="Menlo" w:cs="Menlo"/>
+          <w:color w:val="0000FF"/>
+          <w:sz w:val="18"/>
+          <w:lang w:val="en-US"/>
+        </w:rPr>
+        <w:t>if</w:t>
+      </w:r>
+      <w:r>
+        <w:rPr>
+          <w:rFonts w:ascii="Menlo" w:hAnsi="Menlo" w:cs="Menlo"/>
+          <w:color w:val="000000"/>
+          <w:sz w:val="18"/>
+          <w:lang w:val="en-US"/>
+        </w:rPr>
+        <w:t xml:space="preserve"> </w:t>
+      </w:r>
+      <w:r>
+        <w:rPr>
+          <w:rFonts w:ascii="Menlo" w:hAnsi="Menlo" w:cs="Menlo"/>
+          <w:color w:val="0000FF"/>
+          <w:sz w:val="18"/>
+          <w:lang w:val="en-US"/>
+        </w:rPr>
+        <w:t>let</w:t>
+      </w:r>
+      <w:r>
+        <w:rPr>
+          <w:rFonts w:ascii="Menlo" w:hAnsi="Menlo" w:cs="Menlo"/>
+          <w:color w:val="000000"/>
+          <w:sz w:val="18"/>
+          <w:lang w:val="en-US"/>
+        </w:rPr>
+        <w:t xml:space="preserve"> value = response.</w:t>
+      </w:r>
+      <w:r>
+        <w:rPr>
+          <w:rFonts w:ascii="Menlo" w:hAnsi="Menlo" w:cs="Menlo"/>
+          <w:color w:val="2B839F"/>
+          <w:sz w:val="18"/>
+          <w:lang w:val="en-US"/>
+        </w:rPr>
+        <w:t>result</w:t>
+      </w:r>
+      <w:r>
+        <w:rPr>
+          <w:rFonts w:ascii="Menlo" w:hAnsi="Menlo" w:cs="Menlo"/>
+          <w:color w:val="000000"/>
+          <w:sz w:val="18"/>
+          <w:lang w:val="en-US"/>
+        </w:rPr>
+        <w:t>.</w:t>
+      </w:r>
+      <w:r>
+        <w:rPr>
+          <w:rFonts w:ascii="Menlo" w:hAnsi="Menlo" w:cs="Menlo"/>
+          <w:color w:val="2B839F"/>
+          <w:sz w:val="18"/>
+          <w:lang w:val="en-US"/>
+        </w:rPr>
+        <w:t>value</w:t>
+      </w:r>
+      <w:r>
+        <w:rPr>
+          <w:rFonts w:ascii="Menlo" w:hAnsi="Menlo" w:cs="Menlo"/>
+          <w:color w:val="000000"/>
+          <w:sz w:val="18"/>
+          <w:lang w:val="en-US"/>
+        </w:rPr>
+        <w:t xml:space="preserve"> {</w:t>
+      </w:r>
+    </w:p>
+    <w:p>
+      <w:pPr>
+        <w:widowControl w:val="0"/>
+        <w:shd w:val="clear" w:color="auto" w:fill="F2F2F2" w:themeFill="background1" w:themeFillShade="F2"/>
+        <w:tabs>
+          <w:tab w:val="left" w:pos="529"/>
+        </w:tabs>
+        <w:autoSpaceDE w:val="0"/>
+        <w:autoSpaceDN w:val="0"/>
+        <w:adjustRightInd w:val="0"/>
+        <w:spacing w:line="240" w:lineRule="auto"/>
+        <w:jc w:val="left"/>
+        <w:rPr>
+          <w:rFonts w:ascii="Menlo" w:hAnsi="Menlo" w:cs="Menlo"/>
+          <w:color w:val="000000"/>
+          <w:sz w:val="18"/>
+          <w:lang w:val="en-US"/>
+        </w:rPr>
+      </w:pPr>
+      <w:r>
+        <w:rPr>
+          <w:rFonts w:ascii="Menlo" w:hAnsi="Menlo" w:cs="Menlo"/>
+          <w:color w:val="000000"/>
+          <w:sz w:val="18"/>
+          <w:lang w:val="en-US"/>
+        </w:rPr>
+        <w:t xml:space="preserve">                </w:t>
+      </w:r>
+      <w:r>
+        <w:rPr>
+          <w:rFonts w:ascii="Menlo" w:hAnsi="Menlo" w:cs="Menlo"/>
+          <w:color w:val="0000FF"/>
+          <w:sz w:val="18"/>
+          <w:lang w:val="en-US"/>
+        </w:rPr>
+        <w:t>self</w:t>
+      </w:r>
+      <w:r>
+        <w:rPr>
+          <w:rFonts w:ascii="Menlo" w:hAnsi="Menlo" w:cs="Menlo"/>
+          <w:color w:val="000000"/>
+          <w:sz w:val="18"/>
+          <w:lang w:val="en-US"/>
+        </w:rPr>
+        <w:t>.</w:t>
+      </w:r>
+      <w:r>
+        <w:rPr>
+          <w:rFonts w:ascii="Menlo" w:hAnsi="Menlo" w:cs="Menlo"/>
+          <w:color w:val="2B839F"/>
+          <w:sz w:val="18"/>
+          <w:lang w:val="en-US"/>
+        </w:rPr>
+        <w:t>temperatureLabel</w:t>
+      </w:r>
+      <w:r>
+        <w:rPr>
+          <w:rFonts w:ascii="Menlo" w:hAnsi="Menlo" w:cs="Menlo"/>
+          <w:color w:val="000000"/>
+          <w:sz w:val="18"/>
+          <w:lang w:val="en-US"/>
+        </w:rPr>
+        <w:t>.</w:t>
+      </w:r>
+      <w:r>
+        <w:rPr>
+          <w:rFonts w:ascii="Menlo" w:hAnsi="Menlo" w:cs="Menlo"/>
+          <w:color w:val="2B839F"/>
+          <w:sz w:val="18"/>
+          <w:lang w:val="en-US"/>
+        </w:rPr>
+        <w:t>text</w:t>
+      </w:r>
+      <w:r>
+        <w:rPr>
+          <w:rFonts w:ascii="Menlo" w:hAnsi="Menlo" w:cs="Menlo"/>
+          <w:color w:val="000000"/>
+          <w:sz w:val="18"/>
+          <w:lang w:val="en-US"/>
+        </w:rPr>
+        <w:t xml:space="preserve"> = </w:t>
+      </w:r>
+      <w:r>
+        <w:rPr>
+          <w:rFonts w:ascii="Menlo" w:hAnsi="Menlo" w:cs="Menlo"/>
+          <w:color w:val="A31515"/>
+          <w:sz w:val="18"/>
+          <w:lang w:val="en-US"/>
+        </w:rPr>
+        <w:t>"</w:t>
+      </w:r>
+      <w:r>
+        <w:rPr>
+          <w:rFonts w:ascii="Menlo" w:hAnsi="Menlo" w:cs="Menlo"/>
+          <w:color w:val="000000"/>
+          <w:sz w:val="18"/>
+          <w:lang w:val="en-US"/>
+        </w:rPr>
+        <w:t>\</w:t>
+      </w:r>
+      <w:r>
+        <w:rPr>
+          <w:rFonts w:ascii="Menlo" w:hAnsi="Menlo" w:cs="Menlo"/>
+          <w:color w:val="A31515"/>
+          <w:sz w:val="18"/>
+          <w:lang w:val="en-US"/>
+        </w:rPr>
+        <w:t>(</w:t>
+      </w:r>
+      <w:r>
+        <w:rPr>
+          <w:rFonts w:ascii="Menlo" w:hAnsi="Menlo" w:cs="Menlo"/>
+          <w:color w:val="000000"/>
+          <w:sz w:val="18"/>
+          <w:lang w:val="en-US"/>
+        </w:rPr>
+        <w:t>value</w:t>
+      </w:r>
+      <w:r>
+        <w:rPr>
+          <w:rFonts w:ascii="Menlo" w:hAnsi="Menlo" w:cs="Menlo"/>
+          <w:color w:val="A31515"/>
+          <w:sz w:val="18"/>
+          <w:lang w:val="en-US"/>
+        </w:rPr>
+        <w:t>)"</w:t>
+      </w:r>
+    </w:p>
+    <w:p>
+      <w:pPr>
+        <w:widowControl w:val="0"/>
+        <w:shd w:val="clear" w:color="auto" w:fill="F2F2F2" w:themeFill="background1" w:themeFillShade="F2"/>
+        <w:tabs>
+          <w:tab w:val="left" w:pos="529"/>
+        </w:tabs>
+        <w:autoSpaceDE w:val="0"/>
+        <w:autoSpaceDN w:val="0"/>
+        <w:adjustRightInd w:val="0"/>
+        <w:spacing w:line="240" w:lineRule="auto"/>
+        <w:jc w:val="left"/>
+        <w:rPr>
+          <w:rFonts w:ascii="Menlo" w:hAnsi="Menlo" w:cs="Menlo"/>
+          <w:color w:val="000000"/>
+          <w:sz w:val="18"/>
+          <w:lang w:val="en-US"/>
+        </w:rPr>
+      </w:pPr>
+      <w:r>
+        <w:rPr>
+          <w:rFonts w:ascii="Menlo" w:hAnsi="Menlo" w:cs="Menlo"/>
+          <w:color w:val="000000"/>
+          <w:sz w:val="18"/>
+          <w:lang w:val="en-US"/>
+        </w:rPr>
+        <w:t xml:space="preserve">            }</w:t>
+      </w:r>
+    </w:p>
+    <w:p>
+      <w:pPr>
+        <w:widowControl w:val="0"/>
+        <w:shd w:val="clear" w:color="auto" w:fill="F2F2F2" w:themeFill="background1" w:themeFillShade="F2"/>
+        <w:tabs>
+          <w:tab w:val="left" w:pos="529"/>
+        </w:tabs>
+        <w:autoSpaceDE w:val="0"/>
+        <w:autoSpaceDN w:val="0"/>
+        <w:adjustRightInd w:val="0"/>
+        <w:spacing w:line="240" w:lineRule="auto"/>
+        <w:jc w:val="left"/>
+        <w:rPr>
+          <w:rFonts w:ascii="Menlo" w:hAnsi="Menlo" w:cs="Menlo"/>
+          <w:color w:val="000000"/>
+          <w:sz w:val="18"/>
+          <w:lang w:val="en-US"/>
+        </w:rPr>
+      </w:pPr>
+      <w:r>
+        <w:rPr>
+          <w:rFonts w:ascii="Menlo" w:hAnsi="Menlo" w:cs="Menlo"/>
+          <w:color w:val="000000"/>
+          <w:sz w:val="18"/>
+          <w:lang w:val="en-US"/>
+        </w:rPr>
+        <w:t xml:space="preserve">            </w:t>
+      </w:r>
+      <w:r>
+        <w:rPr>
+          <w:rFonts w:ascii="Menlo" w:hAnsi="Menlo" w:cs="Menlo"/>
+          <w:color w:val="2B839F"/>
+          <w:sz w:val="18"/>
+          <w:lang w:val="en-US"/>
+        </w:rPr>
+        <w:t>print</w:t>
+      </w:r>
+      <w:r>
+        <w:rPr>
+          <w:rFonts w:ascii="Menlo" w:hAnsi="Menlo" w:cs="Menlo"/>
+          <w:color w:val="000000"/>
+          <w:sz w:val="18"/>
+          <w:lang w:val="en-US"/>
+        </w:rPr>
+        <w:t>(response)</w:t>
+      </w:r>
+    </w:p>
+    <w:p>
+      <w:pPr>
+        <w:widowControl w:val="0"/>
+        <w:shd w:val="clear" w:color="auto" w:fill="F2F2F2" w:themeFill="background1" w:themeFillShade="F2"/>
+        <w:tabs>
+          <w:tab w:val="left" w:pos="529"/>
+        </w:tabs>
+        <w:autoSpaceDE w:val="0"/>
+        <w:autoSpaceDN w:val="0"/>
+        <w:adjustRightInd w:val="0"/>
+        <w:spacing w:line="240" w:lineRule="auto"/>
+        <w:jc w:val="left"/>
+        <w:rPr>
+          <w:rFonts w:ascii="Menlo" w:hAnsi="Menlo" w:cs="Menlo"/>
+          <w:color w:val="000000"/>
+          <w:sz w:val="18"/>
+          <w:lang w:val="en-US"/>
+        </w:rPr>
+      </w:pPr>
+      <w:r>
+        <w:rPr>
+          <w:rFonts w:ascii="Menlo" w:hAnsi="Menlo" w:cs="Menlo"/>
+          <w:color w:val="000000"/>
+          <w:sz w:val="18"/>
+          <w:lang w:val="en-US"/>
+        </w:rPr>
+        <w:t xml:space="preserve">        }</w:t>
+      </w:r>
+    </w:p>
+    <w:p>
+      <w:pPr>
+        <w:shd w:val="clear" w:color="auto" w:fill="F2F2F2" w:themeFill="background1" w:themeFillShade="F2"/>
+        <w:rPr>
+          <w:sz w:val="18"/>
+        </w:rPr>
+      </w:pPr>
+      <w:r>
+        <w:rPr>
+          <w:rFonts w:ascii="Menlo" w:hAnsi="Menlo" w:cs="Menlo"/>
+          <w:color w:val="000000"/>
+          <w:sz w:val="18"/>
+          <w:lang w:val="en-US"/>
+        </w:rPr>
+        <w:t xml:space="preserve">    }</w:t>
+      </w:r>
+      <w:r>
+        <w:rPr>
+          <w:sz w:val="18"/>
+        </w:rPr>
+        <w:t xml:space="preserve"> </w:t>
+      </w:r>
+    </w:p>
+    <w:p>
+      <w:r>
+        <w:lastRenderedPageBreak/>
+        <w:t>Metodi request smo kot parameter podali HTTP metodo get in URL do želene spletne storitve. Ker nas zanima pre</w:t>
+      </w:r>
+      <w:r>
+        <w:t>dvsem odgovor smo dodali še handler</w:t>
+      </w:r>
+      <w:r>
+        <w:t xml:space="preserve"> responseString, ki vrne odgovor v obliki opcijskega besedila. Ker bi bila ob potencialni napaki vrednost nil moramo s pomocjo if let sintakse vrednost odviti (ang. unwrap). Ker so vsi klici na spletne storitve asinhroni moramo za dostop do grafičnih elementov, kot je Label eksplicitno dodati besedico self. Grafični vmesnik torej poganja glavna nit,</w:t>
+      </w:r>
+      <w:r>
+        <w:t xml:space="preserve"> ki ima tudi najvišjo prioriteto.</w:t>
+      </w:r>
+      <w:r>
+        <w:t xml:space="preserve"> </w:t>
+      </w:r>
+      <w:r>
+        <w:t>Vse časovno zahtevnejše operacij</w:t>
+      </w:r>
+      <w:r>
+        <w:t xml:space="preserve"> pa je potrebno izvajati v novo ustvarjenih nitih. V nasprotnem primeru operacijski sistem ob zamrznitvi grafičnega vmesnika za dalj časa aplikacijo zaustavi</w:t>
+      </w:r>
+      <w:r>
+        <w:t>, kar pa je slabo za uporabniško izkušnjo</w:t>
+      </w:r>
+      <w:r>
+        <w:t xml:space="preserve">. </w:t>
+      </w:r>
+      <w:r>
+        <w:t>Delo z nitmi je vgrajeno v večino API-jev (tako operacijskega sistema kot knjižnih tretjih razvijalcev), zato je uporaba relativno preprosta.</w:t>
+      </w:r>
+    </w:p>
+    <w:p>
+      <w:r>
+        <w:t xml:space="preserve">Pri naši aplikaciji je večina klicev v lokalnem omrežju in se </w:t>
+      </w:r>
+      <w:r>
+        <w:t>izvedejo</w:t>
+      </w:r>
+      <w:r>
+        <w:t xml:space="preserve"> relativno hitro. Vendar v primeru, ko mikroračunalnik ni dosegljiv mora vsak klic čakati na timeout. To lahko traja tudi nekaj sekund, zato je uporaba asinhronih klicev spletne </w:t>
+      </w:r>
+      <w:r>
+        <w:t xml:space="preserve">storitve za dobro uporabniško izkušnjo </w:t>
+      </w:r>
+      <w:r>
+        <w:t xml:space="preserve">nujna. </w:t>
+      </w:r>
+    </w:p>
+    <w:p>
+      <w:pPr>
+        <w:pStyle w:val="Heading3"/>
+      </w:pPr>
+      <w:r>
+        <w:t>Nastavitve aplikacije in s</w:t>
+      </w:r>
+      <w:r>
+        <w:t xml:space="preserve">hramba </w:t>
+      </w:r>
+      <w:r>
+        <w:t>NSUserDefaults</w:t>
+      </w:r>
+    </w:p>
+    <w:p>
+      <w:pPr>
+        <w:keepNext/>
+        <w:jc w:val="center"/>
+      </w:pPr>
+      <w:r>
+        <w:rPr>
+          <w:noProof/>
+          <w:lang w:val="en-US"/>
+        </w:rPr>
+        <w:drawing>
+          <wp:inline distT="0" distB="0" distL="0" distR="0" wp14:anchorId="497BD061" wp14:editId="4F51D351">
+            <wp:extent cx="2099665" cy="3732182"/>
+            <wp:effectExtent l="0" t="0" r="8890" b="1905"/>
+            <wp:docPr id="10" name="Picture 10" descr="../IMG_7008.PNG"/>
+            <wp:cNvGraphicFramePr>
+              <a:graphicFrameLocks xmlns:a="http://schemas.openxmlformats.org/drawingml/2006/main" noChangeAspect="1"/>
+            </wp:cNvGraphicFramePr>
+            <a:graphic xmlns:a="http://schemas.openxmlformats.org/drawingml/2006/main">
+              <a:graphicData uri="http://schemas.openxmlformats.org/drawingml/2006/picture">
+                <pic:pic xmlns:pic="http://schemas.openxmlformats.org/drawingml/2006/picture">
+                  <pic:nvPicPr>
+                    <pic:cNvPr id="0" name="Picture 2" descr="../IMG_7008.PNG"/>
+                    <pic:cNvPicPr>
+                      <a:picLocks noChangeAspect="1" noChangeArrowheads="1"/>
+                    </pic:cNvPicPr>
+                  </pic:nvPicPr>
+                  <pic:blipFill>
+                    <a:blip r:embed="rId23" cstate="print">
+                      <a:extLst>
+                        <a:ext uri="{28A0092B-C50C-407E-A947-70E740481C1C}">
+                          <a14:useLocalDpi xmlns:a14="http://schemas.microsoft.com/office/drawing/2010/main" val="0"/>
+                        </a:ext>
+                      </a:extLst>
+                    </a:blip>
+                    <a:srcRect/>
+                    <a:stretch>
+                      <a:fillRect/>
+                    </a:stretch>
+                  </pic:blipFill>
+                  <pic:spPr bwMode="auto">
+                    <a:xfrm>
+                      <a:off x="0" y="0"/>
+                      <a:ext cx="2132788" cy="3791058"/>
+                    </a:xfrm>
+                    <a:prstGeom prst="rect">
+                      <a:avLst/>
+                    </a:prstGeom>
+                    <a:noFill/>
+                    <a:ln>
+                      <a:noFill/>
+                    </a:ln>
+                  </pic:spPr>
+                </pic:pic>
+              </a:graphicData>
+            </a:graphic>
+          </wp:inline>
+        </w:drawing>
+      </w:r>
+    </w:p>
+    <w:p>
+      <w:pPr>
+        <w:pStyle w:val="Caption"/>
+      </w:pPr>
+      <w:r>
+        <w:t xml:space="preserve">Slika </w:t>
+      </w:r>
+      <w:r>
+        <w:fldChar w:fldCharType="begin"/>
+      </w:r>
+      <w:r>
+        <w:instrText xml:space="preserve"> SEQ Slika \* ARABIC </w:instrText>
+      </w:r>
+      <w:r>
+        <w:fldChar w:fldCharType="separate"/>
+      </w:r>
+      <w:r>
+        <w:rPr>
+          <w:noProof/>
+        </w:rPr>
+        <w:t>8</w:t>
+      </w:r>
+      <w:r>
+        <w:fldChar w:fldCharType="end"/>
+      </w:r>
+      <w:r>
+        <w:t>: Zaslonska slika nastavitev aplikacije</w:t>
+      </w:r>
+    </w:p>
+    <w:p/>
+    <w:p>
+      <w:r>
+        <w:lastRenderedPageBreak/>
+        <w:t xml:space="preserve">Aplikacija ima tudi možnost nastavljanja nekaterih nastavitev (slika </w:t>
+      </w:r>
+      <w:r>
+        <w:t>8</w:t>
+      </w:r>
+      <w:bookmarkStart w:id="33" w:name="_GoBack"/>
+      <w:bookmarkEnd w:id="33"/>
+      <w:r>
+        <w:t xml:space="preserve">). </w:t>
+      </w:r>
+      <w:r>
+        <w:t xml:space="preserve">Te nastavitve je potrebno na nek način hraniti na napravi, da tudi ob izhodu iz aplikacije uporabnik ne izgubi nastavitev. V ta namen smo uporabili razred </w:t>
+      </w:r>
+      <w:r>
+        <w:t>NSUserDefaults</w:t>
+      </w:r>
+      <w:r>
+        <w:t xml:space="preserve">. </w:t>
+      </w:r>
+      <w:r>
+        <w:t>Omogoča hrambo parov ključev in vrednosti za nekatere osnovne podatkovne tipe. Primer shranjevanja in branja vrednosti iz nastavitev aplikacije:</w:t>
+      </w:r>
+    </w:p>
+    <w:p/>
+    <w:p>
+      <w:pPr>
+        <w:widowControl w:val="0"/>
+        <w:shd w:val="clear" w:color="auto" w:fill="F2F2F2" w:themeFill="background1" w:themeFillShade="F2"/>
+        <w:tabs>
+          <w:tab w:val="left" w:pos="529"/>
+        </w:tabs>
+        <w:autoSpaceDE w:val="0"/>
+        <w:autoSpaceDN w:val="0"/>
+        <w:adjustRightInd w:val="0"/>
+        <w:spacing w:line="240" w:lineRule="auto"/>
+        <w:jc w:val="left"/>
+        <w:rPr>
+          <w:rFonts w:ascii="Menlo" w:hAnsi="Menlo" w:cs="Menlo"/>
+          <w:color w:val="000000"/>
+          <w:sz w:val="18"/>
+          <w:lang w:val="en-US"/>
+        </w:rPr>
+      </w:pPr>
+      <w:r>
+        <w:rPr>
+          <w:rFonts w:ascii="Menlo" w:hAnsi="Menlo" w:cs="Menlo"/>
+          <w:color w:val="0000FF"/>
+          <w:sz w:val="18"/>
+          <w:lang w:val="en-US"/>
+        </w:rPr>
+        <w:t>let</w:t>
+      </w:r>
+      <w:r>
+        <w:rPr>
+          <w:rFonts w:ascii="Menlo" w:hAnsi="Menlo" w:cs="Menlo"/>
+          <w:color w:val="000000"/>
+          <w:sz w:val="18"/>
+          <w:lang w:val="en-US"/>
+        </w:rPr>
+        <w:t xml:space="preserve"> defaults = </w:t>
+      </w:r>
+      <w:r>
+        <w:rPr>
+          <w:rFonts w:ascii="Menlo" w:hAnsi="Menlo" w:cs="Menlo"/>
+          <w:color w:val="2B839F"/>
+          <w:sz w:val="18"/>
+          <w:lang w:val="en-US"/>
+        </w:rPr>
+        <w:t>NSUserDefaults</w:t>
+      </w:r>
+      <w:r>
+        <w:rPr>
+          <w:rFonts w:ascii="Menlo" w:hAnsi="Menlo" w:cs="Menlo"/>
+          <w:color w:val="000000"/>
+          <w:sz w:val="18"/>
+          <w:lang w:val="en-US"/>
+        </w:rPr>
+        <w:t>(suiteName:</w:t>
+      </w:r>
+      <w:r>
+        <w:rPr>
+          <w:rFonts w:ascii="Menlo" w:hAnsi="Menlo" w:cs="Menlo"/>
+          <w:color w:val="A31515"/>
+          <w:sz w:val="18"/>
+          <w:lang w:val="en-US"/>
+        </w:rPr>
+        <w:t>"group.lights.vidrih.net"</w:t>
+      </w:r>
+      <w:r>
+        <w:rPr>
+          <w:rFonts w:ascii="Menlo" w:hAnsi="Menlo" w:cs="Menlo"/>
+          <w:color w:val="000000"/>
+          <w:sz w:val="18"/>
+          <w:lang w:val="en-US"/>
+        </w:rPr>
+        <w:t>)!</w:t>
+      </w:r>
+    </w:p>
+    <w:p>
+      <w:pPr>
+        <w:widowControl w:val="0"/>
+        <w:shd w:val="clear" w:color="auto" w:fill="F2F2F2" w:themeFill="background1" w:themeFillShade="F2"/>
+        <w:tabs>
+          <w:tab w:val="left" w:pos="529"/>
+        </w:tabs>
+        <w:autoSpaceDE w:val="0"/>
+        <w:autoSpaceDN w:val="0"/>
+        <w:adjustRightInd w:val="0"/>
+        <w:spacing w:line="240" w:lineRule="auto"/>
+        <w:jc w:val="left"/>
+        <w:rPr>
+          <w:rFonts w:ascii="Menlo" w:hAnsi="Menlo" w:cs="Menlo"/>
+          <w:color w:val="000000"/>
+          <w:sz w:val="18"/>
+          <w:lang w:val="en-US"/>
+        </w:rPr>
+      </w:pPr>
+      <w:r>
+        <w:rPr>
+          <w:rFonts w:ascii="Menlo" w:hAnsi="Menlo" w:cs="Menlo"/>
+          <w:color w:val="2B839F"/>
+          <w:sz w:val="18"/>
+          <w:lang w:val="en-US"/>
+        </w:rPr>
+        <w:t>defaults</w:t>
+      </w:r>
+      <w:r>
+        <w:rPr>
+          <w:rFonts w:ascii="Menlo" w:hAnsi="Menlo" w:cs="Menlo"/>
+          <w:color w:val="000000"/>
+          <w:sz w:val="18"/>
+          <w:lang w:val="en-US"/>
+        </w:rPr>
+        <w:t>.</w:t>
+      </w:r>
+      <w:r>
+        <w:rPr>
+          <w:rFonts w:ascii="Menlo" w:hAnsi="Menlo" w:cs="Menlo"/>
+          <w:color w:val="2B839F"/>
+          <w:sz w:val="18"/>
+          <w:lang w:val="en-US"/>
+        </w:rPr>
+        <w:t>setObject</w:t>
+      </w:r>
+      <w:r>
+        <w:rPr>
+          <w:rFonts w:ascii="Menlo" w:hAnsi="Menlo" w:cs="Menlo"/>
+          <w:color w:val="000000"/>
+          <w:sz w:val="18"/>
+          <w:lang w:val="en-US"/>
+        </w:rPr>
+        <w:t>(</w:t>
+      </w:r>
+      <w:r>
+        <w:rPr>
+          <w:rFonts w:ascii="Menlo" w:hAnsi="Menlo" w:cs="Menlo"/>
+          <w:color w:val="A31515"/>
+          <w:sz w:val="18"/>
+          <w:lang w:val="en-US"/>
+        </w:rPr>
+        <w:t>"</w:t>
+      </w:r>
+      <w:r>
+        <w:rPr>
+          <w:rFonts w:ascii="Menlo" w:hAnsi="Menlo" w:cs="Menlo"/>
+          <w:color w:val="000000"/>
+          <w:sz w:val="18"/>
+          <w:lang w:val="en-US"/>
+        </w:rPr>
+        <w:t>\</w:t>
+      </w:r>
+      <w:r>
+        <w:rPr>
+          <w:rFonts w:ascii="Menlo" w:hAnsi="Menlo" w:cs="Menlo"/>
+          <w:color w:val="A31515"/>
+          <w:sz w:val="18"/>
+          <w:lang w:val="en-US"/>
+        </w:rPr>
+        <w:t>(</w:t>
+      </w:r>
+      <w:r>
+        <w:rPr>
+          <w:rFonts w:ascii="Menlo" w:hAnsi="Menlo" w:cs="Menlo"/>
+          <w:color w:val="000000"/>
+          <w:sz w:val="18"/>
+          <w:lang w:val="en-US"/>
+        </w:rPr>
+        <w:t>value</w:t>
+      </w:r>
+      <w:r>
+        <w:rPr>
+          <w:rFonts w:ascii="Menlo" w:hAnsi="Menlo" w:cs="Menlo"/>
+          <w:color w:val="A31515"/>
+          <w:sz w:val="18"/>
+          <w:lang w:val="en-US"/>
+        </w:rPr>
+        <w:t>)"</w:t>
+      </w:r>
+      <w:r>
+        <w:rPr>
+          <w:rFonts w:ascii="Menlo" w:hAnsi="Menlo" w:cs="Menlo"/>
+          <w:color w:val="000000"/>
+          <w:sz w:val="18"/>
+          <w:lang w:val="en-US"/>
+        </w:rPr>
+        <w:t xml:space="preserve">, forKey: </w:t>
+      </w:r>
+      <w:r>
+        <w:rPr>
+          <w:rFonts w:ascii="Menlo" w:hAnsi="Menlo" w:cs="Menlo"/>
+          <w:color w:val="A31515"/>
+          <w:sz w:val="18"/>
+          <w:lang w:val="en-US"/>
+        </w:rPr>
+        <w:t>"labelGpio1"</w:t>
+      </w:r>
+      <w:r>
+        <w:rPr>
+          <w:rFonts w:ascii="Menlo" w:hAnsi="Menlo" w:cs="Menlo"/>
+          <w:color w:val="000000"/>
+          <w:sz w:val="18"/>
+          <w:lang w:val="en-US"/>
+        </w:rPr>
+        <w:t>)</w:t>
+      </w:r>
+    </w:p>
+    <w:p>
+      <w:pPr>
+        <w:widowControl w:val="0"/>
+        <w:shd w:val="clear" w:color="auto" w:fill="F2F2F2" w:themeFill="background1" w:themeFillShade="F2"/>
+        <w:tabs>
+          <w:tab w:val="left" w:pos="529"/>
+        </w:tabs>
+        <w:autoSpaceDE w:val="0"/>
+        <w:autoSpaceDN w:val="0"/>
+        <w:adjustRightInd w:val="0"/>
+        <w:spacing w:line="240" w:lineRule="auto"/>
+        <w:jc w:val="left"/>
+        <w:rPr>
+          <w:rFonts w:ascii="Menlo" w:hAnsi="Menlo" w:cs="Menlo"/>
+          <w:color w:val="000000"/>
+          <w:sz w:val="18"/>
+          <w:lang w:val="en-US"/>
+        </w:rPr>
+      </w:pPr>
+      <w:r>
+        <w:rPr>
+          <w:rFonts w:ascii="Menlo" w:hAnsi="Menlo" w:cs="Menlo"/>
+          <w:color w:val="0000FF"/>
+          <w:sz w:val="18"/>
+          <w:lang w:val="en-US"/>
+        </w:rPr>
+        <w:t>if</w:t>
+      </w:r>
+      <w:r>
+        <w:rPr>
+          <w:rFonts w:ascii="Menlo" w:hAnsi="Menlo" w:cs="Menlo"/>
+          <w:color w:val="000000"/>
+          <w:sz w:val="18"/>
+          <w:lang w:val="en-US"/>
+        </w:rPr>
+        <w:t xml:space="preserve"> </w:t>
+      </w:r>
+      <w:r>
+        <w:rPr>
+          <w:rFonts w:ascii="Menlo" w:hAnsi="Menlo" w:cs="Menlo"/>
+          <w:color w:val="0000FF"/>
+          <w:sz w:val="18"/>
+          <w:lang w:val="en-US"/>
+        </w:rPr>
+        <w:t>let</w:t>
+      </w:r>
+      <w:r>
+        <w:rPr>
+          <w:rFonts w:ascii="Menlo" w:hAnsi="Menlo" w:cs="Menlo"/>
+          <w:color w:val="000000"/>
+          <w:sz w:val="18"/>
+          <w:lang w:val="en-US"/>
+        </w:rPr>
+        <w:t xml:space="preserve"> value = </w:t>
+      </w:r>
+      <w:r>
+        <w:rPr>
+          <w:rFonts w:ascii="Menlo" w:hAnsi="Menlo" w:cs="Menlo"/>
+          <w:color w:val="2B839F"/>
+          <w:sz w:val="18"/>
+          <w:lang w:val="en-US"/>
+        </w:rPr>
+        <w:t>defaults</w:t>
+      </w:r>
+      <w:r>
+        <w:rPr>
+          <w:rFonts w:ascii="Menlo" w:hAnsi="Menlo" w:cs="Menlo"/>
+          <w:color w:val="000000"/>
+          <w:sz w:val="18"/>
+          <w:lang w:val="en-US"/>
+        </w:rPr>
+        <w:t>.</w:t>
+      </w:r>
+      <w:r>
+        <w:rPr>
+          <w:rFonts w:ascii="Menlo" w:hAnsi="Menlo" w:cs="Menlo"/>
+          <w:color w:val="2B839F"/>
+          <w:sz w:val="18"/>
+          <w:lang w:val="en-US"/>
+        </w:rPr>
+        <w:t>stringForKey</w:t>
+      </w:r>
+      <w:r>
+        <w:rPr>
+          <w:rFonts w:ascii="Menlo" w:hAnsi="Menlo" w:cs="Menlo"/>
+          <w:color w:val="000000"/>
+          <w:sz w:val="18"/>
+          <w:lang w:val="en-US"/>
+        </w:rPr>
+        <w:t>(</w:t>
+      </w:r>
+      <w:r>
+        <w:rPr>
+          <w:rFonts w:ascii="Menlo" w:hAnsi="Menlo" w:cs="Menlo"/>
+          <w:color w:val="A31515"/>
+          <w:sz w:val="18"/>
+          <w:lang w:val="en-US"/>
+        </w:rPr>
+        <w:t>"labelGpio1"</w:t>
+      </w:r>
+      <w:r>
+        <w:rPr>
+          <w:rFonts w:ascii="Menlo" w:hAnsi="Menlo" w:cs="Menlo"/>
+          <w:color w:val="000000"/>
+          <w:sz w:val="18"/>
+          <w:lang w:val="en-US"/>
+        </w:rPr>
+        <w:t>) {</w:t>
+      </w:r>
+    </w:p>
+    <w:p>
+      <w:pPr>
+        <w:widowControl w:val="0"/>
+        <w:shd w:val="clear" w:color="auto" w:fill="F2F2F2" w:themeFill="background1" w:themeFillShade="F2"/>
+        <w:tabs>
+          <w:tab w:val="left" w:pos="529"/>
+        </w:tabs>
+        <w:autoSpaceDE w:val="0"/>
+        <w:autoSpaceDN w:val="0"/>
+        <w:adjustRightInd w:val="0"/>
+        <w:spacing w:line="240" w:lineRule="auto"/>
+        <w:jc w:val="left"/>
+        <w:rPr>
+          <w:rFonts w:ascii="Menlo" w:hAnsi="Menlo" w:cs="Menlo"/>
+          <w:color w:val="000000"/>
+          <w:sz w:val="18"/>
+          <w:lang w:val="en-US"/>
+        </w:rPr>
+      </w:pPr>
+      <w:r>
+        <w:rPr>
+          <w:rFonts w:ascii="Menlo" w:hAnsi="Menlo" w:cs="Menlo"/>
+          <w:color w:val="2B839F"/>
+          <w:sz w:val="18"/>
+          <w:lang w:val="en-US"/>
+        </w:rPr>
+        <w:t xml:space="preserve">    </w:t>
+      </w:r>
+      <w:r>
+        <w:rPr>
+          <w:rFonts w:ascii="Menlo" w:hAnsi="Menlo" w:cs="Menlo"/>
+          <w:color w:val="2B839F"/>
+          <w:sz w:val="18"/>
+          <w:lang w:val="en-US"/>
+        </w:rPr>
+        <w:t>label1</w:t>
+      </w:r>
+      <w:r>
+        <w:rPr>
+          <w:rFonts w:ascii="Menlo" w:hAnsi="Menlo" w:cs="Menlo"/>
+          <w:color w:val="000000"/>
+          <w:sz w:val="18"/>
+          <w:lang w:val="en-US"/>
+        </w:rPr>
+        <w:t>.</w:t>
+      </w:r>
+      <w:r>
+        <w:rPr>
+          <w:rFonts w:ascii="Menlo" w:hAnsi="Menlo" w:cs="Menlo"/>
+          <w:color w:val="2B839F"/>
+          <w:sz w:val="18"/>
+          <w:lang w:val="en-US"/>
+        </w:rPr>
+        <w:t>text</w:t>
+      </w:r>
+      <w:r>
+        <w:rPr>
+          <w:rFonts w:ascii="Menlo" w:hAnsi="Menlo" w:cs="Menlo"/>
+          <w:color w:val="000000"/>
+          <w:sz w:val="18"/>
+          <w:lang w:val="en-US"/>
+        </w:rPr>
+        <w:t xml:space="preserve"> = value</w:t>
+      </w:r>
+    </w:p>
+    <w:p>
+      <w:pPr>
+        <w:shd w:val="clear" w:color="auto" w:fill="F2F2F2" w:themeFill="background1" w:themeFillShade="F2"/>
+        <w:rPr>
+          <w:sz w:val="18"/>
+        </w:rPr>
+      </w:pPr>
+      <w:r>
+        <w:rPr>
+          <w:rFonts w:ascii="Menlo" w:hAnsi="Menlo" w:cs="Menlo"/>
+          <w:color w:val="000000"/>
+          <w:sz w:val="18"/>
+          <w:lang w:val="en-US"/>
+        </w:rPr>
+        <w:t>}</w:t>
+      </w:r>
+    </w:p>
+    <w:p/>
+    <w:p>
+      <w:r>
+        <w:t>CoreLocation</w:t>
+      </w:r>
+      <w:r>
+        <w:t>, GUI, Today extension</w:t>
+      </w:r>
+    </w:p>
+    <w:p/>
     <w:p>
       <w:pPr>
         <w:pStyle w:val="Heading1"/>
@@ -4608,6 +7139,207 @@
         </w:rPr>
         <w:tab/>
         <w:t>“IPv6 - Wikipedija, prosta enciklopedija.” [Online]. Available: https://sl.wikipedia.org/wiki/IPv6.</w:t>
+      </w:r>
+    </w:p>
+    <w:p>
+      <w:pPr>
+        <w:widowControl w:val="0"/>
+        <w:autoSpaceDE w:val="0"/>
+        <w:autoSpaceDN w:val="0"/>
+        <w:adjustRightInd w:val="0"/>
+        <w:ind w:left="640" w:hanging="640"/>
+        <w:rPr>
+          <w:noProof/>
+        </w:rPr>
+      </w:pPr>
+      <w:r>
+        <w:rPr>
+          <w:noProof/>
+        </w:rPr>
+        <w:t>[6]</w:t>
+      </w:r>
+      <w:r>
+        <w:rPr>
+          <w:noProof/>
+        </w:rPr>
+        <w:tab/>
+        <w:t>Henderson Gordon, “Raspberry Pi | Wiring | Gordons Projects,” 2012. [Online]. Available: https://projects.drogon.net/raspberry-pi/wiringpi/.</w:t>
+      </w:r>
+    </w:p>
+    <w:p>
+      <w:pPr>
+        <w:widowControl w:val="0"/>
+        <w:autoSpaceDE w:val="0"/>
+        <w:autoSpaceDN w:val="0"/>
+        <w:adjustRightInd w:val="0"/>
+        <w:ind w:left="640" w:hanging="640"/>
+        <w:rPr>
+          <w:noProof/>
+        </w:rPr>
+      </w:pPr>
+      <w:r>
+        <w:rPr>
+          <w:noProof/>
+        </w:rPr>
+        <w:t>[7]</w:t>
+      </w:r>
+      <w:r>
+        <w:rPr>
+          <w:noProof/>
+        </w:rPr>
+        <w:tab/>
+        <w:t>Anicas Mitchell, “How To Secure Nginx with Let’s Encrypt on Ubuntu 14.04 | DigitalOcean,” 2015. [Online]. Available: https://www.digitalocean.com/community/tutorials/how-to-secure-nginx-with-let-s-encrypt-on-ubuntu-14-04.</w:t>
+      </w:r>
+    </w:p>
+    <w:p>
+      <w:pPr>
+        <w:widowControl w:val="0"/>
+        <w:autoSpaceDE w:val="0"/>
+        <w:autoSpaceDN w:val="0"/>
+        <w:adjustRightInd w:val="0"/>
+        <w:ind w:left="640" w:hanging="640"/>
+        <w:rPr>
+          <w:noProof/>
+        </w:rPr>
+      </w:pPr>
+      <w:r>
+        <w:rPr>
+          <w:noProof/>
+        </w:rPr>
+        <w:t>[8]</w:t>
+      </w:r>
+      <w:r>
+        <w:rPr>
+          <w:noProof/>
+        </w:rPr>
+        <w:tab/>
+      </w:r>
+      <w:r>
+        <w:rPr>
+          <w:i/>
+          <w:iCs/>
+          <w:noProof/>
+        </w:rPr>
+        <w:t>Swift Has Reached 1.0</w:t>
+      </w:r>
+      <w:r>
+        <w:rPr>
+          <w:noProof/>
+        </w:rPr>
+        <w:t>. Apple, 2014.</w:t>
+      </w:r>
+    </w:p>
+    <w:p>
+      <w:pPr>
+        <w:widowControl w:val="0"/>
+        <w:autoSpaceDE w:val="0"/>
+        <w:autoSpaceDN w:val="0"/>
+        <w:adjustRightInd w:val="0"/>
+        <w:ind w:left="640" w:hanging="640"/>
+        <w:rPr>
+          <w:noProof/>
+        </w:rPr>
+      </w:pPr>
+      <w:r>
+        <w:rPr>
+          <w:noProof/>
+        </w:rPr>
+        <w:t>[9]</w:t>
+      </w:r>
+      <w:r>
+        <w:rPr>
+          <w:noProof/>
+        </w:rPr>
+        <w:tab/>
+        <w:t>“Swift.org - About Swift.” [Online]. Available: https://swift.org/about/#swiftorg-and-open-source.</w:t>
+      </w:r>
+    </w:p>
+    <w:p>
+      <w:pPr>
+        <w:widowControl w:val="0"/>
+        <w:autoSpaceDE w:val="0"/>
+        <w:autoSpaceDN w:val="0"/>
+        <w:adjustRightInd w:val="0"/>
+        <w:ind w:left="640" w:hanging="640"/>
+        <w:rPr>
+          <w:noProof/>
+        </w:rPr>
+      </w:pPr>
+      <w:r>
+        <w:rPr>
+          <w:noProof/>
+        </w:rPr>
+        <w:t>[10]</w:t>
+      </w:r>
+      <w:r>
+        <w:rPr>
+          <w:noProof/>
+        </w:rPr>
+        <w:tab/>
+        <w:t>“Git - O nadzoru različic.” [Online]. Available: https://git-scm.com/book/sl/v2/Pri%C4%8Detek-O-nadzoru-razli%C4%8Dic.</w:t>
+      </w:r>
+    </w:p>
+    <w:p>
+      <w:pPr>
+        <w:widowControl w:val="0"/>
+        <w:autoSpaceDE w:val="0"/>
+        <w:autoSpaceDN w:val="0"/>
+        <w:adjustRightInd w:val="0"/>
+        <w:ind w:left="640" w:hanging="640"/>
+        <w:rPr>
+          <w:noProof/>
+        </w:rPr>
+      </w:pPr>
+      <w:r>
+        <w:rPr>
+          <w:noProof/>
+        </w:rPr>
+        <w:t>[11]</w:t>
+      </w:r>
+      <w:r>
+        <w:rPr>
+          <w:noProof/>
+        </w:rPr>
+        <w:tab/>
+        <w:t>“Git - Kratka zgodovina Git-a.” [Online]. Available: https://git-scm.com/book/sl/v2/Pri%C4%8Detek-Kratka-zgodovina-Git-a.</w:t>
+      </w:r>
+    </w:p>
+    <w:p>
+      <w:pPr>
+        <w:widowControl w:val="0"/>
+        <w:autoSpaceDE w:val="0"/>
+        <w:autoSpaceDN w:val="0"/>
+        <w:adjustRightInd w:val="0"/>
+        <w:ind w:left="640" w:hanging="640"/>
+        <w:rPr>
+          <w:noProof/>
+        </w:rPr>
+      </w:pPr>
+      <w:r>
+        <w:rPr>
+          <w:noProof/>
+        </w:rPr>
+        <w:t>[12]</w:t>
+      </w:r>
+      <w:r>
+        <w:rPr>
+          <w:noProof/>
+        </w:rPr>
+        <w:tab/>
+      </w:r>
+      <w:r>
+        <w:rPr>
+          <w:i/>
+          <w:iCs/>
+          <w:noProof/>
+        </w:rPr>
+        <w:t>Eclipse Community Survey 2014 results | Ian Skerrett</w:t>
+      </w:r>
+      <w:r>
+        <w:rPr>
+          <w:noProof/>
+        </w:rPr>
+        <w:t>. Ianskerrett.wordpress.com, 2014.</w:t>
       </w:r>
     </w:p>
     <w:p>
@@ -8398,7 +11130,7 @@
   <w:style w:type="paragraph" w:default="1" w:styleId="Normal">
     <w:name w:val="Normal"/>
     <w:qFormat/>
-    <w:rsid w:val="00BE546D"/>
+    <w:rsid w:val="00CA2CCF"/>
     <w:pPr>
       <w:spacing w:line="360" w:lineRule="auto"/>
       <w:jc w:val="both"/>
@@ -9700,7 +12432,7 @@
 </file>
 
 <file path=customXml/itemProps1.xml><?xml version="1.0" encoding="utf-8"?>
-<ds:datastoreItem xmlns:ds="http://schemas.openxmlformats.org/officeDocument/2006/customXml" ds:itemID="{5217F857-7937-644A-9F9A-B51BF2EA678E}">
+<ds:datastoreItem xmlns:ds="http://schemas.openxmlformats.org/officeDocument/2006/customXml" ds:itemID="{6B5BA885-D5D6-594C-9A21-7C67DA946AB0}">
   <ds:schemaRefs>
     <ds:schemaRef ds:uri="http://schemas.openxmlformats.org/officeDocument/2006/bibliography"/>
   </ds:schemaRefs>

</xml_diff>